<commit_message>
add: final reveiw bond validation (#4)
</commit_message>
<xml_diff>
--- a/Notes/final/final-CheatSheet.docx
+++ b/Notes/final/final-CheatSheet.docx
@@ -1433,7 +1433,15 @@
           <w:rFonts w:ascii="Times New Roman" w:eastAsia="KaiTi" w:hAnsi="Times New Roman" w:cs="Times New Roman"/>
           <w:lang w:val="en-US"/>
         </w:rPr>
-        <w:t>Why not creditors’, employees’, customers’, community’</w:t>
+        <w:t xml:space="preserve">Why not creditors’, employees’, customers’, </w:t>
+      </w:r>
+      <w:proofErr w:type="gramStart"/>
+      <w:r>
+        <w:rPr>
+          <w:rFonts w:ascii="Times New Roman" w:eastAsia="KaiTi" w:hAnsi="Times New Roman" w:cs="Times New Roman"/>
+          <w:lang w:val="en-US"/>
+        </w:rPr>
+        <w:t>community’</w:t>
       </w:r>
       <w:r>
         <w:rPr>
@@ -1447,7 +1455,15 @@
           <w:rFonts w:ascii="Times New Roman" w:eastAsia="KaiTi" w:hAnsi="Times New Roman" w:cs="Times New Roman"/>
           <w:lang w:val="en-US"/>
         </w:rPr>
-        <w:t xml:space="preserve">?: Chief decision makers (executives) are </w:t>
+        <w:t>?:</w:t>
+      </w:r>
+      <w:proofErr w:type="gramEnd"/>
+      <w:r>
+        <w:rPr>
+          <w:rFonts w:ascii="Times New Roman" w:eastAsia="KaiTi" w:hAnsi="Times New Roman" w:cs="Times New Roman"/>
+          <w:lang w:val="en-US"/>
+        </w:rPr>
+        <w:t xml:space="preserve"> Chief decision makers (executives) are </w:t>
       </w:r>
       <w:r>
         <w:rPr>
@@ -1875,7 +1891,23 @@
           <w:rFonts w:ascii="Times New Roman" w:eastAsia="KaiTi" w:hAnsi="Times New Roman" w:cs="Times New Roman"/>
           <w:lang w:val="en-US"/>
         </w:rPr>
-        <w:t xml:space="preserve">Employee disruption of business (such as OpenAI’s </w:t>
+        <w:t xml:space="preserve">Employee disruption of business (such as </w:t>
+      </w:r>
+      <w:proofErr w:type="spellStart"/>
+      <w:r>
+        <w:rPr>
+          <w:rFonts w:ascii="Times New Roman" w:eastAsia="KaiTi" w:hAnsi="Times New Roman" w:cs="Times New Roman"/>
+          <w:lang w:val="en-US"/>
+        </w:rPr>
+        <w:t>OpenAI’s</w:t>
+      </w:r>
+      <w:proofErr w:type="spellEnd"/>
+      <w:r>
+        <w:rPr>
+          <w:rFonts w:ascii="Times New Roman" w:eastAsia="KaiTi" w:hAnsi="Times New Roman" w:cs="Times New Roman"/>
+          <w:lang w:val="en-US"/>
+        </w:rPr>
+        <w:t xml:space="preserve"> </w:t>
       </w:r>
       <w:r>
         <w:rPr>
@@ -3110,12 +3142,21 @@
         </w:rPr>
         <w:t>T+1</w:t>
       </w:r>
+      <w:proofErr w:type="gramStart"/>
       <w:r>
         <w:rPr>
           <w:rFonts w:ascii="Times New Roman" w:eastAsia="KaiTi" w:hAnsi="Times New Roman" w:cs="Times New Roman" w:hint="eastAsia"/>
           <w:lang w:val="en-US"/>
         </w:rPr>
-        <w:t xml:space="preserve">=.. (perpetuity debt </w:t>
+        <w:t>=..</w:t>
+      </w:r>
+      <w:proofErr w:type="gramEnd"/>
+      <w:r>
+        <w:rPr>
+          <w:rFonts w:ascii="Times New Roman" w:eastAsia="KaiTi" w:hAnsi="Times New Roman" w:cs="Times New Roman" w:hint="eastAsia"/>
+          <w:lang w:val="en-US"/>
+        </w:rPr>
+        <w:t xml:space="preserve"> (perpetuity debt </w:t>
       </w:r>
       <w:r>
         <w:rPr>
@@ -3372,7 +3413,23 @@
           <w:rFonts w:ascii="Times New Roman" w:eastAsia="KaiTi" w:hAnsi="Times New Roman" w:cs="Times New Roman"/>
           <w:lang w:val="en-US"/>
         </w:rPr>
-        <w:t xml:space="preserve"> =105/(1+10%)=95.45, the price will be $95.45. </w:t>
+        <w:t xml:space="preserve"> =105</w:t>
+      </w:r>
+      <w:proofErr w:type="gramStart"/>
+      <w:r>
+        <w:rPr>
+          <w:rFonts w:ascii="Times New Roman" w:eastAsia="KaiTi" w:hAnsi="Times New Roman" w:cs="Times New Roman"/>
+          <w:lang w:val="en-US"/>
+        </w:rPr>
+        <w:t>/(</w:t>
+      </w:r>
+      <w:proofErr w:type="gramEnd"/>
+      <w:r>
+        <w:rPr>
+          <w:rFonts w:ascii="Times New Roman" w:eastAsia="KaiTi" w:hAnsi="Times New Roman" w:cs="Times New Roman"/>
+          <w:lang w:val="en-US"/>
+        </w:rPr>
+        <w:t xml:space="preserve">1+10%)=95.45, the price will be $95.45. </w:t>
       </w:r>
       <w:r>
         <w:rPr>
@@ -3417,7 +3474,23 @@
           <w:rFonts w:ascii="Times New Roman" w:eastAsia="KaiTi" w:hAnsi="Times New Roman" w:cs="Times New Roman"/>
           <w:lang w:val="en-US"/>
         </w:rPr>
-        <w:t xml:space="preserve"> =90 =105/(1+ </w:t>
+        <w:t xml:space="preserve"> =90 =105</w:t>
+      </w:r>
+      <w:proofErr w:type="gramStart"/>
+      <w:r>
+        <w:rPr>
+          <w:rFonts w:ascii="Times New Roman" w:eastAsia="KaiTi" w:hAnsi="Times New Roman" w:cs="Times New Roman"/>
+          <w:lang w:val="en-US"/>
+        </w:rPr>
+        <w:t>/(</w:t>
+      </w:r>
+      <w:proofErr w:type="gramEnd"/>
+      <w:r>
+        <w:rPr>
+          <w:rFonts w:ascii="Times New Roman" w:eastAsia="KaiTi" w:hAnsi="Times New Roman" w:cs="Times New Roman"/>
+          <w:lang w:val="en-US"/>
+        </w:rPr>
+        <w:t xml:space="preserve">1+ </w:t>
       </w:r>
       <w:r>
         <w:rPr>
@@ -5141,7 +5214,25 @@
           <w:iCs/>
           <w:lang w:val="en-US"/>
         </w:rPr>
-        <w:t>If you somehow knows about the project before other investors</w:t>
+        <w:t xml:space="preserve">If you somehow </w:t>
+      </w:r>
+      <w:proofErr w:type="gramStart"/>
+      <w:r>
+        <w:rPr>
+          <w:rFonts w:ascii="Times New Roman" w:eastAsia="KaiTi" w:hAnsi="Times New Roman" w:cs="Times New Roman"/>
+          <w:iCs/>
+          <w:lang w:val="en-US"/>
+        </w:rPr>
+        <w:t>knows</w:t>
+      </w:r>
+      <w:proofErr w:type="gramEnd"/>
+      <w:r>
+        <w:rPr>
+          <w:rFonts w:ascii="Times New Roman" w:eastAsia="KaiTi" w:hAnsi="Times New Roman" w:cs="Times New Roman"/>
+          <w:iCs/>
+          <w:lang w:val="en-US"/>
+        </w:rPr>
+        <w:t xml:space="preserve"> about the project before other investors</w:t>
       </w:r>
       <w:r>
         <w:rPr>
@@ -6065,7 +6156,25 @@
           <w:iCs/>
           <w:lang w:val="en-US"/>
         </w:rPr>
-        <w:t>If cash flows are conventional, (i.e. first negative and</w:t>
+        <w:t>If cash flows are conventional, (</w:t>
+      </w:r>
+      <w:proofErr w:type="gramStart"/>
+      <w:r>
+        <w:rPr>
+          <w:rFonts w:ascii="Times New Roman" w:eastAsia="KaiTi" w:hAnsi="Times New Roman" w:cs="Times New Roman"/>
+          <w:iCs/>
+          <w:lang w:val="en-US"/>
+        </w:rPr>
+        <w:t>i.e.</w:t>
+      </w:r>
+      <w:proofErr w:type="gramEnd"/>
+      <w:r>
+        <w:rPr>
+          <w:rFonts w:ascii="Times New Roman" w:eastAsia="KaiTi" w:hAnsi="Times New Roman" w:cs="Times New Roman"/>
+          <w:iCs/>
+          <w:lang w:val="en-US"/>
+        </w:rPr>
+        <w:t xml:space="preserve"> first negative and</w:t>
       </w:r>
       <w:r>
         <w:rPr>
@@ -10907,7 +11016,25 @@
           <w:iCs/>
           <w:lang w:val="en-US"/>
         </w:rPr>
-        <w:t>During the year, the Senbet Discount Tire Company had gross sales of $865,000. The firm’s cost of goods sold and selling expenses</w:t>
+        <w:t xml:space="preserve">During the year, the </w:t>
+      </w:r>
+      <w:proofErr w:type="spellStart"/>
+      <w:r>
+        <w:rPr>
+          <w:rFonts w:ascii="Times New Roman" w:eastAsia="KaiTi" w:hAnsi="Times New Roman" w:cs="Times New Roman"/>
+          <w:iCs/>
+          <w:lang w:val="en-US"/>
+        </w:rPr>
+        <w:t>Senbet</w:t>
+      </w:r>
+      <w:proofErr w:type="spellEnd"/>
+      <w:r>
+        <w:rPr>
+          <w:rFonts w:ascii="Times New Roman" w:eastAsia="KaiTi" w:hAnsi="Times New Roman" w:cs="Times New Roman"/>
+          <w:iCs/>
+          <w:lang w:val="en-US"/>
+        </w:rPr>
+        <w:t xml:space="preserve"> Discount Tire Company had gross sales of $865,000. The firm’s cost of goods sold and selling expenses</w:t>
       </w:r>
       <w:r>
         <w:rPr>
@@ -14632,21 +14759,41 @@
           <w:iCs/>
           <w:lang w:val="en-US"/>
         </w:rPr>
-        <w:t>Include: investm</w:t>
-      </w:r>
+        <w:t xml:space="preserve">Include: </w:t>
+      </w:r>
+      <w:proofErr w:type="spellStart"/>
+      <w:r>
+        <w:rPr>
+          <w:rFonts w:ascii="Times New Roman" w:eastAsia="KaiTi" w:hAnsi="Times New Roman" w:cs="Times New Roman"/>
+          <w:iCs/>
+          <w:lang w:val="en-US"/>
+        </w:rPr>
+        <w:t>investm</w:t>
+      </w:r>
+      <w:proofErr w:type="spellEnd"/>
       <w:r>
         <w:rPr>
           <w:noProof/>
         </w:rPr>
         <w:t xml:space="preserve"> </w:t>
       </w:r>
-      <w:r>
-        <w:rPr>
-          <w:rFonts w:ascii="Times New Roman" w:eastAsia="KaiTi" w:hAnsi="Times New Roman" w:cs="Times New Roman"/>
-          <w:iCs/>
-          <w:lang w:val="en-US"/>
-        </w:rPr>
-        <w:t>ent in new net working capital</w:t>
+      <w:proofErr w:type="spellStart"/>
+      <w:r>
+        <w:rPr>
+          <w:rFonts w:ascii="Times New Roman" w:eastAsia="KaiTi" w:hAnsi="Times New Roman" w:cs="Times New Roman"/>
+          <w:iCs/>
+          <w:lang w:val="en-US"/>
+        </w:rPr>
+        <w:t>ent</w:t>
+      </w:r>
+      <w:proofErr w:type="spellEnd"/>
+      <w:r>
+        <w:rPr>
+          <w:rFonts w:ascii="Times New Roman" w:eastAsia="KaiTi" w:hAnsi="Times New Roman" w:cs="Times New Roman"/>
+          <w:iCs/>
+          <w:lang w:val="en-US"/>
+        </w:rPr>
+        <w:t xml:space="preserve"> in new net working capital</w:t>
       </w:r>
       <w:r>
         <w:rPr>
@@ -16035,7 +16182,25 @@
           <w:iCs/>
           <w:lang w:val="en-US"/>
         </w:rPr>
-        <w:t xml:space="preserve"> are points of time where either decisions are</w:t>
+        <w:t xml:space="preserve"> are points of time where either </w:t>
+      </w:r>
+      <w:proofErr w:type="gramStart"/>
+      <w:r>
+        <w:rPr>
+          <w:rFonts w:ascii="Times New Roman" w:eastAsia="KaiTi" w:hAnsi="Times New Roman" w:cs="Times New Roman"/>
+          <w:iCs/>
+          <w:lang w:val="en-US"/>
+        </w:rPr>
+        <w:t>decisions</w:t>
+      </w:r>
+      <w:proofErr w:type="gramEnd"/>
+      <w:r>
+        <w:rPr>
+          <w:rFonts w:ascii="Times New Roman" w:eastAsia="KaiTi" w:hAnsi="Times New Roman" w:cs="Times New Roman"/>
+          <w:iCs/>
+          <w:lang w:val="en-US"/>
+        </w:rPr>
+        <w:t xml:space="preserve"> are</w:t>
       </w:r>
       <w:r>
         <w:rPr>
@@ -16888,6 +17053,7 @@
         </w:rPr>
         <w:t xml:space="preserve">. </w:t>
       </w:r>
+      <w:proofErr w:type="gramStart"/>
       <w:r>
         <w:rPr>
           <w:rFonts w:ascii="Times New Roman" w:eastAsia="KaiTi" w:hAnsi="Times New Roman" w:cs="Times New Roman"/>
@@ -16896,7 +17062,18 @@
           <w:iCs/>
           <w:lang w:val="en-US"/>
         </w:rPr>
-        <w:t>So the project should be taken</w:t>
+        <w:t>So</w:t>
+      </w:r>
+      <w:proofErr w:type="gramEnd"/>
+      <w:r>
+        <w:rPr>
+          <w:rFonts w:ascii="Times New Roman" w:eastAsia="KaiTi" w:hAnsi="Times New Roman" w:cs="Times New Roman"/>
+          <w:b/>
+          <w:bCs/>
+          <w:iCs/>
+          <w:lang w:val="en-US"/>
+        </w:rPr>
+        <w:t xml:space="preserve"> the project should be taken</w:t>
       </w:r>
       <w:r>
         <w:rPr>
@@ -17336,7 +17513,25 @@
           <w:iCs/>
           <w:lang w:val="en-US"/>
         </w:rPr>
-        <w:t>NPV = 2500(1-1/(1.1)10)/(0.1)</w:t>
+        <w:t>NPV = 2500(1-1</w:t>
+      </w:r>
+      <w:proofErr w:type="gramStart"/>
+      <w:r>
+        <w:rPr>
+          <w:rFonts w:ascii="Times New Roman" w:eastAsia="KaiTi" w:hAnsi="Times New Roman" w:cs="Times New Roman"/>
+          <w:iCs/>
+          <w:lang w:val="en-US"/>
+        </w:rPr>
+        <w:t>/(</w:t>
+      </w:r>
+      <w:proofErr w:type="gramEnd"/>
+      <w:r>
+        <w:rPr>
+          <w:rFonts w:ascii="Times New Roman" w:eastAsia="KaiTi" w:hAnsi="Times New Roman" w:cs="Times New Roman"/>
+          <w:iCs/>
+          <w:lang w:val="en-US"/>
+        </w:rPr>
+        <w:t>1.1)10)/(0.1)</w:t>
       </w:r>
       <w:r>
         <w:rPr>
@@ -18792,7 +18987,27 @@
           <w:highlight w:val="yellow"/>
           <w:lang w:val="en-US"/>
         </w:rPr>
-        <w:t>Value of a company = NPV(CF, WACC)</w:t>
+        <w:t xml:space="preserve">Value of a company = </w:t>
+      </w:r>
+      <w:proofErr w:type="gramStart"/>
+      <w:r>
+        <w:rPr>
+          <w:rFonts w:ascii="Times New Roman" w:eastAsia="KaiTi" w:hAnsi="Times New Roman" w:cs="Times New Roman"/>
+          <w:iCs/>
+          <w:highlight w:val="yellow"/>
+          <w:lang w:val="en-US"/>
+        </w:rPr>
+        <w:t>NPV(</w:t>
+      </w:r>
+      <w:proofErr w:type="gramEnd"/>
+      <w:r>
+        <w:rPr>
+          <w:rFonts w:ascii="Times New Roman" w:eastAsia="KaiTi" w:hAnsi="Times New Roman" w:cs="Times New Roman"/>
+          <w:iCs/>
+          <w:highlight w:val="yellow"/>
+          <w:lang w:val="en-US"/>
+        </w:rPr>
+        <w:t>CF, WACC)</w:t>
       </w:r>
       <w:r>
         <w:rPr>
@@ -19552,7 +19767,27 @@
           <w:iCs/>
           <w:lang w:val="en-US"/>
         </w:rPr>
-        <w:t xml:space="preserve"> In a equity-funded company,</w:t>
+        <w:t xml:space="preserve"> In </w:t>
+      </w:r>
+      <w:proofErr w:type="spellStart"/>
+      <w:proofErr w:type="gramStart"/>
+      <w:r>
+        <w:rPr>
+          <w:rFonts w:ascii="Times New Roman" w:eastAsia="KaiTi" w:hAnsi="Times New Roman" w:cs="Times New Roman"/>
+          <w:iCs/>
+          <w:lang w:val="en-US"/>
+        </w:rPr>
+        <w:t>a</w:t>
+      </w:r>
+      <w:proofErr w:type="spellEnd"/>
+      <w:proofErr w:type="gramEnd"/>
+      <w:r>
+        <w:rPr>
+          <w:rFonts w:ascii="Times New Roman" w:eastAsia="KaiTi" w:hAnsi="Times New Roman" w:cs="Times New Roman"/>
+          <w:iCs/>
+          <w:lang w:val="en-US"/>
+        </w:rPr>
+        <w:t xml:space="preserve"> equity-funded company,</w:t>
       </w:r>
       <w:r>
         <w:rPr>
@@ -19668,13 +19903,23 @@
         </w:rPr>
         <w:t xml:space="preserve">: </w:t>
       </w:r>
-      <w:r>
-        <w:rPr>
-          <w:rFonts w:ascii="Times New Roman" w:eastAsia="KaiTi" w:hAnsi="Times New Roman" w:cs="Times New Roman"/>
-          <w:iCs/>
-          <w:lang w:val="en-US"/>
-        </w:rPr>
-        <w:t>Non-cash adjustment</w:t>
+      <w:proofErr w:type="gramStart"/>
+      <w:r>
+        <w:rPr>
+          <w:rFonts w:ascii="Times New Roman" w:eastAsia="KaiTi" w:hAnsi="Times New Roman" w:cs="Times New Roman"/>
+          <w:iCs/>
+          <w:lang w:val="en-US"/>
+        </w:rPr>
+        <w:t>Non-cash</w:t>
+      </w:r>
+      <w:proofErr w:type="gramEnd"/>
+      <w:r>
+        <w:rPr>
+          <w:rFonts w:ascii="Times New Roman" w:eastAsia="KaiTi" w:hAnsi="Times New Roman" w:cs="Times New Roman"/>
+          <w:iCs/>
+          <w:lang w:val="en-US"/>
+        </w:rPr>
+        <w:t xml:space="preserve"> adjustment</w:t>
       </w:r>
       <w:r>
         <w:rPr>
@@ -20943,8 +21188,18 @@
           <w:iCs/>
           <w:lang w:val="en-US"/>
         </w:rPr>
-        <w:t>Free cash flows = Financial cash (out)flows + ΔCash</w:t>
-      </w:r>
+        <w:t xml:space="preserve">Free cash flows = Financial cash (out)flows + </w:t>
+      </w:r>
+      <w:proofErr w:type="spellStart"/>
+      <w:r>
+        <w:rPr>
+          <w:rFonts w:ascii="Times New Roman" w:eastAsia="KaiTi" w:hAnsi="Times New Roman" w:cs="Times New Roman"/>
+          <w:iCs/>
+          <w:lang w:val="en-US"/>
+        </w:rPr>
+        <w:t>ΔCash</w:t>
+      </w:r>
+      <w:proofErr w:type="spellEnd"/>
       <w:r>
         <w:rPr>
           <w:rFonts w:ascii="Times New Roman" w:eastAsia="KaiTi" w:hAnsi="Times New Roman" w:cs="Times New Roman"/>
@@ -21067,7 +21322,25 @@
           <w:iCs/>
           <w:lang w:val="en-US"/>
         </w:rPr>
-        <w:t xml:space="preserve"> ΔCash&lt;0 (use up</w:t>
+        <w:t xml:space="preserve"> </w:t>
+      </w:r>
+      <w:proofErr w:type="spellStart"/>
+      <w:r>
+        <w:rPr>
+          <w:rFonts w:ascii="Times New Roman" w:eastAsia="KaiTi" w:hAnsi="Times New Roman" w:cs="Times New Roman"/>
+          <w:iCs/>
+          <w:lang w:val="en-US"/>
+        </w:rPr>
+        <w:t>ΔCash</w:t>
+      </w:r>
+      <w:proofErr w:type="spellEnd"/>
+      <w:r>
+        <w:rPr>
+          <w:rFonts w:ascii="Times New Roman" w:eastAsia="KaiTi" w:hAnsi="Times New Roman" w:cs="Times New Roman"/>
+          <w:iCs/>
+          <w:lang w:val="en-US"/>
+        </w:rPr>
+        <w:t>&lt;0 (use up</w:t>
       </w:r>
       <w:r>
         <w:rPr>
@@ -21150,7 +21423,27 @@
           <w:highlight w:val="yellow"/>
           <w:lang w:val="en-US"/>
         </w:rPr>
-        <w:t>Financial CF=0 &amp; ΔCash&gt;0</w:t>
+        <w:t xml:space="preserve">Financial CF=0 &amp; </w:t>
+      </w:r>
+      <w:proofErr w:type="spellStart"/>
+      <w:r>
+        <w:rPr>
+          <w:rFonts w:ascii="Times New Roman" w:eastAsia="KaiTi" w:hAnsi="Times New Roman" w:cs="Times New Roman"/>
+          <w:iCs/>
+          <w:highlight w:val="yellow"/>
+          <w:lang w:val="en-US"/>
+        </w:rPr>
+        <w:t>ΔCash</w:t>
+      </w:r>
+      <w:proofErr w:type="spellEnd"/>
+      <w:r>
+        <w:rPr>
+          <w:rFonts w:ascii="Times New Roman" w:eastAsia="KaiTi" w:hAnsi="Times New Roman" w:cs="Times New Roman"/>
+          <w:iCs/>
+          <w:highlight w:val="yellow"/>
+          <w:lang w:val="en-US"/>
+        </w:rPr>
+        <w:t>&gt;0</w:t>
       </w:r>
       <w:r>
         <w:rPr>
@@ -21881,19 +22174,31 @@
           <w:iCs/>
           <w:lang w:val="en-US"/>
         </w:rPr>
-        <w:t>Sale Growth</w:t>
-      </w:r>
+        <w:t xml:space="preserve">Sale </w:t>
+      </w:r>
+      <w:proofErr w:type="spellStart"/>
       <w:r>
         <w:rPr>
           <w:rFonts w:ascii="Times New Roman" w:eastAsia="KaiTi" w:hAnsi="Times New Roman" w:cs="Times New Roman"/>
           <w:b/>
           <w:bCs/>
           <w:iCs/>
+          <w:lang w:val="en-US"/>
+        </w:rPr>
+        <w:t>Growth</w:t>
+      </w:r>
+      <w:r>
+        <w:rPr>
+          <w:rFonts w:ascii="Times New Roman" w:eastAsia="KaiTi" w:hAnsi="Times New Roman" w:cs="Times New Roman"/>
+          <w:b/>
+          <w:bCs/>
+          <w:iCs/>
           <w:vertAlign w:val="subscript"/>
           <w:lang w:val="en-US"/>
         </w:rPr>
         <w:t>t</w:t>
       </w:r>
+      <w:proofErr w:type="spellEnd"/>
       <w:r>
         <w:rPr>
           <w:rFonts w:ascii="Times New Roman" w:eastAsia="KaiTi" w:hAnsi="Times New Roman" w:cs="Times New Roman"/>
@@ -21962,19 +22267,31 @@
           <w:iCs/>
           <w:lang w:val="en-US"/>
         </w:rPr>
-        <w:t>GDP Growth</w:t>
-      </w:r>
+        <w:t xml:space="preserve">GDP </w:t>
+      </w:r>
+      <w:proofErr w:type="spellStart"/>
       <w:r>
         <w:rPr>
           <w:rFonts w:ascii="Times New Roman" w:eastAsia="KaiTi" w:hAnsi="Times New Roman" w:cs="Times New Roman"/>
           <w:b/>
           <w:bCs/>
           <w:iCs/>
+          <w:lang w:val="en-US"/>
+        </w:rPr>
+        <w:t>Growth</w:t>
+      </w:r>
+      <w:r>
+        <w:rPr>
+          <w:rFonts w:ascii="Times New Roman" w:eastAsia="KaiTi" w:hAnsi="Times New Roman" w:cs="Times New Roman"/>
+          <w:b/>
+          <w:bCs/>
+          <w:iCs/>
           <w:vertAlign w:val="subscript"/>
           <w:lang w:val="en-US"/>
         </w:rPr>
         <w:t>t</w:t>
       </w:r>
+      <w:proofErr w:type="spellEnd"/>
       <w:r>
         <w:rPr>
           <w:rFonts w:ascii="Times New Roman" w:eastAsia="KaiTi" w:hAnsi="Times New Roman" w:cs="Times New Roman"/>
@@ -22265,19 +22582,31 @@
           <w:iCs/>
           <w:lang w:val="en-US"/>
         </w:rPr>
-        <w:t>l Sales</w:t>
-      </w:r>
+        <w:t xml:space="preserve">l </w:t>
+      </w:r>
+      <w:proofErr w:type="spellStart"/>
       <w:r>
         <w:rPr>
           <w:rFonts w:ascii="Times New Roman" w:eastAsia="KaiTi" w:hAnsi="Times New Roman" w:cs="Times New Roman"/>
           <w:b/>
           <w:bCs/>
           <w:iCs/>
+          <w:lang w:val="en-US"/>
+        </w:rPr>
+        <w:t>Sales</w:t>
+      </w:r>
+      <w:r>
+        <w:rPr>
+          <w:rFonts w:ascii="Times New Roman" w:eastAsia="KaiTi" w:hAnsi="Times New Roman" w:cs="Times New Roman"/>
+          <w:b/>
+          <w:bCs/>
+          <w:iCs/>
           <w:vertAlign w:val="subscript"/>
           <w:lang w:val="en-US"/>
         </w:rPr>
         <w:t>t</w:t>
       </w:r>
+      <w:proofErr w:type="spellEnd"/>
       <w:r>
         <w:rPr>
           <w:rFonts w:ascii="Times New Roman" w:eastAsia="KaiTi" w:hAnsi="Times New Roman" w:cs="Times New Roman"/>
@@ -22420,19 +22749,31 @@
           <w:iCs/>
           <w:lang w:val="en-US"/>
         </w:rPr>
-        <w:t>eal Sales</w:t>
-      </w:r>
+        <w:t xml:space="preserve">eal </w:t>
+      </w:r>
+      <w:proofErr w:type="spellStart"/>
       <w:r>
         <w:rPr>
           <w:rFonts w:ascii="Times New Roman" w:eastAsia="KaiTi" w:hAnsi="Times New Roman" w:cs="Times New Roman"/>
           <w:b/>
           <w:bCs/>
           <w:iCs/>
+          <w:lang w:val="en-US"/>
+        </w:rPr>
+        <w:t>Sales</w:t>
+      </w:r>
+      <w:r>
+        <w:rPr>
+          <w:rFonts w:ascii="Times New Roman" w:eastAsia="KaiTi" w:hAnsi="Times New Roman" w:cs="Times New Roman"/>
+          <w:b/>
+          <w:bCs/>
+          <w:iCs/>
           <w:vertAlign w:val="subscript"/>
           <w:lang w:val="en-US"/>
         </w:rPr>
         <w:t>t</w:t>
       </w:r>
+      <w:proofErr w:type="spellEnd"/>
       <w:r>
         <w:rPr>
           <w:rFonts w:ascii="Times New Roman" w:eastAsia="KaiTi" w:hAnsi="Times New Roman" w:cs="Times New Roman"/>
@@ -23472,6 +23813,7 @@
         </w:rPr>
         <w:t xml:space="preserve"> </w:t>
       </w:r>
+      <w:proofErr w:type="spellStart"/>
       <w:r>
         <w:rPr>
           <w:rFonts w:ascii="Times New Roman" w:eastAsia="KaiTi" w:hAnsi="Times New Roman" w:cs="Times New Roman"/>
@@ -23503,6 +23845,7 @@
         </w:rPr>
         <w:t>t</w:t>
       </w:r>
+      <w:proofErr w:type="spellEnd"/>
       <w:r>
         <w:rPr>
           <w:rFonts w:ascii="Times New Roman" w:eastAsia="KaiTi" w:hAnsi="Times New Roman" w:cs="Times New Roman"/>
@@ -23553,6 +23896,7 @@
         </w:rPr>
         <w:t xml:space="preserve"> × </w:t>
       </w:r>
+      <w:proofErr w:type="spellStart"/>
       <w:r>
         <w:rPr>
           <w:rFonts w:ascii="Times New Roman" w:eastAsia="KaiTi" w:hAnsi="Times New Roman" w:cs="Times New Roman"/>
@@ -23574,6 +23918,7 @@
         </w:rPr>
         <w:t>t</w:t>
       </w:r>
+      <w:proofErr w:type="spellEnd"/>
       <w:r>
         <w:rPr>
           <w:rFonts w:ascii="Times New Roman" w:eastAsia="KaiTi" w:hAnsi="Times New Roman" w:cs="Times New Roman"/>
@@ -24395,6 +24740,7 @@
         </w:rPr>
         <w:t xml:space="preserve"> (</w:t>
       </w:r>
+      <w:proofErr w:type="gramStart"/>
       <w:r>
         <w:rPr>
           <w:rFonts w:ascii="Times New Roman" w:eastAsia="KaiTi" w:hAnsi="Times New Roman" w:cs="Times New Roman"/>
@@ -24409,7 +24755,16 @@
           <w:iCs/>
           <w:lang w:val="en-US"/>
         </w:rPr>
-        <w:t xml:space="preserve">xamine how this ratio varies over time, </w:t>
+        <w:t>xamine</w:t>
+      </w:r>
+      <w:proofErr w:type="gramEnd"/>
+      <w:r>
+        <w:rPr>
+          <w:rFonts w:ascii="Times New Roman" w:eastAsia="KaiTi" w:hAnsi="Times New Roman" w:cs="Times New Roman"/>
+          <w:iCs/>
+          <w:lang w:val="en-US"/>
+        </w:rPr>
+        <w:t xml:space="preserve"> how this ratio varies over time, </w:t>
       </w:r>
       <w:r>
         <w:rPr>
@@ -24499,15 +24854,33 @@
           <w:iCs/>
           <w:lang w:val="en-US"/>
         </w:rPr>
-        <w:t>. (f</w:t>
-      </w:r>
-      <w:r>
-        <w:rPr>
-          <w:rFonts w:ascii="Times New Roman" w:eastAsia="KaiTi" w:hAnsi="Times New Roman" w:cs="Times New Roman"/>
-          <w:iCs/>
-          <w:lang w:val="en-US"/>
-        </w:rPr>
-        <w:t>irm needs new assets to generate new sales</w:t>
+        <w:t>. (</w:t>
+      </w:r>
+      <w:proofErr w:type="gramStart"/>
+      <w:r>
+        <w:rPr>
+          <w:rFonts w:ascii="Times New Roman" w:eastAsia="KaiTi" w:hAnsi="Times New Roman" w:cs="Times New Roman"/>
+          <w:iCs/>
+          <w:lang w:val="en-US"/>
+        </w:rPr>
+        <w:t>f</w:t>
+      </w:r>
+      <w:r>
+        <w:rPr>
+          <w:rFonts w:ascii="Times New Roman" w:eastAsia="KaiTi" w:hAnsi="Times New Roman" w:cs="Times New Roman"/>
+          <w:iCs/>
+          <w:lang w:val="en-US"/>
+        </w:rPr>
+        <w:t>irm</w:t>
+      </w:r>
+      <w:proofErr w:type="gramEnd"/>
+      <w:r>
+        <w:rPr>
+          <w:rFonts w:ascii="Times New Roman" w:eastAsia="KaiTi" w:hAnsi="Times New Roman" w:cs="Times New Roman"/>
+          <w:iCs/>
+          <w:lang w:val="en-US"/>
+        </w:rPr>
+        <w:t xml:space="preserve"> needs new assets to generate new sales</w:t>
       </w:r>
       <w:r>
         <w:rPr>
@@ -25317,11 +25690,3687 @@
       <w:pPr>
         <w:jc w:val="both"/>
         <w:rPr>
-          <w:rFonts w:ascii="Times New Roman" w:eastAsia="KaiTi" w:hAnsi="Times New Roman" w:cs="Times New Roman"/>
-          <w:iCs/>
+          <w:rFonts w:ascii="Times New Roman" w:eastAsia="KaiTi" w:hAnsi="Times New Roman" w:cs="Times New Roman" w:hint="eastAsia"/>
           <w:lang w:val="en-US"/>
         </w:rPr>
       </w:pPr>
+      <w:r>
+        <w:rPr>
+          <w:rFonts w:ascii="Times New Roman" w:eastAsia="KaiTi" w:hAnsi="Times New Roman" w:cs="Times New Roman"/>
+          <w:lang w:val="en-US"/>
+        </w:rPr>
+        <w:lastRenderedPageBreak/>
+        <w:drawing>
+          <wp:anchor distT="0" distB="0" distL="114300" distR="114300" simplePos="0" relativeHeight="251680768" behindDoc="1" locked="0" layoutInCell="1" allowOverlap="1" wp14:anchorId="7B7FB48B" wp14:editId="49B06724">
+            <wp:simplePos x="0" y="0"/>
+            <wp:positionH relativeFrom="column">
+              <wp:posOffset>75108</wp:posOffset>
+            </wp:positionH>
+            <wp:positionV relativeFrom="paragraph">
+              <wp:posOffset>8125039</wp:posOffset>
+            </wp:positionV>
+            <wp:extent cx="2828290" cy="563245"/>
+            <wp:effectExtent l="0" t="0" r="3810" b="0"/>
+            <wp:wrapTight wrapText="bothSides">
+              <wp:wrapPolygon edited="0">
+                <wp:start x="0" y="0"/>
+                <wp:lineTo x="0" y="20943"/>
+                <wp:lineTo x="21532" y="20943"/>
+                <wp:lineTo x="21532" y="0"/>
+                <wp:lineTo x="0" y="0"/>
+              </wp:wrapPolygon>
+            </wp:wrapTight>
+            <wp:docPr id="25" name="Picture 25"/>
+            <wp:cNvGraphicFramePr>
+              <a:graphicFrameLocks xmlns:a="http://schemas.openxmlformats.org/drawingml/2006/main" noChangeAspect="1"/>
+            </wp:cNvGraphicFramePr>
+            <a:graphic xmlns:a="http://schemas.openxmlformats.org/drawingml/2006/main">
+              <a:graphicData uri="http://schemas.openxmlformats.org/drawingml/2006/picture">
+                <pic:pic xmlns:pic="http://schemas.openxmlformats.org/drawingml/2006/picture">
+                  <pic:nvPicPr>
+                    <pic:cNvPr id="1" name=""/>
+                    <pic:cNvPicPr/>
+                  </pic:nvPicPr>
+                  <pic:blipFill>
+                    <a:blip r:embed="rId24" cstate="print">
+                      <a:extLst>
+                        <a:ext uri="{28A0092B-C50C-407E-A947-70E740481C1C}">
+                          <a14:useLocalDpi xmlns:a14="http://schemas.microsoft.com/office/drawing/2010/main" val="0"/>
+                        </a:ext>
+                      </a:extLst>
+                    </a:blip>
+                    <a:stretch>
+                      <a:fillRect/>
+                    </a:stretch>
+                  </pic:blipFill>
+                  <pic:spPr>
+                    <a:xfrm>
+                      <a:off x="0" y="0"/>
+                      <a:ext cx="2828290" cy="563245"/>
+                    </a:xfrm>
+                    <a:prstGeom prst="rect">
+                      <a:avLst/>
+                    </a:prstGeom>
+                  </pic:spPr>
+                </pic:pic>
+              </a:graphicData>
+            </a:graphic>
+            <wp14:sizeRelH relativeFrom="page">
+              <wp14:pctWidth>0</wp14:pctWidth>
+            </wp14:sizeRelH>
+            <wp14:sizeRelV relativeFrom="page">
+              <wp14:pctHeight>0</wp14:pctHeight>
+            </wp14:sizeRelV>
+          </wp:anchor>
+        </w:drawing>
+      </w:r>
+      <w:r>
+        <w:rPr>
+          <w:rFonts w:ascii="Times New Roman" w:eastAsia="KaiTi" w:hAnsi="Times New Roman" w:cs="Times New Roman"/>
+          <w:lang w:val="en-US"/>
+        </w:rPr>
+        <w:drawing>
+          <wp:anchor distT="0" distB="0" distL="114300" distR="114300" simplePos="0" relativeHeight="251679744" behindDoc="1" locked="0" layoutInCell="1" allowOverlap="1" wp14:anchorId="79EAD2D3" wp14:editId="6E3AD2AC">
+            <wp:simplePos x="0" y="0"/>
+            <wp:positionH relativeFrom="column">
+              <wp:posOffset>-18415</wp:posOffset>
+            </wp:positionH>
+            <wp:positionV relativeFrom="paragraph">
+              <wp:posOffset>5204590</wp:posOffset>
+            </wp:positionV>
+            <wp:extent cx="2494915" cy="1577975"/>
+            <wp:effectExtent l="0" t="0" r="0" b="0"/>
+            <wp:wrapTight wrapText="bothSides">
+              <wp:wrapPolygon edited="0">
+                <wp:start x="0" y="0"/>
+                <wp:lineTo x="0" y="21383"/>
+                <wp:lineTo x="21441" y="21383"/>
+                <wp:lineTo x="21441" y="0"/>
+                <wp:lineTo x="0" y="0"/>
+              </wp:wrapPolygon>
+            </wp:wrapTight>
+            <wp:docPr id="24" name="Picture 24"/>
+            <wp:cNvGraphicFramePr>
+              <a:graphicFrameLocks xmlns:a="http://schemas.openxmlformats.org/drawingml/2006/main" noChangeAspect="1"/>
+            </wp:cNvGraphicFramePr>
+            <a:graphic xmlns:a="http://schemas.openxmlformats.org/drawingml/2006/main">
+              <a:graphicData uri="http://schemas.openxmlformats.org/drawingml/2006/picture">
+                <pic:pic xmlns:pic="http://schemas.openxmlformats.org/drawingml/2006/picture">
+                  <pic:nvPicPr>
+                    <pic:cNvPr id="1" name=""/>
+                    <pic:cNvPicPr/>
+                  </pic:nvPicPr>
+                  <pic:blipFill>
+                    <a:blip r:embed="rId25" cstate="print">
+                      <a:extLst>
+                        <a:ext uri="{28A0092B-C50C-407E-A947-70E740481C1C}">
+                          <a14:useLocalDpi xmlns:a14="http://schemas.microsoft.com/office/drawing/2010/main" val="0"/>
+                        </a:ext>
+                      </a:extLst>
+                    </a:blip>
+                    <a:stretch>
+                      <a:fillRect/>
+                    </a:stretch>
+                  </pic:blipFill>
+                  <pic:spPr>
+                    <a:xfrm>
+                      <a:off x="0" y="0"/>
+                      <a:ext cx="2494915" cy="1577975"/>
+                    </a:xfrm>
+                    <a:prstGeom prst="rect">
+                      <a:avLst/>
+                    </a:prstGeom>
+                  </pic:spPr>
+                </pic:pic>
+              </a:graphicData>
+            </a:graphic>
+            <wp14:sizeRelH relativeFrom="page">
+              <wp14:pctWidth>0</wp14:pctWidth>
+            </wp14:sizeRelH>
+            <wp14:sizeRelV relativeFrom="page">
+              <wp14:pctHeight>0</wp14:pctHeight>
+            </wp14:sizeRelV>
+          </wp:anchor>
+        </w:drawing>
+      </w:r>
+      <w:r>
+        <w:rPr>
+          <w:rFonts w:ascii="Times New Roman" w:eastAsia="KaiTi" w:hAnsi="Times New Roman" w:cs="Times New Roman"/>
+          <w:lang w:val="en-US"/>
+        </w:rPr>
+        <w:drawing>
+          <wp:anchor distT="0" distB="0" distL="114300" distR="114300" simplePos="0" relativeHeight="251677696" behindDoc="1" locked="0" layoutInCell="1" allowOverlap="1" wp14:anchorId="236CA06A" wp14:editId="575FCA65">
+            <wp:simplePos x="0" y="0"/>
+            <wp:positionH relativeFrom="column">
+              <wp:posOffset>4818380</wp:posOffset>
+            </wp:positionH>
+            <wp:positionV relativeFrom="paragraph">
+              <wp:posOffset>4287520</wp:posOffset>
+            </wp:positionV>
+            <wp:extent cx="2334260" cy="505460"/>
+            <wp:effectExtent l="0" t="0" r="2540" b="2540"/>
+            <wp:wrapTight wrapText="bothSides">
+              <wp:wrapPolygon edited="0">
+                <wp:start x="0" y="0"/>
+                <wp:lineTo x="0" y="21166"/>
+                <wp:lineTo x="21506" y="21166"/>
+                <wp:lineTo x="21506" y="0"/>
+                <wp:lineTo x="0" y="0"/>
+              </wp:wrapPolygon>
+            </wp:wrapTight>
+            <wp:docPr id="22" name="Picture 22"/>
+            <wp:cNvGraphicFramePr>
+              <a:graphicFrameLocks xmlns:a="http://schemas.openxmlformats.org/drawingml/2006/main" noChangeAspect="1"/>
+            </wp:cNvGraphicFramePr>
+            <a:graphic xmlns:a="http://schemas.openxmlformats.org/drawingml/2006/main">
+              <a:graphicData uri="http://schemas.openxmlformats.org/drawingml/2006/picture">
+                <pic:pic xmlns:pic="http://schemas.openxmlformats.org/drawingml/2006/picture">
+                  <pic:nvPicPr>
+                    <pic:cNvPr id="1" name=""/>
+                    <pic:cNvPicPr/>
+                  </pic:nvPicPr>
+                  <pic:blipFill>
+                    <a:blip r:embed="rId26" cstate="print">
+                      <a:extLst>
+                        <a:ext uri="{28A0092B-C50C-407E-A947-70E740481C1C}">
+                          <a14:useLocalDpi xmlns:a14="http://schemas.microsoft.com/office/drawing/2010/main" val="0"/>
+                        </a:ext>
+                      </a:extLst>
+                    </a:blip>
+                    <a:stretch>
+                      <a:fillRect/>
+                    </a:stretch>
+                  </pic:blipFill>
+                  <pic:spPr>
+                    <a:xfrm>
+                      <a:off x="0" y="0"/>
+                      <a:ext cx="2334260" cy="505460"/>
+                    </a:xfrm>
+                    <a:prstGeom prst="rect">
+                      <a:avLst/>
+                    </a:prstGeom>
+                  </pic:spPr>
+                </pic:pic>
+              </a:graphicData>
+            </a:graphic>
+            <wp14:sizeRelH relativeFrom="page">
+              <wp14:pctWidth>0</wp14:pctWidth>
+            </wp14:sizeRelH>
+            <wp14:sizeRelV relativeFrom="page">
+              <wp14:pctHeight>0</wp14:pctHeight>
+            </wp14:sizeRelV>
+          </wp:anchor>
+        </w:drawing>
+      </w:r>
+      <w:r>
+        <w:rPr>
+          <w:rFonts w:ascii="Times New Roman" w:eastAsia="KaiTi" w:hAnsi="Times New Roman" w:cs="Times New Roman"/>
+          <w:lang w:val="en-US"/>
+        </w:rPr>
+        <w:drawing>
+          <wp:anchor distT="0" distB="0" distL="114300" distR="114300" simplePos="0" relativeHeight="251678720" behindDoc="1" locked="0" layoutInCell="1" allowOverlap="1" wp14:anchorId="069D9B2B" wp14:editId="40733B82">
+            <wp:simplePos x="0" y="0"/>
+            <wp:positionH relativeFrom="column">
+              <wp:posOffset>4820659</wp:posOffset>
+            </wp:positionH>
+            <wp:positionV relativeFrom="paragraph">
+              <wp:posOffset>4859608</wp:posOffset>
+            </wp:positionV>
+            <wp:extent cx="2331720" cy="1204595"/>
+            <wp:effectExtent l="0" t="0" r="5080" b="1905"/>
+            <wp:wrapTight wrapText="bothSides">
+              <wp:wrapPolygon edited="0">
+                <wp:start x="0" y="0"/>
+                <wp:lineTo x="0" y="21406"/>
+                <wp:lineTo x="21529" y="21406"/>
+                <wp:lineTo x="21529" y="0"/>
+                <wp:lineTo x="0" y="0"/>
+              </wp:wrapPolygon>
+            </wp:wrapTight>
+            <wp:docPr id="23" name="Picture 23"/>
+            <wp:cNvGraphicFramePr>
+              <a:graphicFrameLocks xmlns:a="http://schemas.openxmlformats.org/drawingml/2006/main" noChangeAspect="1"/>
+            </wp:cNvGraphicFramePr>
+            <a:graphic xmlns:a="http://schemas.openxmlformats.org/drawingml/2006/main">
+              <a:graphicData uri="http://schemas.openxmlformats.org/drawingml/2006/picture">
+                <pic:pic xmlns:pic="http://schemas.openxmlformats.org/drawingml/2006/picture">
+                  <pic:nvPicPr>
+                    <pic:cNvPr id="1" name=""/>
+                    <pic:cNvPicPr/>
+                  </pic:nvPicPr>
+                  <pic:blipFill>
+                    <a:blip r:embed="rId27" cstate="print">
+                      <a:extLst>
+                        <a:ext uri="{28A0092B-C50C-407E-A947-70E740481C1C}">
+                          <a14:useLocalDpi xmlns:a14="http://schemas.microsoft.com/office/drawing/2010/main" val="0"/>
+                        </a:ext>
+                      </a:extLst>
+                    </a:blip>
+                    <a:stretch>
+                      <a:fillRect/>
+                    </a:stretch>
+                  </pic:blipFill>
+                  <pic:spPr>
+                    <a:xfrm>
+                      <a:off x="0" y="0"/>
+                      <a:ext cx="2331720" cy="1204595"/>
+                    </a:xfrm>
+                    <a:prstGeom prst="rect">
+                      <a:avLst/>
+                    </a:prstGeom>
+                  </pic:spPr>
+                </pic:pic>
+              </a:graphicData>
+            </a:graphic>
+            <wp14:sizeRelH relativeFrom="page">
+              <wp14:pctWidth>0</wp14:pctWidth>
+            </wp14:sizeRelH>
+            <wp14:sizeRelV relativeFrom="page">
+              <wp14:pctHeight>0</wp14:pctHeight>
+            </wp14:sizeRelV>
+          </wp:anchor>
+        </w:drawing>
+      </w:r>
+      <w:r>
+        <w:rPr>
+          <w:rFonts w:ascii="Times New Roman" w:eastAsia="KaiTi" w:hAnsi="Times New Roman" w:cs="Times New Roman"/>
+          <w:lang w:val="en-US"/>
+        </w:rPr>
+        <w:drawing>
+          <wp:anchor distT="0" distB="0" distL="114300" distR="114300" simplePos="0" relativeHeight="251675648" behindDoc="1" locked="0" layoutInCell="1" allowOverlap="1" wp14:anchorId="51EDF073" wp14:editId="05E60F3F">
+            <wp:simplePos x="0" y="0"/>
+            <wp:positionH relativeFrom="column">
+              <wp:posOffset>4699899</wp:posOffset>
+            </wp:positionH>
+            <wp:positionV relativeFrom="paragraph">
+              <wp:posOffset>2176596</wp:posOffset>
+            </wp:positionV>
+            <wp:extent cx="2451614" cy="567529"/>
+            <wp:effectExtent l="0" t="0" r="0" b="4445"/>
+            <wp:wrapTight wrapText="bothSides">
+              <wp:wrapPolygon edited="0">
+                <wp:start x="0" y="0"/>
+                <wp:lineTo x="0" y="21286"/>
+                <wp:lineTo x="21488" y="21286"/>
+                <wp:lineTo x="21488" y="0"/>
+                <wp:lineTo x="0" y="0"/>
+              </wp:wrapPolygon>
+            </wp:wrapTight>
+            <wp:docPr id="1" name="Picture 1"/>
+            <wp:cNvGraphicFramePr>
+              <a:graphicFrameLocks xmlns:a="http://schemas.openxmlformats.org/drawingml/2006/main" noChangeAspect="1"/>
+            </wp:cNvGraphicFramePr>
+            <a:graphic xmlns:a="http://schemas.openxmlformats.org/drawingml/2006/main">
+              <a:graphicData uri="http://schemas.openxmlformats.org/drawingml/2006/picture">
+                <pic:pic xmlns:pic="http://schemas.openxmlformats.org/drawingml/2006/picture">
+                  <pic:nvPicPr>
+                    <pic:cNvPr id="1" name=""/>
+                    <pic:cNvPicPr/>
+                  </pic:nvPicPr>
+                  <pic:blipFill>
+                    <a:blip r:embed="rId28" cstate="print">
+                      <a:extLst>
+                        <a:ext uri="{28A0092B-C50C-407E-A947-70E740481C1C}">
+                          <a14:useLocalDpi xmlns:a14="http://schemas.microsoft.com/office/drawing/2010/main" val="0"/>
+                        </a:ext>
+                      </a:extLst>
+                    </a:blip>
+                    <a:stretch>
+                      <a:fillRect/>
+                    </a:stretch>
+                  </pic:blipFill>
+                  <pic:spPr>
+                    <a:xfrm>
+                      <a:off x="0" y="0"/>
+                      <a:ext cx="2451614" cy="567529"/>
+                    </a:xfrm>
+                    <a:prstGeom prst="rect">
+                      <a:avLst/>
+                    </a:prstGeom>
+                  </pic:spPr>
+                </pic:pic>
+              </a:graphicData>
+            </a:graphic>
+            <wp14:sizeRelH relativeFrom="page">
+              <wp14:pctWidth>0</wp14:pctWidth>
+            </wp14:sizeRelH>
+            <wp14:sizeRelV relativeFrom="page">
+              <wp14:pctHeight>0</wp14:pctHeight>
+            </wp14:sizeRelV>
+          </wp:anchor>
+        </w:drawing>
+      </w:r>
+      <w:r>
+        <w:rPr>
+          <w:rFonts w:ascii="Times New Roman" w:eastAsia="KaiTi" w:hAnsi="Times New Roman" w:cs="Times New Roman"/>
+          <w:b/>
+          <w:bCs/>
+          <w:highlight w:val="red"/>
+          <w:lang w:val="en-US"/>
+        </w:rPr>
+        <w:t>5</w:t>
+      </w:r>
+      <w:r>
+        <w:rPr>
+          <w:rFonts w:ascii="Times New Roman" w:eastAsia="KaiTi" w:hAnsi="Times New Roman" w:cs="Times New Roman"/>
+          <w:b/>
+          <w:bCs/>
+          <w:highlight w:val="red"/>
+          <w:lang w:val="en-US"/>
+        </w:rPr>
+        <w:t xml:space="preserve">. </w:t>
+      </w:r>
+      <w:r>
+        <w:rPr>
+          <w:rFonts w:ascii="Times New Roman" w:eastAsia="KaiTi" w:hAnsi="Times New Roman" w:cs="Times New Roman"/>
+          <w:b/>
+          <w:bCs/>
+          <w:highlight w:val="red"/>
+          <w:lang w:val="en-US"/>
+        </w:rPr>
+        <w:t>Bond Valuation.</w:t>
+      </w:r>
+      <w:r>
+        <w:rPr>
+          <w:rFonts w:ascii="Times New Roman" w:eastAsia="KaiTi" w:hAnsi="Times New Roman" w:cs="Times New Roman"/>
+          <w:b/>
+          <w:bCs/>
+          <w:lang w:val="en-US"/>
+        </w:rPr>
+        <w:t xml:space="preserve"> </w:t>
+      </w:r>
+      <w:r>
+        <w:rPr>
+          <w:rFonts w:ascii="Times New Roman" w:eastAsia="KaiTi" w:hAnsi="Times New Roman" w:cs="Times New Roman"/>
+          <w:b/>
+          <w:bCs/>
+          <w:highlight w:val="green"/>
+          <w:lang w:val="en-US"/>
+        </w:rPr>
+        <w:t>(1) Key Points.</w:t>
+      </w:r>
+      <w:r>
+        <w:rPr>
+          <w:rFonts w:ascii="Times New Roman" w:eastAsia="KaiTi" w:hAnsi="Times New Roman" w:cs="Times New Roman"/>
+          <w:b/>
+          <w:bCs/>
+          <w:lang w:val="en-US"/>
+        </w:rPr>
+        <w:t xml:space="preserve"> </w:t>
+      </w:r>
+      <w:r>
+        <w:rPr>
+          <w:rFonts w:ascii="Times New Roman" w:eastAsia="KaiTi" w:hAnsi="Times New Roman" w:cs="Times New Roman"/>
+          <w:lang w:val="en-US"/>
+        </w:rPr>
+        <w:t>Return, expected return, and discount rate</w:t>
+      </w:r>
+      <w:r>
+        <w:rPr>
+          <w:rFonts w:ascii="Times New Roman" w:eastAsia="KaiTi" w:hAnsi="Times New Roman" w:cs="Times New Roman"/>
+          <w:lang w:val="en-US"/>
+        </w:rPr>
+        <w:t xml:space="preserve">. </w:t>
+      </w:r>
+      <w:r>
+        <w:rPr>
+          <w:rFonts w:ascii="Times New Roman" w:eastAsia="KaiTi" w:hAnsi="Times New Roman" w:cs="Times New Roman"/>
+          <w:i/>
+          <w:iCs/>
+          <w:highlight w:val="cyan"/>
+          <w:u w:val="single"/>
+          <w:lang w:val="en-US"/>
+        </w:rPr>
+        <w:t>Return.</w:t>
+      </w:r>
+      <w:r>
+        <w:rPr>
+          <w:rFonts w:ascii="Times New Roman" w:eastAsia="KaiTi" w:hAnsi="Times New Roman" w:cs="Times New Roman"/>
+          <w:lang w:val="en-US"/>
+        </w:rPr>
+        <w:t xml:space="preserve"> </w:t>
+      </w:r>
+      <w:r>
+        <w:rPr>
+          <w:rFonts w:ascii="Times New Roman" w:eastAsia="KaiTi" w:hAnsi="Times New Roman" w:cs="Times New Roman"/>
+          <w:lang w:val="en-US"/>
+        </w:rPr>
+        <w:t xml:space="preserve">Suppose price of a financial asset today is </w:t>
+      </w:r>
+      <w:r>
+        <w:rPr>
+          <w:rFonts w:ascii="Times New Roman" w:eastAsia="KaiTi" w:hAnsi="Times New Roman" w:cs="Times New Roman"/>
+          <w:lang w:val="en-US"/>
+        </w:rPr>
+        <w:t>P</w:t>
+      </w:r>
+      <w:r>
+        <w:rPr>
+          <w:rFonts w:ascii="Times New Roman" w:eastAsia="KaiTi" w:hAnsi="Times New Roman" w:cs="Times New Roman"/>
+          <w:lang w:val="en-US"/>
+        </w:rPr>
+        <w:t>0</w:t>
+      </w:r>
+      <w:r>
+        <w:rPr>
+          <w:rFonts w:ascii="Times New Roman" w:eastAsia="KaiTi" w:hAnsi="Times New Roman" w:cs="Times New Roman"/>
+          <w:lang w:val="en-US"/>
+        </w:rPr>
+        <w:t xml:space="preserve">, </w:t>
+      </w:r>
+      <w:r>
+        <w:rPr>
+          <w:rFonts w:ascii="Times New Roman" w:eastAsia="KaiTi" w:hAnsi="Times New Roman" w:cs="Times New Roman"/>
+          <w:lang w:val="en-US"/>
+        </w:rPr>
+        <w:t xml:space="preserve">Buying the asset costs </w:t>
+      </w:r>
+      <w:r>
+        <w:rPr>
+          <w:rFonts w:ascii="Times New Roman" w:eastAsia="KaiTi" w:hAnsi="Times New Roman" w:cs="Times New Roman"/>
+          <w:lang w:val="en-US"/>
+        </w:rPr>
+        <w:t>P</w:t>
+      </w:r>
+      <w:r>
+        <w:rPr>
+          <w:rFonts w:ascii="Times New Roman" w:eastAsia="KaiTi" w:hAnsi="Times New Roman" w:cs="Times New Roman"/>
+          <w:lang w:val="en-US"/>
+        </w:rPr>
+        <w:t>0.</w:t>
+      </w:r>
+      <w:r>
+        <w:rPr>
+          <w:rFonts w:ascii="Times New Roman" w:eastAsia="KaiTi" w:hAnsi="Times New Roman" w:cs="Times New Roman"/>
+          <w:lang w:val="en-US"/>
+        </w:rPr>
+        <w:t xml:space="preserve"> </w:t>
+      </w:r>
+      <w:r>
+        <w:rPr>
+          <w:rFonts w:ascii="Times New Roman" w:eastAsia="KaiTi" w:hAnsi="Times New Roman" w:cs="Times New Roman"/>
+          <w:lang w:val="en-US"/>
+        </w:rPr>
+        <w:t xml:space="preserve">At the end of the year, I get a cash amount </w:t>
+      </w:r>
+      <w:r>
+        <w:rPr>
+          <w:rFonts w:ascii="Times New Roman" w:eastAsia="KaiTi" w:hAnsi="Times New Roman" w:cs="Times New Roman"/>
+          <w:lang w:val="en-US"/>
+        </w:rPr>
+        <w:t>C</w:t>
+      </w:r>
+      <w:r>
+        <w:rPr>
+          <w:rFonts w:ascii="Times New Roman" w:eastAsia="KaiTi" w:hAnsi="Times New Roman" w:cs="Times New Roman"/>
+          <w:lang w:val="en-US"/>
+        </w:rPr>
+        <w:t>1 and the</w:t>
+      </w:r>
+      <w:r>
+        <w:rPr>
+          <w:rFonts w:ascii="Times New Roman" w:eastAsia="KaiTi" w:hAnsi="Times New Roman" w:cs="Times New Roman"/>
+          <w:lang w:val="en-US"/>
+        </w:rPr>
+        <w:t xml:space="preserve"> </w:t>
+      </w:r>
+      <w:r>
+        <w:rPr>
+          <w:rFonts w:ascii="Times New Roman" w:eastAsia="KaiTi" w:hAnsi="Times New Roman" w:cs="Times New Roman"/>
+          <w:lang w:val="en-US"/>
+        </w:rPr>
+        <w:t xml:space="preserve">price of the asset is </w:t>
+      </w:r>
+      <w:r>
+        <w:rPr>
+          <w:rFonts w:ascii="Times New Roman" w:eastAsia="KaiTi" w:hAnsi="Times New Roman" w:cs="Times New Roman"/>
+          <w:lang w:val="en-US"/>
+        </w:rPr>
+        <w:t>P</w:t>
+      </w:r>
+      <w:r>
+        <w:rPr>
+          <w:rFonts w:ascii="Times New Roman" w:eastAsia="KaiTi" w:hAnsi="Times New Roman" w:cs="Times New Roman"/>
+          <w:lang w:val="en-US"/>
+        </w:rPr>
+        <w:t>1.</w:t>
+      </w:r>
+      <w:r>
+        <w:rPr>
+          <w:rFonts w:ascii="Times New Roman" w:eastAsia="KaiTi" w:hAnsi="Times New Roman" w:cs="Times New Roman"/>
+          <w:lang w:val="en-US"/>
+        </w:rPr>
+        <w:t xml:space="preserve"> </w:t>
+      </w:r>
+      <w:r>
+        <w:rPr>
+          <w:rFonts w:ascii="Times New Roman" w:eastAsia="KaiTi" w:hAnsi="Times New Roman" w:cs="Times New Roman"/>
+          <w:highlight w:val="yellow"/>
+          <w:lang w:val="en-US"/>
+        </w:rPr>
+        <w:t>Return</w:t>
+      </w:r>
+      <w:r>
+        <w:rPr>
+          <w:rFonts w:ascii="Times New Roman" w:eastAsia="KaiTi" w:hAnsi="Times New Roman" w:cs="Times New Roman"/>
+          <w:highlight w:val="yellow"/>
+          <w:lang w:val="en-US"/>
+        </w:rPr>
+        <w:t xml:space="preserve"> </w:t>
+      </w:r>
+      <w:r>
+        <w:rPr>
+          <w:rFonts w:ascii="Times New Roman" w:eastAsia="KaiTi" w:hAnsi="Times New Roman" w:cs="Times New Roman"/>
+          <w:highlight w:val="yellow"/>
+          <w:lang w:val="en-US"/>
+        </w:rPr>
+        <w:t>=</w:t>
+      </w:r>
+      <w:r>
+        <w:rPr>
+          <w:rFonts w:ascii="Times New Roman" w:eastAsia="KaiTi" w:hAnsi="Times New Roman" w:cs="Times New Roman"/>
+          <w:highlight w:val="yellow"/>
+          <w:lang w:val="en-US"/>
+        </w:rPr>
+        <w:t xml:space="preserve"> </w:t>
+      </w:r>
+      <w:r>
+        <w:rPr>
+          <w:rFonts w:ascii="Times New Roman" w:eastAsia="KaiTi" w:hAnsi="Times New Roman" w:cs="Times New Roman"/>
+          <w:highlight w:val="yellow"/>
+          <w:lang w:val="en-US"/>
+        </w:rPr>
+        <w:t>(</w:t>
+      </w:r>
+      <w:r>
+        <w:rPr>
+          <w:rFonts w:ascii="Times New Roman" w:eastAsia="KaiTi" w:hAnsi="Times New Roman" w:cs="Times New Roman"/>
+          <w:highlight w:val="yellow"/>
+          <w:lang w:val="en-US"/>
+        </w:rPr>
+        <w:t>C1</w:t>
+      </w:r>
+      <w:r>
+        <w:rPr>
+          <w:rFonts w:ascii="Times New Roman" w:eastAsia="KaiTi" w:hAnsi="Times New Roman" w:cs="Times New Roman"/>
+          <w:highlight w:val="yellow"/>
+          <w:lang w:val="en-US"/>
+        </w:rPr>
+        <w:t>+P1-P0</w:t>
+      </w:r>
+      <w:r>
+        <w:rPr>
+          <w:rFonts w:ascii="Times New Roman" w:eastAsia="KaiTi" w:hAnsi="Times New Roman" w:cs="Times New Roman"/>
+          <w:highlight w:val="yellow"/>
+          <w:lang w:val="en-US"/>
+        </w:rPr>
+        <w:t>)</w:t>
+      </w:r>
+      <w:r>
+        <w:rPr>
+          <w:rFonts w:ascii="Times New Roman" w:eastAsia="KaiTi" w:hAnsi="Times New Roman" w:cs="Times New Roman"/>
+          <w:highlight w:val="yellow"/>
+          <w:lang w:val="en-US"/>
+        </w:rPr>
+        <w:t>/P0</w:t>
+      </w:r>
+      <w:r>
+        <w:rPr>
+          <w:rFonts w:ascii="Times New Roman" w:eastAsia="KaiTi" w:hAnsi="Times New Roman" w:cs="Times New Roman"/>
+          <w:highlight w:val="yellow"/>
+          <w:lang w:val="en-US"/>
+        </w:rPr>
+        <w:t xml:space="preserve"> </w:t>
+      </w:r>
+      <w:r>
+        <w:rPr>
+          <w:rFonts w:ascii="Times New Roman" w:eastAsia="KaiTi" w:hAnsi="Times New Roman" w:cs="Times New Roman"/>
+          <w:highlight w:val="yellow"/>
+          <w:lang w:val="en-US"/>
+        </w:rPr>
+        <w:t>=</w:t>
+      </w:r>
+      <w:r>
+        <w:rPr>
+          <w:rFonts w:ascii="Times New Roman" w:eastAsia="KaiTi" w:hAnsi="Times New Roman" w:cs="Times New Roman"/>
+          <w:highlight w:val="yellow"/>
+          <w:lang w:val="en-US"/>
+        </w:rPr>
+        <w:t xml:space="preserve"> </w:t>
+      </w:r>
+      <w:r>
+        <w:rPr>
+          <w:rFonts w:ascii="Times New Roman" w:eastAsia="KaiTi" w:hAnsi="Times New Roman" w:cs="Times New Roman"/>
+          <w:highlight w:val="yellow"/>
+          <w:lang w:val="en-US"/>
+        </w:rPr>
+        <w:t>C1/P0+(P1-P0)/P0</w:t>
+      </w:r>
+      <w:r>
+        <w:rPr>
+          <w:rFonts w:ascii="Times New Roman" w:eastAsia="KaiTi" w:hAnsi="Times New Roman" w:cs="Times New Roman"/>
+          <w:highlight w:val="yellow"/>
+          <w:lang w:val="en-US"/>
+        </w:rPr>
+        <w:t>.</w:t>
+      </w:r>
+      <w:r>
+        <w:rPr>
+          <w:rFonts w:ascii="Times New Roman" w:eastAsia="KaiTi" w:hAnsi="Times New Roman" w:cs="Times New Roman"/>
+          <w:lang w:val="en-US"/>
+        </w:rPr>
+        <w:t xml:space="preserve"> </w:t>
+      </w:r>
+      <w:r>
+        <w:rPr>
+          <w:rFonts w:ascii="Times New Roman" w:eastAsia="KaiTi" w:hAnsi="Times New Roman" w:cs="Times New Roman"/>
+          <w:lang w:val="en-US"/>
+        </w:rPr>
+        <w:t>Return</w:t>
+      </w:r>
+      <w:r>
+        <w:rPr>
+          <w:rFonts w:ascii="Times New Roman" w:eastAsia="KaiTi" w:hAnsi="Times New Roman" w:cs="Times New Roman"/>
+          <w:lang w:val="en-US"/>
+        </w:rPr>
+        <w:t xml:space="preserve"> </w:t>
+      </w:r>
+      <w:r>
+        <w:rPr>
+          <w:rFonts w:ascii="Times New Roman" w:eastAsia="KaiTi" w:hAnsi="Times New Roman" w:cs="Times New Roman"/>
+          <w:lang w:val="en-US"/>
+        </w:rPr>
+        <w:t>=</w:t>
+      </w:r>
+      <w:r>
+        <w:rPr>
+          <w:rFonts w:ascii="Times New Roman" w:eastAsia="KaiTi" w:hAnsi="Times New Roman" w:cs="Times New Roman"/>
+          <w:lang w:val="en-US"/>
+        </w:rPr>
+        <w:t xml:space="preserve"> </w:t>
+      </w:r>
+      <w:r>
+        <w:rPr>
+          <w:rFonts w:ascii="Times New Roman" w:eastAsia="KaiTi" w:hAnsi="Times New Roman" w:cs="Times New Roman"/>
+          <w:lang w:val="en-US"/>
+        </w:rPr>
+        <w:t>Cash Yield</w:t>
+      </w:r>
+      <w:r>
+        <w:rPr>
+          <w:rFonts w:ascii="Times New Roman" w:eastAsia="KaiTi" w:hAnsi="Times New Roman" w:cs="Times New Roman"/>
+          <w:lang w:val="en-US"/>
+        </w:rPr>
+        <w:t xml:space="preserve"> </w:t>
+      </w:r>
+      <w:r>
+        <w:rPr>
+          <w:rFonts w:ascii="Times New Roman" w:eastAsia="KaiTi" w:hAnsi="Times New Roman" w:cs="Times New Roman"/>
+          <w:lang w:val="en-US"/>
+        </w:rPr>
+        <w:t>+</w:t>
+      </w:r>
+      <w:r>
+        <w:rPr>
+          <w:rFonts w:ascii="Times New Roman" w:eastAsia="KaiTi" w:hAnsi="Times New Roman" w:cs="Times New Roman"/>
+          <w:lang w:val="en-US"/>
+        </w:rPr>
+        <w:t xml:space="preserve"> </w:t>
+      </w:r>
+      <w:r>
+        <w:rPr>
+          <w:rFonts w:ascii="Times New Roman" w:eastAsia="KaiTi" w:hAnsi="Times New Roman" w:cs="Times New Roman"/>
+          <w:lang w:val="en-US"/>
+        </w:rPr>
+        <w:t>Capital Gain Yield</w:t>
+      </w:r>
+      <w:r>
+        <w:rPr>
+          <w:rFonts w:ascii="Times New Roman" w:eastAsia="KaiTi" w:hAnsi="Times New Roman" w:cs="Times New Roman"/>
+          <w:lang w:val="en-US"/>
+        </w:rPr>
+        <w:t>.</w:t>
+      </w:r>
+      <w:r>
+        <w:rPr>
+          <w:rFonts w:ascii="Times New Roman" w:eastAsia="KaiTi" w:hAnsi="Times New Roman" w:cs="Times New Roman"/>
+          <w:lang w:val="en-US"/>
+        </w:rPr>
+        <w:t xml:space="preserve"> </w:t>
+      </w:r>
+      <w:r>
+        <w:rPr>
+          <w:rFonts w:ascii="Times New Roman" w:eastAsia="KaiTi" w:hAnsi="Times New Roman" w:cs="Times New Roman"/>
+          <w:i/>
+          <w:iCs/>
+          <w:highlight w:val="cyan"/>
+          <w:u w:val="single"/>
+          <w:lang w:val="en-US"/>
+        </w:rPr>
+        <w:t>Expected Return</w:t>
+      </w:r>
+      <w:r>
+        <w:rPr>
+          <w:rFonts w:ascii="Times New Roman" w:eastAsia="KaiTi" w:hAnsi="Times New Roman" w:cs="Times New Roman"/>
+          <w:i/>
+          <w:iCs/>
+          <w:highlight w:val="cyan"/>
+          <w:u w:val="single"/>
+          <w:lang w:val="en-US"/>
+        </w:rPr>
+        <w:t>.</w:t>
+      </w:r>
+      <w:r>
+        <w:rPr>
+          <w:rFonts w:ascii="Times New Roman" w:eastAsia="KaiTi" w:hAnsi="Times New Roman" w:cs="Times New Roman"/>
+          <w:lang w:val="en-US"/>
+        </w:rPr>
+        <w:t xml:space="preserve"> </w:t>
+      </w:r>
+      <w:r>
+        <w:rPr>
+          <w:rFonts w:ascii="Times New Roman" w:eastAsia="KaiTi" w:hAnsi="Times New Roman" w:cs="Times New Roman"/>
+          <w:lang w:val="en-US"/>
+        </w:rPr>
+        <w:t xml:space="preserve">Expectation of future return from the investment, </w:t>
+      </w:r>
+      <w:proofErr w:type="gramStart"/>
+      <w:r>
+        <w:rPr>
+          <w:rFonts w:ascii="Times New Roman" w:eastAsia="KaiTi" w:hAnsi="Times New Roman" w:cs="Times New Roman"/>
+          <w:lang w:val="en-US"/>
+        </w:rPr>
+        <w:t>i.e.</w:t>
+      </w:r>
+      <w:proofErr w:type="gramEnd"/>
+      <w:r>
+        <w:rPr>
+          <w:rFonts w:ascii="Times New Roman" w:eastAsia="KaiTi" w:hAnsi="Times New Roman" w:cs="Times New Roman"/>
+          <w:lang w:val="en-US"/>
+        </w:rPr>
+        <w:t xml:space="preserve"> </w:t>
+      </w:r>
+      <w:r>
+        <w:rPr>
+          <w:rFonts w:ascii="Times New Roman" w:eastAsia="KaiTi" w:hAnsi="Times New Roman" w:cs="Times New Roman"/>
+          <w:lang w:val="en-US"/>
+        </w:rPr>
+        <w:t>C</w:t>
+      </w:r>
+      <w:r>
+        <w:rPr>
+          <w:rFonts w:ascii="Times New Roman" w:eastAsia="KaiTi" w:hAnsi="Times New Roman" w:cs="Times New Roman"/>
+          <w:lang w:val="en-US"/>
+        </w:rPr>
+        <w:t xml:space="preserve">1 and </w:t>
+      </w:r>
+      <w:r>
+        <w:rPr>
+          <w:rFonts w:ascii="Times New Roman" w:eastAsia="KaiTi" w:hAnsi="Times New Roman" w:cs="Times New Roman"/>
+          <w:lang w:val="en-US"/>
+        </w:rPr>
+        <w:t>P</w:t>
+      </w:r>
+      <w:r>
+        <w:rPr>
+          <w:rFonts w:ascii="Times New Roman" w:eastAsia="KaiTi" w:hAnsi="Times New Roman" w:cs="Times New Roman"/>
+          <w:lang w:val="en-US"/>
+        </w:rPr>
+        <w:t>1 are in “expected terms”</w:t>
+      </w:r>
+      <w:r>
+        <w:rPr>
+          <w:rFonts w:ascii="Times New Roman" w:eastAsia="KaiTi" w:hAnsi="Times New Roman" w:cs="Times New Roman"/>
+          <w:lang w:val="en-US"/>
+        </w:rPr>
+        <w:t>.</w:t>
+      </w:r>
+      <w:r>
+        <w:rPr>
+          <w:rFonts w:ascii="Times New Roman" w:eastAsia="KaiTi" w:hAnsi="Times New Roman" w:cs="Times New Roman"/>
+          <w:lang w:val="en-US"/>
+        </w:rPr>
+        <w:t xml:space="preserve"> </w:t>
+      </w:r>
+      <w:r>
+        <w:rPr>
+          <w:rFonts w:ascii="Times New Roman" w:eastAsia="KaiTi" w:hAnsi="Times New Roman" w:cs="Times New Roman"/>
+          <w:highlight w:val="yellow"/>
+          <w:lang w:val="en-US"/>
+        </w:rPr>
+        <w:t xml:space="preserve">Expected </w:t>
+      </w:r>
+      <w:r>
+        <w:rPr>
+          <w:rFonts w:ascii="Times New Roman" w:eastAsia="KaiTi" w:hAnsi="Times New Roman" w:cs="Times New Roman"/>
+          <w:highlight w:val="yellow"/>
+          <w:lang w:val="en-US"/>
+        </w:rPr>
+        <w:t>Return=</w:t>
+      </w:r>
+      <w:r>
+        <w:rPr>
+          <w:rFonts w:ascii="Times New Roman" w:eastAsia="KaiTi" w:hAnsi="Times New Roman" w:cs="Times New Roman"/>
+          <w:highlight w:val="yellow"/>
+          <w:lang w:val="en-US"/>
+        </w:rPr>
+        <w:t>E</w:t>
+      </w:r>
+      <w:r>
+        <w:rPr>
+          <w:rFonts w:ascii="Times New Roman" w:eastAsia="KaiTi" w:hAnsi="Times New Roman" w:cs="Times New Roman"/>
+          <w:highlight w:val="yellow"/>
+          <w:lang w:val="en-US"/>
+        </w:rPr>
+        <w:t>(C1+P1-P0)/P0=</w:t>
+      </w:r>
+      <w:r>
+        <w:rPr>
+          <w:rFonts w:ascii="Times New Roman" w:eastAsia="KaiTi" w:hAnsi="Times New Roman" w:cs="Times New Roman"/>
+          <w:highlight w:val="yellow"/>
+          <w:lang w:val="en-US"/>
+        </w:rPr>
+        <w:t>E(</w:t>
+      </w:r>
+      <w:r>
+        <w:rPr>
+          <w:rFonts w:ascii="Times New Roman" w:eastAsia="KaiTi" w:hAnsi="Times New Roman" w:cs="Times New Roman"/>
+          <w:highlight w:val="yellow"/>
+          <w:lang w:val="en-US"/>
+        </w:rPr>
+        <w:t>C1</w:t>
+      </w:r>
+      <w:r>
+        <w:rPr>
+          <w:rFonts w:ascii="Times New Roman" w:eastAsia="KaiTi" w:hAnsi="Times New Roman" w:cs="Times New Roman"/>
+          <w:highlight w:val="yellow"/>
+          <w:lang w:val="en-US"/>
+        </w:rPr>
+        <w:t>)</w:t>
+      </w:r>
+      <w:r>
+        <w:rPr>
+          <w:rFonts w:ascii="Times New Roman" w:eastAsia="KaiTi" w:hAnsi="Times New Roman" w:cs="Times New Roman"/>
+          <w:highlight w:val="yellow"/>
+          <w:lang w:val="en-US"/>
+        </w:rPr>
+        <w:t>/P0+</w:t>
+      </w:r>
+      <w:r>
+        <w:rPr>
+          <w:rFonts w:ascii="Times New Roman" w:eastAsia="KaiTi" w:hAnsi="Times New Roman" w:cs="Times New Roman"/>
+          <w:highlight w:val="yellow"/>
+          <w:lang w:val="en-US"/>
+        </w:rPr>
+        <w:t>(E</w:t>
+      </w:r>
+      <w:r>
+        <w:rPr>
+          <w:rFonts w:ascii="Times New Roman" w:eastAsia="KaiTi" w:hAnsi="Times New Roman" w:cs="Times New Roman"/>
+          <w:highlight w:val="yellow"/>
+          <w:lang w:val="en-US"/>
+        </w:rPr>
+        <w:t>(P1</w:t>
+      </w:r>
+      <w:r>
+        <w:rPr>
+          <w:rFonts w:ascii="Times New Roman" w:eastAsia="KaiTi" w:hAnsi="Times New Roman" w:cs="Times New Roman"/>
+          <w:highlight w:val="yellow"/>
+          <w:lang w:val="en-US"/>
+        </w:rPr>
+        <w:t>)</w:t>
+      </w:r>
+      <w:r>
+        <w:rPr>
+          <w:rFonts w:ascii="Times New Roman" w:eastAsia="KaiTi" w:hAnsi="Times New Roman" w:cs="Times New Roman"/>
+          <w:highlight w:val="yellow"/>
+          <w:lang w:val="en-US"/>
+        </w:rPr>
+        <w:t>-P0)/P0.</w:t>
+      </w:r>
+      <w:r>
+        <w:rPr>
+          <w:rFonts w:ascii="Times New Roman" w:eastAsia="KaiTi" w:hAnsi="Times New Roman" w:cs="Times New Roman"/>
+          <w:lang w:val="en-US"/>
+        </w:rPr>
+        <w:t xml:space="preserve"> Expected </w:t>
+      </w:r>
+      <w:r>
+        <w:rPr>
+          <w:rFonts w:ascii="Times New Roman" w:eastAsia="KaiTi" w:hAnsi="Times New Roman" w:cs="Times New Roman"/>
+          <w:lang w:val="en-US"/>
+        </w:rPr>
+        <w:t>Return</w:t>
+      </w:r>
+      <w:r>
+        <w:rPr>
+          <w:rFonts w:ascii="Times New Roman" w:eastAsia="KaiTi" w:hAnsi="Times New Roman" w:cs="Times New Roman"/>
+          <w:lang w:val="en-US"/>
+        </w:rPr>
+        <w:t xml:space="preserve"> </w:t>
+      </w:r>
+      <w:r>
+        <w:rPr>
+          <w:rFonts w:ascii="Times New Roman" w:eastAsia="KaiTi" w:hAnsi="Times New Roman" w:cs="Times New Roman"/>
+          <w:lang w:val="en-US"/>
+        </w:rPr>
+        <w:t>=</w:t>
+      </w:r>
+      <w:r>
+        <w:rPr>
+          <w:rFonts w:ascii="Times New Roman" w:eastAsia="KaiTi" w:hAnsi="Times New Roman" w:cs="Times New Roman"/>
+          <w:lang w:val="en-US"/>
+        </w:rPr>
+        <w:t xml:space="preserve"> </w:t>
+      </w:r>
+      <w:r>
+        <w:rPr>
+          <w:rFonts w:ascii="Times New Roman" w:eastAsia="KaiTi" w:hAnsi="Times New Roman" w:cs="Times New Roman"/>
+          <w:lang w:val="en-US"/>
+        </w:rPr>
+        <w:t xml:space="preserve">Expected </w:t>
+      </w:r>
+      <w:r>
+        <w:rPr>
+          <w:rFonts w:ascii="Times New Roman" w:eastAsia="KaiTi" w:hAnsi="Times New Roman" w:cs="Times New Roman"/>
+          <w:lang w:val="en-US"/>
+        </w:rPr>
+        <w:t xml:space="preserve">Cash Yield + </w:t>
+      </w:r>
+      <w:r>
+        <w:rPr>
+          <w:rFonts w:ascii="Times New Roman" w:eastAsia="KaiTi" w:hAnsi="Times New Roman" w:cs="Times New Roman"/>
+          <w:lang w:val="en-US"/>
+        </w:rPr>
+        <w:t xml:space="preserve">Expected </w:t>
+      </w:r>
+      <w:r>
+        <w:rPr>
+          <w:rFonts w:ascii="Times New Roman" w:eastAsia="KaiTi" w:hAnsi="Times New Roman" w:cs="Times New Roman"/>
+          <w:lang w:val="en-US"/>
+        </w:rPr>
+        <w:t>Capital Gain Yield</w:t>
+      </w:r>
+      <w:r>
+        <w:rPr>
+          <w:rFonts w:ascii="Times New Roman" w:eastAsia="KaiTi" w:hAnsi="Times New Roman" w:cs="Times New Roman"/>
+          <w:lang w:val="en-US"/>
+        </w:rPr>
+        <w:t>.</w:t>
+      </w:r>
+      <w:r>
+        <w:rPr>
+          <w:rFonts w:ascii="Times New Roman" w:eastAsia="KaiTi" w:hAnsi="Times New Roman" w:cs="Times New Roman"/>
+          <w:lang w:val="en-US"/>
+        </w:rPr>
+        <w:t xml:space="preserve"> </w:t>
+      </w:r>
+      <w:r>
+        <w:rPr>
+          <w:rFonts w:ascii="Times New Roman" w:eastAsia="KaiTi" w:hAnsi="Times New Roman" w:cs="Times New Roman"/>
+          <w:lang w:val="en-US"/>
+        </w:rPr>
+        <w:t xml:space="preserve">Expected return is </w:t>
+      </w:r>
+      <w:r>
+        <w:rPr>
+          <w:rFonts w:ascii="Times New Roman" w:eastAsia="KaiTi" w:hAnsi="Times New Roman" w:cs="Times New Roman"/>
+          <w:highlight w:val="magenta"/>
+          <w:lang w:val="en-US"/>
+        </w:rPr>
+        <w:t>the same as the discount rate</w:t>
+      </w:r>
+      <w:r>
+        <w:rPr>
+          <w:rFonts w:ascii="Times New Roman" w:eastAsia="KaiTi" w:hAnsi="Times New Roman" w:cs="Times New Roman"/>
+          <w:lang w:val="en-US"/>
+        </w:rPr>
+        <w:t xml:space="preserve"> for the</w:t>
+      </w:r>
+      <w:r>
+        <w:rPr>
+          <w:rFonts w:ascii="Times New Roman" w:eastAsia="KaiTi" w:hAnsi="Times New Roman" w:cs="Times New Roman"/>
+          <w:lang w:val="en-US"/>
+        </w:rPr>
+        <w:t xml:space="preserve"> </w:t>
+      </w:r>
+      <w:r>
+        <w:rPr>
+          <w:rFonts w:ascii="Times New Roman" w:eastAsia="KaiTi" w:hAnsi="Times New Roman" w:cs="Times New Roman"/>
+          <w:lang w:val="en-US"/>
+        </w:rPr>
+        <w:t>asset’s cash flows</w:t>
+      </w:r>
+      <w:r>
+        <w:rPr>
+          <w:rFonts w:ascii="Times New Roman" w:eastAsia="KaiTi" w:hAnsi="Times New Roman" w:cs="Times New Roman"/>
+          <w:lang w:val="en-US"/>
+        </w:rPr>
+        <w:t>.</w:t>
+      </w:r>
+      <w:r>
+        <w:rPr>
+          <w:rFonts w:ascii="Times New Roman" w:eastAsia="KaiTi" w:hAnsi="Times New Roman" w:cs="Times New Roman"/>
+          <w:lang w:val="en-US"/>
+        </w:rPr>
+        <w:t xml:space="preserve"> </w:t>
+      </w:r>
+      <w:r>
+        <w:rPr>
+          <w:rFonts w:ascii="Times New Roman" w:eastAsia="KaiTi" w:hAnsi="Times New Roman" w:cs="Times New Roman"/>
+          <w:i/>
+          <w:iCs/>
+          <w:highlight w:val="cyan"/>
+          <w:u w:val="single"/>
+          <w:lang w:val="en-US"/>
+        </w:rPr>
+        <w:t>Discount Rate</w:t>
+      </w:r>
+      <w:r>
+        <w:rPr>
+          <w:rFonts w:ascii="Times New Roman" w:eastAsia="KaiTi" w:hAnsi="Times New Roman" w:cs="Times New Roman"/>
+          <w:i/>
+          <w:iCs/>
+          <w:highlight w:val="cyan"/>
+          <w:u w:val="single"/>
+          <w:lang w:val="en-US"/>
+        </w:rPr>
+        <w:t>.</w:t>
+      </w:r>
+      <w:r>
+        <w:rPr>
+          <w:rFonts w:ascii="Times New Roman" w:eastAsia="KaiTi" w:hAnsi="Times New Roman" w:cs="Times New Roman"/>
+          <w:lang w:val="en-US"/>
+        </w:rPr>
+        <w:t xml:space="preserve"> =</w:t>
+      </w:r>
+      <w:r>
+        <w:rPr>
+          <w:rFonts w:ascii="Times New Roman" w:eastAsia="KaiTi" w:hAnsi="Times New Roman" w:cs="Times New Roman"/>
+          <w:lang w:val="en-US"/>
+        </w:rPr>
+        <w:t xml:space="preserve"> Expected Return. </w:t>
+      </w:r>
+      <w:r>
+        <w:rPr>
+          <w:rFonts w:ascii="Times New Roman" w:eastAsia="KaiTi" w:hAnsi="Times New Roman" w:cs="Times New Roman"/>
+          <w:lang w:val="en-US"/>
+        </w:rPr>
+        <w:t xml:space="preserve">P0 </w:t>
+      </w:r>
+      <w:r>
+        <w:rPr>
+          <w:rFonts w:ascii="Times New Roman" w:eastAsia="KaiTi" w:hAnsi="Times New Roman" w:cs="Times New Roman"/>
+          <w:lang w:val="en-US"/>
+        </w:rPr>
+        <w:t>=</w:t>
+      </w:r>
+      <w:r>
+        <w:rPr>
+          <w:rFonts w:ascii="Times New Roman" w:eastAsia="KaiTi" w:hAnsi="Times New Roman" w:cs="Times New Roman"/>
+          <w:lang w:val="en-US"/>
+        </w:rPr>
+        <w:t xml:space="preserve"> </w:t>
+      </w:r>
+      <w:r>
+        <w:rPr>
+          <w:rFonts w:ascii="Times New Roman" w:eastAsia="KaiTi" w:hAnsi="Times New Roman" w:cs="Times New Roman"/>
+          <w:lang w:val="en-US"/>
+        </w:rPr>
+        <w:t>(E(C1)</w:t>
+      </w:r>
+      <w:r>
+        <w:rPr>
+          <w:rFonts w:ascii="Times New Roman" w:eastAsia="KaiTi" w:hAnsi="Times New Roman" w:cs="Times New Roman"/>
+          <w:lang w:val="en-US"/>
+        </w:rPr>
+        <w:t xml:space="preserve"> </w:t>
+      </w:r>
+      <w:r>
+        <w:rPr>
+          <w:rFonts w:ascii="Times New Roman" w:eastAsia="KaiTi" w:hAnsi="Times New Roman" w:cs="Times New Roman"/>
+          <w:lang w:val="en-US"/>
+        </w:rPr>
+        <w:t>+</w:t>
+      </w:r>
+      <w:r>
+        <w:rPr>
+          <w:rFonts w:ascii="Times New Roman" w:eastAsia="KaiTi" w:hAnsi="Times New Roman" w:cs="Times New Roman"/>
+          <w:lang w:val="en-US"/>
+        </w:rPr>
+        <w:t xml:space="preserve"> </w:t>
+      </w:r>
+      <w:r>
+        <w:rPr>
+          <w:rFonts w:ascii="Times New Roman" w:eastAsia="KaiTi" w:hAnsi="Times New Roman" w:cs="Times New Roman"/>
+          <w:lang w:val="en-US"/>
+        </w:rPr>
+        <w:t>E(P1)) / (1+r)</w:t>
+      </w:r>
+      <w:r>
+        <w:rPr>
+          <w:rFonts w:ascii="Times New Roman" w:eastAsia="KaiTi" w:hAnsi="Times New Roman" w:cs="Times New Roman"/>
+          <w:lang w:val="en-US"/>
+        </w:rPr>
+        <w:t xml:space="preserve">, where </w:t>
+      </w:r>
+      <w:r>
+        <w:rPr>
+          <w:rFonts w:ascii="Times New Roman" w:eastAsia="KaiTi" w:hAnsi="Times New Roman" w:cs="Times New Roman"/>
+          <w:highlight w:val="yellow"/>
+          <w:lang w:val="en-US"/>
+        </w:rPr>
+        <w:t>r is the discount rate</w:t>
+      </w:r>
+      <w:r>
+        <w:rPr>
+          <w:rFonts w:ascii="Times New Roman" w:eastAsia="KaiTi" w:hAnsi="Times New Roman" w:cs="Times New Roman"/>
+          <w:highlight w:val="yellow"/>
+          <w:lang w:val="en-US"/>
+        </w:rPr>
+        <w:t xml:space="preserve">, and </w:t>
+      </w:r>
+      <w:r>
+        <w:rPr>
+          <w:rFonts w:ascii="Times New Roman" w:eastAsia="KaiTi" w:hAnsi="Times New Roman" w:cs="Times New Roman"/>
+          <w:highlight w:val="yellow"/>
+          <w:lang w:val="en-US"/>
+        </w:rPr>
+        <w:t>is the definition of expected return</w:t>
+      </w:r>
+      <w:r>
+        <w:rPr>
+          <w:rFonts w:ascii="Times New Roman" w:eastAsia="KaiTi" w:hAnsi="Times New Roman" w:cs="Times New Roman"/>
+          <w:lang w:val="en-US"/>
+        </w:rPr>
+        <w:t xml:space="preserve">, which is </w:t>
+      </w:r>
+      <w:r>
+        <w:rPr>
+          <w:rFonts w:ascii="Times New Roman" w:eastAsia="KaiTi" w:hAnsi="Times New Roman" w:cs="Times New Roman"/>
+          <w:b/>
+          <w:bCs/>
+          <w:highlight w:val="yellow"/>
+          <w:lang w:val="en-US"/>
+        </w:rPr>
+        <w:t xml:space="preserve">the cost of </w:t>
+      </w:r>
+      <w:r>
+        <w:rPr>
+          <w:rFonts w:ascii="Times New Roman" w:eastAsia="KaiTi" w:hAnsi="Times New Roman" w:cs="Times New Roman"/>
+          <w:b/>
+          <w:bCs/>
+          <w:highlight w:val="yellow"/>
+          <w:lang w:val="en-US"/>
+        </w:rPr>
+        <w:t>capital</w:t>
+      </w:r>
+      <w:r>
+        <w:rPr>
+          <w:rFonts w:ascii="Times New Roman" w:eastAsia="KaiTi" w:hAnsi="Times New Roman" w:cs="Times New Roman"/>
+          <w:lang w:val="en-US"/>
+        </w:rPr>
+        <w:t>.</w:t>
+      </w:r>
+      <w:r>
+        <w:rPr>
+          <w:rFonts w:ascii="Times New Roman" w:eastAsia="KaiTi" w:hAnsi="Times New Roman" w:cs="Times New Roman"/>
+          <w:lang w:val="en-US"/>
+        </w:rPr>
+        <w:t xml:space="preserve"> </w:t>
+      </w:r>
+      <w:r>
+        <w:rPr>
+          <w:rFonts w:ascii="Times New Roman" w:eastAsia="KaiTi" w:hAnsi="Times New Roman" w:cs="Times New Roman"/>
+          <w:b/>
+          <w:bCs/>
+          <w:highlight w:val="green"/>
+          <w:lang w:val="en-US"/>
+        </w:rPr>
+        <w:t>(2)</w:t>
+      </w:r>
+      <w:r>
+        <w:rPr>
+          <w:rFonts w:ascii="Times New Roman" w:eastAsia="KaiTi" w:hAnsi="Times New Roman" w:cs="Times New Roman"/>
+          <w:b/>
+          <w:bCs/>
+          <w:highlight w:val="green"/>
+          <w:lang w:val="en-US"/>
+        </w:rPr>
+        <w:t xml:space="preserve"> </w:t>
+      </w:r>
+      <w:r>
+        <w:rPr>
+          <w:rFonts w:ascii="Times New Roman" w:eastAsia="KaiTi" w:hAnsi="Times New Roman" w:cs="Times New Roman"/>
+          <w:b/>
+          <w:bCs/>
+          <w:highlight w:val="green"/>
+        </w:rPr>
+        <w:t>Determination of discount rate</w:t>
+      </w:r>
+      <w:r>
+        <w:rPr>
+          <w:rFonts w:ascii="Times New Roman" w:eastAsia="KaiTi" w:hAnsi="Times New Roman" w:cs="Times New Roman"/>
+          <w:b/>
+          <w:bCs/>
+          <w:highlight w:val="green"/>
+          <w:lang w:val="en-US"/>
+        </w:rPr>
+        <w:t>.</w:t>
+      </w:r>
+      <w:r>
+        <w:rPr>
+          <w:rFonts w:ascii="Times New Roman" w:eastAsia="KaiTi" w:hAnsi="Times New Roman" w:cs="Times New Roman"/>
+          <w:lang w:val="en-US"/>
+        </w:rPr>
+        <w:t xml:space="preserve"> </w:t>
+      </w:r>
+      <w:r>
+        <w:rPr>
+          <w:rFonts w:ascii="Times New Roman" w:eastAsia="KaiTi" w:hAnsi="Times New Roman" w:cs="Times New Roman"/>
+          <w:i/>
+          <w:iCs/>
+          <w:highlight w:val="cyan"/>
+          <w:u w:val="single"/>
+          <w:lang w:val="en-US"/>
+        </w:rPr>
+        <w:t>Time value of money</w:t>
+      </w:r>
+      <w:r>
+        <w:rPr>
+          <w:rFonts w:ascii="Times New Roman" w:eastAsia="KaiTi" w:hAnsi="Times New Roman" w:cs="Times New Roman"/>
+          <w:i/>
+          <w:iCs/>
+          <w:highlight w:val="cyan"/>
+          <w:u w:val="single"/>
+          <w:lang w:val="en-US"/>
+        </w:rPr>
+        <w:t>.</w:t>
+      </w:r>
+      <w:r>
+        <w:rPr>
+          <w:rFonts w:ascii="Times New Roman" w:eastAsia="KaiTi" w:hAnsi="Times New Roman" w:cs="Times New Roman"/>
+          <w:lang w:val="en-US"/>
+        </w:rPr>
+        <w:t xml:space="preserve"> </w:t>
+      </w:r>
+      <w:r>
+        <w:rPr>
+          <w:rFonts w:ascii="Times New Roman" w:eastAsia="KaiTi" w:hAnsi="Times New Roman" w:cs="Times New Roman"/>
+          <w:i/>
+          <w:iCs/>
+          <w:highlight w:val="cyan"/>
+          <w:u w:val="single"/>
+          <w:lang w:val="en-US"/>
+        </w:rPr>
+        <w:t>Inflation.</w:t>
+      </w:r>
+      <w:r>
+        <w:rPr>
+          <w:rFonts w:ascii="Times New Roman" w:eastAsia="KaiTi" w:hAnsi="Times New Roman" w:cs="Times New Roman"/>
+          <w:lang w:val="en-US"/>
+        </w:rPr>
+        <w:t xml:space="preserve"> </w:t>
+      </w:r>
+      <w:r>
+        <w:rPr>
+          <w:rFonts w:ascii="Times New Roman" w:eastAsia="KaiTi" w:hAnsi="Times New Roman" w:cs="Times New Roman"/>
+          <w:lang w:val="en-US"/>
+        </w:rPr>
+        <w:t xml:space="preserve">1 + Nominal Interest Rate = (1 + Real Interest </w:t>
+      </w:r>
+      <w:proofErr w:type="gramStart"/>
+      <w:r>
+        <w:rPr>
+          <w:rFonts w:ascii="Times New Roman" w:eastAsia="KaiTi" w:hAnsi="Times New Roman" w:cs="Times New Roman"/>
+          <w:lang w:val="en-US"/>
+        </w:rPr>
+        <w:t>Rate)*</w:t>
+      </w:r>
+      <w:proofErr w:type="gramEnd"/>
+      <w:r>
+        <w:rPr>
+          <w:rFonts w:ascii="Times New Roman" w:eastAsia="KaiTi" w:hAnsi="Times New Roman" w:cs="Times New Roman"/>
+          <w:lang w:val="en-US"/>
+        </w:rPr>
+        <w:t>(1</w:t>
+      </w:r>
+      <w:r>
+        <w:rPr>
+          <w:rFonts w:ascii="Times New Roman" w:eastAsia="KaiTi" w:hAnsi="Times New Roman" w:cs="Times New Roman"/>
+          <w:lang w:val="en-US"/>
+        </w:rPr>
+        <w:t xml:space="preserve"> </w:t>
+      </w:r>
+      <w:r>
+        <w:rPr>
+          <w:rFonts w:ascii="Times New Roman" w:eastAsia="KaiTi" w:hAnsi="Times New Roman" w:cs="Times New Roman"/>
+          <w:lang w:val="en-US"/>
+        </w:rPr>
+        <w:t>+</w:t>
+      </w:r>
+      <w:r>
+        <w:rPr>
+          <w:rFonts w:ascii="Times New Roman" w:eastAsia="KaiTi" w:hAnsi="Times New Roman" w:cs="Times New Roman"/>
+          <w:lang w:val="en-US"/>
+        </w:rPr>
+        <w:t xml:space="preserve"> </w:t>
+      </w:r>
+      <w:r>
+        <w:rPr>
+          <w:rFonts w:ascii="Times New Roman" w:eastAsia="KaiTi" w:hAnsi="Times New Roman" w:cs="Times New Roman"/>
+          <w:lang w:val="en-US"/>
+        </w:rPr>
+        <w:t>Inf)</w:t>
+      </w:r>
+      <w:r>
+        <w:rPr>
+          <w:rFonts w:ascii="Times New Roman" w:eastAsia="KaiTi" w:hAnsi="Times New Roman" w:cs="Times New Roman"/>
+          <w:lang w:val="en-US"/>
+        </w:rPr>
+        <w:t xml:space="preserve">. </w:t>
+      </w:r>
+      <w:r>
+        <w:rPr>
+          <w:rFonts w:ascii="Times New Roman" w:eastAsia="KaiTi" w:hAnsi="Times New Roman" w:cs="Times New Roman"/>
+          <w:i/>
+          <w:iCs/>
+          <w:highlight w:val="cyan"/>
+          <w:u w:val="single"/>
+          <w:lang w:val="en-US"/>
+        </w:rPr>
+        <w:t>Risk</w:t>
+      </w:r>
+      <w:r>
+        <w:rPr>
+          <w:rFonts w:ascii="Times New Roman" w:eastAsia="KaiTi" w:hAnsi="Times New Roman" w:cs="Times New Roman"/>
+          <w:i/>
+          <w:iCs/>
+          <w:highlight w:val="cyan"/>
+          <w:u w:val="single"/>
+          <w:lang w:val="en-US"/>
+        </w:rPr>
+        <w:t>.</w:t>
+      </w:r>
+      <w:r>
+        <w:rPr>
+          <w:rFonts w:ascii="Times New Roman" w:eastAsia="KaiTi" w:hAnsi="Times New Roman" w:cs="Times New Roman"/>
+          <w:lang w:val="en-US"/>
+        </w:rPr>
+        <w:t xml:space="preserve"> </w:t>
+      </w:r>
+      <w:r>
+        <w:rPr>
+          <w:rFonts w:ascii="Times New Roman" w:eastAsia="KaiTi" w:hAnsi="Times New Roman" w:cs="Times New Roman"/>
+          <w:b/>
+          <w:bCs/>
+          <w:highlight w:val="green"/>
+          <w:lang w:val="en-US"/>
+        </w:rPr>
+        <w:t>(3) Bond.</w:t>
+      </w:r>
+      <w:r>
+        <w:rPr>
+          <w:rFonts w:ascii="Times New Roman" w:eastAsia="KaiTi" w:hAnsi="Times New Roman" w:cs="Times New Roman"/>
+          <w:lang w:val="en-US"/>
+        </w:rPr>
+        <w:t xml:space="preserve"> </w:t>
+      </w:r>
+      <w:r>
+        <w:rPr>
+          <w:rFonts w:ascii="Times New Roman" w:eastAsia="KaiTi" w:hAnsi="Times New Roman" w:cs="Times New Roman"/>
+          <w:lang w:val="en-US"/>
+        </w:rPr>
+        <w:t>A bond is a debt instrument requiring the</w:t>
+      </w:r>
+      <w:r>
+        <w:rPr>
+          <w:rFonts w:ascii="Times New Roman" w:eastAsia="KaiTi" w:hAnsi="Times New Roman" w:cs="Times New Roman"/>
+          <w:lang w:val="en-US"/>
+        </w:rPr>
+        <w:t xml:space="preserve"> </w:t>
+      </w:r>
+      <w:r>
+        <w:rPr>
+          <w:rFonts w:ascii="Times New Roman" w:eastAsia="KaiTi" w:hAnsi="Times New Roman" w:cs="Times New Roman"/>
+          <w:b/>
+          <w:bCs/>
+          <w:lang w:val="en-US"/>
+        </w:rPr>
+        <w:t>borrower</w:t>
+      </w:r>
+      <w:r>
+        <w:rPr>
+          <w:rFonts w:ascii="Times New Roman" w:eastAsia="KaiTi" w:hAnsi="Times New Roman" w:cs="Times New Roman"/>
+          <w:lang w:val="en-US"/>
+        </w:rPr>
+        <w:t xml:space="preserve"> (i.e., issuer) to repay to the </w:t>
+      </w:r>
+      <w:r>
+        <w:rPr>
+          <w:rFonts w:ascii="Times New Roman" w:eastAsia="KaiTi" w:hAnsi="Times New Roman" w:cs="Times New Roman"/>
+          <w:b/>
+          <w:bCs/>
+          <w:lang w:val="en-US"/>
+        </w:rPr>
+        <w:t>lender</w:t>
+      </w:r>
+      <w:r>
+        <w:rPr>
+          <w:rFonts w:ascii="Times New Roman" w:eastAsia="KaiTi" w:hAnsi="Times New Roman" w:cs="Times New Roman"/>
+          <w:lang w:val="en-US"/>
+        </w:rPr>
+        <w:t xml:space="preserve"> (i.e.,</w:t>
+      </w:r>
+      <w:r>
+        <w:rPr>
+          <w:rFonts w:ascii="Times New Roman" w:eastAsia="KaiTi" w:hAnsi="Times New Roman" w:cs="Times New Roman"/>
+          <w:lang w:val="en-US"/>
+        </w:rPr>
+        <w:t xml:space="preserve"> </w:t>
+      </w:r>
+      <w:r>
+        <w:rPr>
+          <w:rFonts w:ascii="Times New Roman" w:eastAsia="KaiTi" w:hAnsi="Times New Roman" w:cs="Times New Roman"/>
+          <w:lang w:val="en-US"/>
+        </w:rPr>
+        <w:t>bondholder) the amount borrowed (principal)</w:t>
+      </w:r>
+      <w:r>
+        <w:rPr>
+          <w:rFonts w:ascii="Times New Roman" w:eastAsia="KaiTi" w:hAnsi="Times New Roman" w:cs="Times New Roman"/>
+          <w:lang w:val="en-US"/>
+        </w:rPr>
+        <w:t xml:space="preserve"> </w:t>
+      </w:r>
+      <w:r>
+        <w:rPr>
+          <w:rFonts w:ascii="Times New Roman" w:eastAsia="KaiTi" w:hAnsi="Times New Roman" w:cs="Times New Roman"/>
+          <w:b/>
+          <w:bCs/>
+          <w:lang w:val="en-US"/>
+        </w:rPr>
+        <w:t>plus interest over a specific period of time</w:t>
+      </w:r>
+      <w:r>
+        <w:rPr>
+          <w:rFonts w:ascii="Times New Roman" w:eastAsia="KaiTi" w:hAnsi="Times New Roman" w:cs="Times New Roman"/>
+          <w:lang w:val="en-US"/>
+        </w:rPr>
+        <w:t>.</w:t>
+      </w:r>
+      <w:r>
+        <w:rPr>
+          <w:rFonts w:ascii="Times New Roman" w:eastAsia="KaiTi" w:hAnsi="Times New Roman" w:cs="Times New Roman"/>
+          <w:lang w:val="en-US"/>
+        </w:rPr>
+        <w:t xml:space="preserve"> </w:t>
+      </w:r>
+      <w:r>
+        <w:rPr>
+          <w:rFonts w:ascii="Times New Roman" w:eastAsia="KaiTi" w:hAnsi="Times New Roman" w:cs="Times New Roman"/>
+          <w:lang w:val="en-US"/>
+        </w:rPr>
+        <w:t xml:space="preserve">The bondholder generally receives </w:t>
+      </w:r>
+      <w:r>
+        <w:rPr>
+          <w:rFonts w:ascii="Times New Roman" w:eastAsia="KaiTi" w:hAnsi="Times New Roman" w:cs="Times New Roman"/>
+          <w:b/>
+          <w:bCs/>
+          <w:lang w:val="en-US"/>
+        </w:rPr>
+        <w:t>a fixed interest</w:t>
+      </w:r>
+      <w:r>
+        <w:rPr>
+          <w:rFonts w:ascii="Times New Roman" w:eastAsia="KaiTi" w:hAnsi="Times New Roman" w:cs="Times New Roman"/>
+          <w:b/>
+          <w:bCs/>
+          <w:lang w:val="en-US"/>
+        </w:rPr>
+        <w:t xml:space="preserve"> </w:t>
+      </w:r>
+      <w:r>
+        <w:rPr>
+          <w:rFonts w:ascii="Times New Roman" w:eastAsia="KaiTi" w:hAnsi="Times New Roman" w:cs="Times New Roman"/>
+          <w:b/>
+          <w:bCs/>
+          <w:lang w:val="en-US"/>
+        </w:rPr>
+        <w:t>payment</w:t>
+      </w:r>
+      <w:r>
+        <w:rPr>
+          <w:rFonts w:ascii="Times New Roman" w:eastAsia="KaiTi" w:hAnsi="Times New Roman" w:cs="Times New Roman"/>
+          <w:b/>
+          <w:bCs/>
+          <w:lang w:val="en-US"/>
+        </w:rPr>
+        <w:t xml:space="preserve"> </w:t>
+      </w:r>
+      <w:r>
+        <w:rPr>
+          <w:rFonts w:ascii="Times New Roman" w:eastAsia="KaiTi" w:hAnsi="Times New Roman" w:cs="Times New Roman"/>
+          <w:b/>
+          <w:bCs/>
+          <w:lang w:val="en-US"/>
+        </w:rPr>
+        <w:t>(coupon)</w:t>
+      </w:r>
+      <w:r>
+        <w:rPr>
+          <w:rFonts w:ascii="Times New Roman" w:eastAsia="KaiTi" w:hAnsi="Times New Roman" w:cs="Times New Roman"/>
+          <w:lang w:val="en-US"/>
+        </w:rPr>
+        <w:t>, each period until the bond</w:t>
+      </w:r>
+      <w:r>
+        <w:rPr>
+          <w:rFonts w:ascii="Times New Roman" w:eastAsia="KaiTi" w:hAnsi="Times New Roman" w:cs="Times New Roman"/>
+          <w:lang w:val="en-US"/>
+        </w:rPr>
+        <w:t xml:space="preserve"> </w:t>
+      </w:r>
+      <w:r>
+        <w:rPr>
+          <w:rFonts w:ascii="Times New Roman" w:eastAsia="KaiTi" w:hAnsi="Times New Roman" w:cs="Times New Roman"/>
+          <w:lang w:val="en-US"/>
+        </w:rPr>
+        <w:t>matures</w:t>
+      </w:r>
+      <w:r>
+        <w:rPr>
+          <w:rFonts w:ascii="Times New Roman" w:eastAsia="KaiTi" w:hAnsi="Times New Roman" w:cs="Times New Roman"/>
+          <w:lang w:val="en-US"/>
+        </w:rPr>
+        <w:t xml:space="preserve">. </w:t>
+      </w:r>
+      <w:r>
+        <w:rPr>
+          <w:rFonts w:ascii="Times New Roman" w:eastAsia="KaiTi" w:hAnsi="Times New Roman" w:cs="Times New Roman"/>
+          <w:i/>
+          <w:iCs/>
+          <w:highlight w:val="cyan"/>
+          <w:u w:val="single"/>
+          <w:lang w:val="en-US"/>
+        </w:rPr>
+        <w:t>Lingo</w:t>
+      </w:r>
+      <w:r>
+        <w:rPr>
+          <w:rFonts w:ascii="Times New Roman" w:eastAsia="KaiTi" w:hAnsi="Times New Roman" w:cs="Times New Roman"/>
+          <w:i/>
+          <w:iCs/>
+          <w:highlight w:val="cyan"/>
+          <w:u w:val="single"/>
+          <w:lang w:val="en-US"/>
+        </w:rPr>
+        <w:t>.</w:t>
+      </w:r>
+      <w:r>
+        <w:rPr>
+          <w:rFonts w:ascii="Times New Roman" w:eastAsia="KaiTi" w:hAnsi="Times New Roman" w:cs="Times New Roman"/>
+          <w:lang w:val="en-US"/>
+        </w:rPr>
+        <w:t xml:space="preserve"> </w:t>
+      </w:r>
+      <w:r>
+        <w:rPr>
+          <w:rFonts w:ascii="Times New Roman" w:eastAsia="KaiTi" w:hAnsi="Times New Roman" w:cs="Times New Roman"/>
+          <w:b/>
+          <w:bCs/>
+          <w:highlight w:val="yellow"/>
+          <w:lang w:val="en-US"/>
+        </w:rPr>
+        <w:t xml:space="preserve">1) </w:t>
+      </w:r>
+      <w:r>
+        <w:rPr>
+          <w:rFonts w:ascii="Times New Roman" w:eastAsia="KaiTi" w:hAnsi="Times New Roman" w:cs="Times New Roman"/>
+          <w:b/>
+          <w:bCs/>
+          <w:highlight w:val="yellow"/>
+          <w:lang w:val="en-US"/>
+        </w:rPr>
+        <w:t>Face value/par value/principal (F)</w:t>
+      </w:r>
+      <w:r>
+        <w:rPr>
+          <w:rFonts w:ascii="Times New Roman" w:eastAsia="KaiTi" w:hAnsi="Times New Roman" w:cs="Times New Roman"/>
+          <w:lang w:val="en-US"/>
+        </w:rPr>
+        <w:t xml:space="preserve"> is the amount of</w:t>
+      </w:r>
+      <w:r>
+        <w:rPr>
+          <w:rFonts w:ascii="Times New Roman" w:eastAsia="KaiTi" w:hAnsi="Times New Roman" w:cs="Times New Roman"/>
+          <w:lang w:val="en-US"/>
+        </w:rPr>
+        <w:t xml:space="preserve"> </w:t>
+      </w:r>
+      <w:r>
+        <w:rPr>
+          <w:rFonts w:ascii="Times New Roman" w:eastAsia="KaiTi" w:hAnsi="Times New Roman" w:cs="Times New Roman"/>
+          <w:lang w:val="en-US"/>
+        </w:rPr>
+        <w:t>a bond that is repaid at the maturity</w:t>
+      </w:r>
+      <w:r>
+        <w:rPr>
+          <w:rFonts w:ascii="Times New Roman" w:eastAsia="KaiTi" w:hAnsi="Times New Roman" w:cs="Times New Roman"/>
+          <w:lang w:val="en-US"/>
+        </w:rPr>
+        <w:t xml:space="preserve">. </w:t>
+      </w:r>
+      <w:r>
+        <w:rPr>
+          <w:rFonts w:ascii="Times New Roman" w:eastAsia="KaiTi" w:hAnsi="Times New Roman" w:cs="Times New Roman"/>
+          <w:b/>
+          <w:bCs/>
+          <w:highlight w:val="yellow"/>
+          <w:lang w:val="en-US"/>
+        </w:rPr>
+        <w:t xml:space="preserve">2) </w:t>
+      </w:r>
+      <w:r>
+        <w:rPr>
+          <w:rFonts w:ascii="Times New Roman" w:eastAsia="KaiTi" w:hAnsi="Times New Roman" w:cs="Times New Roman"/>
+          <w:b/>
+          <w:bCs/>
+          <w:highlight w:val="yellow"/>
+          <w:lang w:val="en-US"/>
+        </w:rPr>
+        <w:t>Coupon (C)</w:t>
+      </w:r>
+      <w:r>
+        <w:rPr>
+          <w:rFonts w:ascii="Times New Roman" w:eastAsia="KaiTi" w:hAnsi="Times New Roman" w:cs="Times New Roman"/>
+          <w:lang w:val="en-US"/>
+        </w:rPr>
+        <w:t xml:space="preserve"> is the regular interest payment until</w:t>
+      </w:r>
+      <w:r>
+        <w:rPr>
+          <w:rFonts w:ascii="Times New Roman" w:eastAsia="KaiTi" w:hAnsi="Times New Roman" w:cs="Times New Roman"/>
+          <w:lang w:val="en-US"/>
+        </w:rPr>
+        <w:t xml:space="preserve"> </w:t>
+      </w:r>
+      <w:r>
+        <w:rPr>
+          <w:rFonts w:ascii="Times New Roman" w:eastAsia="KaiTi" w:hAnsi="Times New Roman" w:cs="Times New Roman"/>
+          <w:lang w:val="en-US"/>
+        </w:rPr>
+        <w:t>maturity</w:t>
+      </w:r>
+      <w:r>
+        <w:rPr>
+          <w:rFonts w:ascii="Times New Roman" w:eastAsia="KaiTi" w:hAnsi="Times New Roman" w:cs="Times New Roman"/>
+          <w:lang w:val="en-US"/>
+        </w:rPr>
+        <w:t>.</w:t>
+      </w:r>
+      <w:r>
+        <w:rPr>
+          <w:rFonts w:ascii="Times New Roman" w:eastAsia="KaiTi" w:hAnsi="Times New Roman" w:cs="Times New Roman"/>
+          <w:lang w:val="en-US"/>
+        </w:rPr>
+        <w:t xml:space="preserve"> </w:t>
+      </w:r>
+      <w:r>
+        <w:rPr>
+          <w:rFonts w:ascii="Times New Roman" w:eastAsia="KaiTi" w:hAnsi="Times New Roman" w:cs="Times New Roman"/>
+          <w:b/>
+          <w:bCs/>
+          <w:highlight w:val="yellow"/>
+          <w:lang w:val="en-US"/>
+        </w:rPr>
+        <w:t xml:space="preserve">3) </w:t>
+      </w:r>
+      <w:r>
+        <w:rPr>
+          <w:rFonts w:ascii="Times New Roman" w:eastAsia="KaiTi" w:hAnsi="Times New Roman" w:cs="Times New Roman"/>
+          <w:b/>
+          <w:bCs/>
+          <w:highlight w:val="yellow"/>
+          <w:lang w:val="en-US"/>
+        </w:rPr>
+        <w:t xml:space="preserve">Coupon </w:t>
+      </w:r>
+      <w:r>
+        <w:rPr>
+          <w:rFonts w:ascii="Times New Roman" w:eastAsia="KaiTi" w:hAnsi="Times New Roman" w:cs="Times New Roman"/>
+          <w:b/>
+          <w:bCs/>
+          <w:highlight w:val="yellow"/>
+          <w:lang w:val="en-US"/>
+        </w:rPr>
+        <w:t>rate</w:t>
+      </w:r>
+      <w:r>
+        <w:rPr>
+          <w:rFonts w:ascii="Times New Roman" w:eastAsia="KaiTi" w:hAnsi="Times New Roman" w:cs="Times New Roman"/>
+          <w:lang w:val="en-US"/>
+        </w:rPr>
+        <w:t xml:space="preserve"> is the annual coupon payment as a</w:t>
+      </w:r>
+      <w:r>
+        <w:rPr>
+          <w:rFonts w:ascii="Times New Roman" w:eastAsia="KaiTi" w:hAnsi="Times New Roman" w:cs="Times New Roman"/>
+          <w:lang w:val="en-US"/>
+        </w:rPr>
+        <w:t xml:space="preserve"> </w:t>
+      </w:r>
+      <w:r>
+        <w:rPr>
+          <w:rFonts w:ascii="Times New Roman" w:eastAsia="KaiTi" w:hAnsi="Times New Roman" w:cs="Times New Roman"/>
+          <w:lang w:val="en-US"/>
+        </w:rPr>
+        <w:t>percentage of face value (C/F)</w:t>
+      </w:r>
+      <w:r>
+        <w:rPr>
+          <w:rFonts w:ascii="Times New Roman" w:eastAsia="KaiTi" w:hAnsi="Times New Roman" w:cs="Times New Roman"/>
+          <w:lang w:val="en-US"/>
+        </w:rPr>
+        <w:t xml:space="preserve">. </w:t>
+      </w:r>
+      <w:r>
+        <w:rPr>
+          <w:rFonts w:ascii="Times New Roman" w:eastAsia="KaiTi" w:hAnsi="Times New Roman" w:cs="Times New Roman"/>
+          <w:b/>
+          <w:bCs/>
+          <w:highlight w:val="yellow"/>
+          <w:lang w:val="en-US"/>
+        </w:rPr>
+        <w:t xml:space="preserve">4) </w:t>
+      </w:r>
+      <w:r>
+        <w:rPr>
+          <w:rFonts w:ascii="Times New Roman" w:eastAsia="KaiTi" w:hAnsi="Times New Roman" w:cs="Times New Roman"/>
+          <w:b/>
+          <w:bCs/>
+          <w:highlight w:val="yellow"/>
+          <w:lang w:val="en-US"/>
+        </w:rPr>
+        <w:t>Maturity (T)</w:t>
+      </w:r>
+      <w:r>
+        <w:rPr>
+          <w:rFonts w:ascii="Times New Roman" w:eastAsia="KaiTi" w:hAnsi="Times New Roman" w:cs="Times New Roman"/>
+          <w:lang w:val="en-US"/>
+        </w:rPr>
+        <w:t xml:space="preserve"> is the specified date on which the last</w:t>
+      </w:r>
+      <w:r>
+        <w:rPr>
+          <w:rFonts w:ascii="Times New Roman" w:eastAsia="KaiTi" w:hAnsi="Times New Roman" w:cs="Times New Roman"/>
+          <w:lang w:val="en-US"/>
+        </w:rPr>
+        <w:t xml:space="preserve"> </w:t>
+      </w:r>
+      <w:r>
+        <w:rPr>
+          <w:rFonts w:ascii="Times New Roman" w:eastAsia="KaiTi" w:hAnsi="Times New Roman" w:cs="Times New Roman"/>
+          <w:lang w:val="en-US"/>
+        </w:rPr>
+        <w:t>payment (face value) on the bond is made</w:t>
+      </w:r>
+      <w:r>
+        <w:rPr>
+          <w:rFonts w:ascii="Times New Roman" w:eastAsia="KaiTi" w:hAnsi="Times New Roman" w:cs="Times New Roman"/>
+          <w:lang w:val="en-US"/>
+        </w:rPr>
+        <w:t xml:space="preserve">. </w:t>
+      </w:r>
+      <w:r>
+        <w:rPr>
+          <w:rFonts w:ascii="Times New Roman" w:eastAsia="KaiTi" w:hAnsi="Times New Roman" w:cs="Times New Roman"/>
+          <w:b/>
+          <w:bCs/>
+          <w:highlight w:val="yellow"/>
+          <w:lang w:val="en-US"/>
+        </w:rPr>
+        <w:t xml:space="preserve">5) </w:t>
+      </w:r>
+      <w:r>
+        <w:rPr>
+          <w:rFonts w:ascii="Times New Roman" w:eastAsia="KaiTi" w:hAnsi="Times New Roman" w:cs="Times New Roman"/>
+          <w:b/>
+          <w:bCs/>
+          <w:highlight w:val="yellow"/>
+          <w:lang w:val="en-US"/>
+        </w:rPr>
+        <w:t>Price (P)</w:t>
+      </w:r>
+      <w:r>
+        <w:rPr>
+          <w:rFonts w:ascii="Times New Roman" w:eastAsia="KaiTi" w:hAnsi="Times New Roman" w:cs="Times New Roman"/>
+          <w:lang w:val="en-US"/>
+        </w:rPr>
+        <w:t xml:space="preserve"> is the traded value of the bond</w:t>
+      </w:r>
+      <w:r>
+        <w:rPr>
+          <w:rFonts w:ascii="Times New Roman" w:eastAsia="KaiTi" w:hAnsi="Times New Roman" w:cs="Times New Roman"/>
+          <w:lang w:val="en-US"/>
+        </w:rPr>
+        <w:t>.</w:t>
+      </w:r>
+      <w:r>
+        <w:rPr>
+          <w:rFonts w:ascii="Times New Roman" w:eastAsia="KaiTi" w:hAnsi="Times New Roman" w:cs="Times New Roman"/>
+          <w:lang w:val="en-US"/>
+        </w:rPr>
+        <w:t xml:space="preserve"> </w:t>
+      </w:r>
+      <w:r>
+        <w:rPr>
+          <w:rFonts w:ascii="Times New Roman" w:eastAsia="KaiTi" w:hAnsi="Times New Roman" w:cs="Times New Roman"/>
+          <w:i/>
+          <w:iCs/>
+          <w:highlight w:val="cyan"/>
+          <w:u w:val="single"/>
+          <w:lang w:val="en-US"/>
+        </w:rPr>
+        <w:t>Bond Price.</w:t>
+      </w:r>
+      <w:r>
+        <w:rPr>
+          <w:rFonts w:ascii="Times New Roman" w:eastAsia="KaiTi" w:hAnsi="Times New Roman" w:cs="Times New Roman"/>
+          <w:lang w:val="en-US"/>
+        </w:rPr>
+        <w:t xml:space="preserve"> </w:t>
+      </w:r>
+      <w:r>
+        <w:rPr>
+          <w:rFonts w:ascii="Times New Roman" w:eastAsia="KaiTi" w:hAnsi="Times New Roman" w:cs="Times New Roman"/>
+          <w:lang w:val="en-US"/>
+        </w:rPr>
+        <w:t>Bond price is the present value of all cash flows</w:t>
+      </w:r>
+      <w:r>
+        <w:rPr>
+          <w:rFonts w:ascii="Times New Roman" w:eastAsia="KaiTi" w:hAnsi="Times New Roman" w:cs="Times New Roman"/>
+          <w:lang w:val="en-US"/>
+        </w:rPr>
+        <w:t xml:space="preserve"> </w:t>
+      </w:r>
+      <w:r>
+        <w:rPr>
+          <w:rFonts w:ascii="Times New Roman" w:eastAsia="KaiTi" w:hAnsi="Times New Roman" w:cs="Times New Roman"/>
+          <w:lang w:val="en-US"/>
+        </w:rPr>
+        <w:t>discounted at the required rate of return</w:t>
+      </w:r>
+      <w:r>
+        <w:rPr>
+          <w:rFonts w:ascii="Times New Roman" w:eastAsia="KaiTi" w:hAnsi="Times New Roman" w:cs="Times New Roman" w:hint="eastAsia"/>
+          <w:lang w:val="en-US"/>
+        </w:rPr>
+        <w:t>.</w:t>
+      </w:r>
+      <w:r>
+        <w:rPr>
+          <w:rFonts w:ascii="Times New Roman" w:eastAsia="KaiTi" w:hAnsi="Times New Roman" w:cs="Times New Roman"/>
+          <w:lang w:val="en-US"/>
+        </w:rPr>
+        <w:t xml:space="preserve"> (semi-annual </w:t>
+      </w:r>
+      <w:r>
+        <w:rPr>
+          <w:rFonts w:ascii="Times New Roman" w:eastAsia="KaiTi" w:hAnsi="Times New Roman" w:cs="Times New Roman" w:hint="eastAsia"/>
+          <w:lang w:val="en-US"/>
+        </w:rPr>
+        <w:t>半年付息</w:t>
+      </w:r>
+      <w:r>
+        <w:rPr>
+          <w:rFonts w:ascii="Times New Roman" w:eastAsia="KaiTi" w:hAnsi="Times New Roman" w:cs="Times New Roman"/>
+          <w:lang w:val="en-US"/>
+        </w:rPr>
+        <w:t xml:space="preserve">, zero-coupon </w:t>
+      </w:r>
+      <w:r>
+        <w:rPr>
+          <w:rFonts w:ascii="Times New Roman" w:eastAsia="KaiTi" w:hAnsi="Times New Roman" w:cs="Times New Roman" w:hint="eastAsia"/>
+          <w:lang w:val="en-US"/>
+        </w:rPr>
+        <w:t>零息债券</w:t>
+      </w:r>
+      <w:r>
+        <w:rPr>
+          <w:rFonts w:ascii="Times New Roman" w:eastAsia="KaiTi" w:hAnsi="Times New Roman" w:cs="Times New Roman" w:hint="eastAsia"/>
+          <w:lang w:val="en-US"/>
+        </w:rPr>
+        <w:t>)</w:t>
+      </w:r>
+      <w:r>
+        <w:rPr>
+          <w:rFonts w:ascii="Times New Roman" w:eastAsia="KaiTi" w:hAnsi="Times New Roman" w:cs="Times New Roman"/>
+          <w:lang w:val="en-US"/>
+        </w:rPr>
+        <w:t xml:space="preserve"> </w:t>
+      </w:r>
+      <w:r>
+        <w:rPr>
+          <w:rFonts w:ascii="Times New Roman" w:eastAsia="KaiTi" w:hAnsi="Times New Roman" w:cs="Times New Roman"/>
+          <w:i/>
+          <w:iCs/>
+          <w:highlight w:val="cyan"/>
+          <w:u w:val="single"/>
+          <w:lang w:val="en-US"/>
+        </w:rPr>
+        <w:t>Yield to Maturity (YTM)</w:t>
+      </w:r>
+      <w:r>
+        <w:rPr>
+          <w:rFonts w:ascii="Times New Roman" w:eastAsia="KaiTi" w:hAnsi="Times New Roman" w:cs="Times New Roman" w:hint="eastAsia"/>
+          <w:i/>
+          <w:iCs/>
+          <w:highlight w:val="cyan"/>
+          <w:u w:val="single"/>
+          <w:lang w:val="en-US"/>
+        </w:rPr>
+        <w:t>.</w:t>
+      </w:r>
+      <w:r>
+        <w:rPr>
+          <w:rFonts w:ascii="Times New Roman" w:eastAsia="KaiTi" w:hAnsi="Times New Roman" w:cs="Times New Roman"/>
+          <w:lang w:val="en-US"/>
+        </w:rPr>
+        <w:t xml:space="preserve"> </w:t>
+      </w:r>
+      <w:r>
+        <w:rPr>
+          <w:rFonts w:ascii="Times New Roman" w:eastAsia="KaiTi" w:hAnsi="Times New Roman" w:cs="Times New Roman"/>
+          <w:lang w:val="en-US"/>
+        </w:rPr>
+        <w:t>YTM is the discount rate used to price the bond.</w:t>
+      </w:r>
+      <w:r>
+        <w:rPr>
+          <w:rFonts w:ascii="Times New Roman" w:eastAsia="KaiTi" w:hAnsi="Times New Roman" w:cs="Times New Roman"/>
+          <w:lang w:val="en-US"/>
+        </w:rPr>
+        <w:t xml:space="preserve"> </w:t>
+      </w:r>
+      <w:r>
+        <w:rPr>
+          <w:rFonts w:ascii="Times New Roman" w:eastAsia="KaiTi" w:hAnsi="Times New Roman" w:cs="Times New Roman"/>
+          <w:highlight w:val="magenta"/>
+          <w:lang w:val="en-US"/>
+        </w:rPr>
+        <w:t>YTM is also the expected return of investing in the bond</w:t>
+      </w:r>
+      <w:r>
+        <w:rPr>
+          <w:rFonts w:ascii="Times New Roman" w:eastAsia="KaiTi" w:hAnsi="Times New Roman" w:cs="Times New Roman"/>
+          <w:lang w:val="en-US"/>
+        </w:rPr>
+        <w:t>.</w:t>
+      </w:r>
+      <w:r>
+        <w:rPr>
+          <w:rFonts w:ascii="Times New Roman" w:eastAsia="KaiTi" w:hAnsi="Times New Roman" w:cs="Times New Roman"/>
+          <w:lang w:val="en-US"/>
+        </w:rPr>
+        <w:t xml:space="preserve"> </w:t>
+      </w:r>
+      <w:r>
+        <w:rPr>
+          <w:rFonts w:ascii="Times New Roman" w:eastAsia="KaiTi" w:hAnsi="Times New Roman" w:cs="Times New Roman"/>
+          <w:highlight w:val="yellow"/>
+          <w:lang w:val="en-US"/>
+        </w:rPr>
+        <w:t>Find the discount rate from the price of bond.</w:t>
+      </w:r>
+      <w:r>
+        <w:rPr>
+          <w:rFonts w:ascii="Times New Roman" w:eastAsia="KaiTi" w:hAnsi="Times New Roman" w:cs="Times New Roman"/>
+          <w:lang w:val="en-US"/>
+        </w:rPr>
+        <w:t xml:space="preserve"> </w:t>
+      </w:r>
+      <w:r>
+        <w:rPr>
+          <w:rFonts w:ascii="Times New Roman" w:eastAsia="KaiTi" w:hAnsi="Times New Roman" w:cs="Times New Roman"/>
+          <w:lang w:val="en-US"/>
+        </w:rPr>
+        <w:t xml:space="preserve">1) </w:t>
+      </w:r>
+      <w:r>
+        <w:rPr>
+          <w:rFonts w:ascii="Times New Roman" w:eastAsia="KaiTi" w:hAnsi="Times New Roman" w:cs="Times New Roman"/>
+          <w:lang w:val="en-US"/>
+        </w:rPr>
+        <w:t>Note that P is observed from the market, C is contractually</w:t>
+      </w:r>
+      <w:r>
+        <w:rPr>
+          <w:rFonts w:ascii="Times New Roman" w:eastAsia="KaiTi" w:hAnsi="Times New Roman" w:cs="Times New Roman"/>
+          <w:lang w:val="en-US"/>
+        </w:rPr>
+        <w:t xml:space="preserve"> </w:t>
+      </w:r>
+      <w:r>
+        <w:rPr>
+          <w:rFonts w:ascii="Times New Roman" w:eastAsia="KaiTi" w:hAnsi="Times New Roman" w:cs="Times New Roman"/>
+          <w:lang w:val="en-US"/>
+        </w:rPr>
+        <w:t>fixed, and the time to maturity “t” is also known.</w:t>
+      </w:r>
+      <w:r>
+        <w:rPr>
+          <w:rFonts w:ascii="Times New Roman" w:eastAsia="KaiTi" w:hAnsi="Times New Roman" w:cs="Times New Roman"/>
+          <w:lang w:val="en-US"/>
+        </w:rPr>
+        <w:t xml:space="preserve"> 2) </w:t>
+      </w:r>
+      <w:r>
+        <w:rPr>
+          <w:rFonts w:ascii="Times New Roman" w:eastAsia="KaiTi" w:hAnsi="Times New Roman" w:cs="Times New Roman"/>
+          <w:lang w:val="en-US"/>
+        </w:rPr>
+        <w:t xml:space="preserve">One can then solve for the discount rate </w:t>
+      </w:r>
+      <w:r>
+        <w:rPr>
+          <w:rFonts w:ascii="Times New Roman" w:eastAsia="KaiTi" w:hAnsi="Times New Roman" w:cs="Times New Roman" w:hint="eastAsia"/>
+          <w:lang w:val="en-US"/>
+        </w:rPr>
+        <w:t>=</w:t>
+      </w:r>
+      <w:r>
+        <w:rPr>
+          <w:rFonts w:ascii="Times New Roman" w:eastAsia="KaiTi" w:hAnsi="Times New Roman" w:cs="Times New Roman"/>
+          <w:lang w:val="en-US"/>
+        </w:rPr>
+        <w:t>&gt;</w:t>
+      </w:r>
+      <w:r>
+        <w:rPr>
+          <w:rFonts w:ascii="Times New Roman" w:eastAsia="KaiTi" w:hAnsi="Times New Roman" w:cs="Times New Roman"/>
+          <w:lang w:val="en-US"/>
+        </w:rPr>
+        <w:t xml:space="preserve"> called YTM</w:t>
+      </w:r>
+      <w:r>
+        <w:rPr>
+          <w:rFonts w:ascii="Times New Roman" w:eastAsia="KaiTi" w:hAnsi="Times New Roman" w:cs="Times New Roman"/>
+          <w:lang w:val="en-US"/>
+        </w:rPr>
+        <w:t>.</w:t>
+      </w:r>
+      <w:r>
+        <w:rPr>
+          <w:rFonts w:ascii="Times New Roman" w:eastAsia="KaiTi" w:hAnsi="Times New Roman" w:cs="Times New Roman"/>
+          <w:lang w:val="en-US"/>
+        </w:rPr>
+        <w:t xml:space="preserve"> 3)</w:t>
+      </w:r>
+      <w:r>
+        <w:rPr>
+          <w:rFonts w:ascii="Times New Roman" w:eastAsia="KaiTi" w:hAnsi="Times New Roman" w:cs="Times New Roman"/>
+          <w:lang w:val="en-US"/>
+        </w:rPr>
+        <w:t xml:space="preserve"> </w:t>
+      </w:r>
+      <w:r>
+        <w:rPr>
+          <w:rFonts w:ascii="Times New Roman" w:eastAsia="KaiTi" w:hAnsi="Times New Roman" w:cs="Times New Roman"/>
+          <w:lang w:val="en-US"/>
+        </w:rPr>
+        <w:t xml:space="preserve">Excel: </w:t>
+      </w:r>
+      <w:proofErr w:type="gramStart"/>
+      <w:r>
+        <w:rPr>
+          <w:rFonts w:ascii="Times New Roman" w:eastAsia="KaiTi" w:hAnsi="Times New Roman" w:cs="Times New Roman"/>
+          <w:b/>
+          <w:bCs/>
+          <w:highlight w:val="yellow"/>
+          <w:lang w:val="en-US"/>
+        </w:rPr>
+        <w:t>IRR(</w:t>
+      </w:r>
+      <w:proofErr w:type="gramEnd"/>
+      <w:r>
+        <w:rPr>
+          <w:rFonts w:ascii="Times New Roman" w:eastAsia="KaiTi" w:hAnsi="Times New Roman" w:cs="Times New Roman"/>
+          <w:b/>
+          <w:bCs/>
+          <w:highlight w:val="yellow"/>
+          <w:lang w:val="en-US"/>
+        </w:rPr>
+        <w:t>-P,C,C,C…,C+F)</w:t>
+      </w:r>
+      <w:r>
+        <w:rPr>
+          <w:rFonts w:ascii="Times New Roman" w:eastAsia="KaiTi" w:hAnsi="Times New Roman" w:cs="Times New Roman"/>
+          <w:lang w:val="en-US"/>
+        </w:rPr>
+        <w:t>.</w:t>
+      </w:r>
+      <w:r>
+        <w:t xml:space="preserve"> </w:t>
+      </w:r>
+      <w:r>
+        <w:rPr>
+          <w:rFonts w:ascii="Times New Roman" w:eastAsia="KaiTi" w:hAnsi="Times New Roman" w:cs="Times New Roman"/>
+          <w:lang w:val="en-US"/>
+        </w:rPr>
+        <w:t xml:space="preserve">For a company </w:t>
+      </w:r>
+      <w:r>
+        <w:rPr>
+          <w:rFonts w:ascii="Times New Roman" w:eastAsia="KaiTi" w:hAnsi="Times New Roman" w:cs="Times New Roman"/>
+          <w:lang w:val="en-US"/>
+        </w:rPr>
+        <w:t>planning to raise capital by issuing bonds,</w:t>
+      </w:r>
+      <w:r>
+        <w:rPr>
+          <w:rFonts w:ascii="Times New Roman" w:eastAsia="KaiTi" w:hAnsi="Times New Roman" w:cs="Times New Roman"/>
+          <w:lang w:val="en-US"/>
+        </w:rPr>
+        <w:t xml:space="preserve"> </w:t>
+      </w:r>
+      <w:r>
+        <w:rPr>
+          <w:rFonts w:ascii="Times New Roman" w:eastAsia="KaiTi" w:hAnsi="Times New Roman" w:cs="Times New Roman"/>
+          <w:lang w:val="en-US"/>
+        </w:rPr>
+        <w:t>the YTM is the relevant cost of debt.</w:t>
+      </w:r>
+      <w:r>
+        <w:rPr>
+          <w:rFonts w:ascii="Times New Roman" w:eastAsia="KaiTi" w:hAnsi="Times New Roman" w:cs="Times New Roman"/>
+          <w:lang w:val="en-US"/>
+        </w:rPr>
+        <w:t xml:space="preserve"> </w:t>
+      </w:r>
+      <w:r>
+        <w:rPr>
+          <w:rFonts w:ascii="Times New Roman" w:eastAsia="KaiTi" w:hAnsi="Times New Roman" w:cs="Times New Roman"/>
+          <w:highlight w:val="magenta"/>
+          <w:lang w:val="en-US"/>
+        </w:rPr>
+        <w:t>Other interest rates of a bond</w:t>
+      </w:r>
+      <w:r>
+        <w:rPr>
+          <w:rFonts w:ascii="Times New Roman" w:eastAsia="KaiTi" w:hAnsi="Times New Roman" w:cs="Times New Roman"/>
+          <w:lang w:val="en-US"/>
+        </w:rPr>
+        <w:t>:</w:t>
+      </w:r>
+      <w:r>
+        <w:t xml:space="preserve"> </w:t>
+      </w:r>
+      <w:r>
+        <w:rPr>
+          <w:rFonts w:ascii="Times New Roman" w:eastAsia="KaiTi" w:hAnsi="Times New Roman" w:cs="Times New Roman"/>
+          <w:lang w:val="en-US"/>
+        </w:rPr>
+        <w:t>Current yield = C/P; Coupon rate = C/F.</w:t>
+      </w:r>
+      <w:r>
+        <w:rPr>
+          <w:rFonts w:ascii="Times New Roman" w:eastAsia="KaiTi" w:hAnsi="Times New Roman" w:cs="Times New Roman"/>
+          <w:lang w:val="en-US"/>
+        </w:rPr>
+        <w:t xml:space="preserve"> </w:t>
+      </w:r>
+      <w:r>
+        <w:rPr>
+          <w:rFonts w:ascii="Times New Roman" w:eastAsia="KaiTi" w:hAnsi="Times New Roman" w:cs="Times New Roman"/>
+          <w:highlight w:val="magenta"/>
+          <w:lang w:val="en-US"/>
+        </w:rPr>
+        <w:t>The relationship</w:t>
+      </w:r>
+      <w:r>
+        <w:rPr>
+          <w:rFonts w:ascii="Times New Roman" w:eastAsia="KaiTi" w:hAnsi="Times New Roman" w:cs="Times New Roman"/>
+          <w:lang w:val="en-US"/>
+        </w:rPr>
+        <w:t>:</w:t>
+      </w:r>
+      <w:r>
+        <w:rPr>
+          <w:rFonts w:ascii="Times New Roman" w:eastAsia="KaiTi" w:hAnsi="Times New Roman" w:cs="Times New Roman"/>
+          <w:lang w:val="en-US"/>
+        </w:rPr>
+        <w:t xml:space="preserve"> </w:t>
+      </w:r>
+      <w:r>
+        <w:rPr>
+          <w:rFonts w:ascii="Times New Roman" w:eastAsia="KaiTi" w:hAnsi="Times New Roman" w:cs="Times New Roman"/>
+          <w:lang w:val="en-US"/>
+        </w:rPr>
+        <w:t>If a bond is selling at par (P = F), YTM = Current Yield =</w:t>
+      </w:r>
+      <w:r>
+        <w:rPr>
+          <w:rFonts w:ascii="Times New Roman" w:eastAsia="KaiTi" w:hAnsi="Times New Roman" w:cs="Times New Roman"/>
+          <w:lang w:val="en-US"/>
+        </w:rPr>
+        <w:t xml:space="preserve"> </w:t>
+      </w:r>
+      <w:r>
+        <w:rPr>
+          <w:rFonts w:ascii="Times New Roman" w:eastAsia="KaiTi" w:hAnsi="Times New Roman" w:cs="Times New Roman"/>
+          <w:lang w:val="en-US"/>
+        </w:rPr>
+        <w:t>Coupon</w:t>
+      </w:r>
+      <w:r>
+        <w:rPr>
+          <w:rFonts w:ascii="Times New Roman" w:eastAsia="KaiTi" w:hAnsi="Times New Roman" w:cs="Times New Roman"/>
+          <w:lang w:val="en-US"/>
+        </w:rPr>
+        <w:t xml:space="preserve"> Rate</w:t>
+      </w:r>
+      <w:r>
+        <w:rPr>
+          <w:rFonts w:ascii="Times New Roman" w:eastAsia="KaiTi" w:hAnsi="Times New Roman" w:cs="Times New Roman"/>
+          <w:lang w:val="en-US"/>
+        </w:rPr>
+        <w:t xml:space="preserve">; </w:t>
+      </w:r>
+      <w:r>
+        <w:rPr>
+          <w:rFonts w:ascii="Times New Roman" w:eastAsia="KaiTi" w:hAnsi="Times New Roman" w:cs="Times New Roman"/>
+          <w:lang w:val="en-US"/>
+        </w:rPr>
+        <w:t>If a bond is selling at a premium (P&gt;F) or discount (P&lt;F), the</w:t>
+      </w:r>
+      <w:r>
+        <w:rPr>
+          <w:rFonts w:ascii="Times New Roman" w:eastAsia="KaiTi" w:hAnsi="Times New Roman" w:cs="Times New Roman"/>
+          <w:lang w:val="en-US"/>
+        </w:rPr>
+        <w:t xml:space="preserve"> </w:t>
+      </w:r>
+      <w:r>
+        <w:rPr>
+          <w:rFonts w:ascii="Times New Roman" w:eastAsia="KaiTi" w:hAnsi="Times New Roman" w:cs="Times New Roman"/>
+          <w:lang w:val="en-US"/>
+        </w:rPr>
+        <w:t>YTM is different from the current yield and coupon rate.</w:t>
+      </w:r>
+      <w:r>
+        <w:rPr>
+          <w:rFonts w:ascii="Times New Roman" w:eastAsia="KaiTi" w:hAnsi="Times New Roman" w:cs="Times New Roman"/>
+          <w:lang w:val="en-US"/>
+        </w:rPr>
+        <w:t xml:space="preserve"> </w:t>
+      </w:r>
+      <w:r>
+        <w:rPr>
+          <w:rFonts w:ascii="Times New Roman" w:eastAsia="KaiTi" w:hAnsi="Times New Roman" w:cs="Times New Roman"/>
+          <w:highlight w:val="magenta"/>
+          <w:lang w:val="en-US"/>
+        </w:rPr>
+        <w:t>YTM vs. Current Yield</w:t>
+      </w:r>
+      <w:r>
+        <w:rPr>
+          <w:rFonts w:ascii="Times New Roman" w:eastAsia="KaiTi" w:hAnsi="Times New Roman" w:cs="Times New Roman"/>
+          <w:lang w:val="en-US"/>
+        </w:rPr>
+        <w:t>:</w:t>
+      </w:r>
+      <w:r>
+        <w:rPr>
+          <w:rFonts w:ascii="Times New Roman" w:eastAsia="KaiTi" w:hAnsi="Times New Roman" w:cs="Times New Roman"/>
+          <w:lang w:val="en-US"/>
+        </w:rPr>
+        <w:t xml:space="preserve"> </w:t>
+      </w:r>
+      <w:r>
+        <w:rPr>
+          <w:rFonts w:ascii="Times New Roman" w:eastAsia="KaiTi" w:hAnsi="Times New Roman" w:cs="Times New Roman"/>
+          <w:lang w:val="en-US"/>
+        </w:rPr>
+        <w:t>Expected return = Expected Cash Yield + Expected Capital Gains</w:t>
+      </w:r>
+      <w:r>
+        <w:rPr>
+          <w:rFonts w:ascii="Times New Roman" w:eastAsia="KaiTi" w:hAnsi="Times New Roman" w:cs="Times New Roman"/>
+          <w:lang w:val="en-US"/>
+        </w:rPr>
+        <w:t xml:space="preserve">. </w:t>
+      </w:r>
+      <w:r>
+        <w:rPr>
+          <w:rFonts w:ascii="Times New Roman" w:eastAsia="KaiTi" w:hAnsi="Times New Roman" w:cs="Times New Roman"/>
+          <w:lang w:val="en-US"/>
+        </w:rPr>
+        <w:t xml:space="preserve">YTM = current yield, only if the expected capital gain = 0. </w:t>
+      </w:r>
+      <w:r>
+        <w:rPr>
+          <w:rFonts w:ascii="Times New Roman" w:eastAsia="KaiTi" w:hAnsi="Times New Roman" w:cs="Times New Roman"/>
+          <w:i/>
+          <w:iCs/>
+          <w:u w:val="single"/>
+          <w:lang w:val="en-US"/>
+        </w:rPr>
+        <w:t>This is</w:t>
+      </w:r>
+      <w:r>
+        <w:rPr>
+          <w:rFonts w:ascii="Times New Roman" w:eastAsia="KaiTi" w:hAnsi="Times New Roman" w:cs="Times New Roman"/>
+          <w:i/>
+          <w:iCs/>
+          <w:u w:val="single"/>
+          <w:lang w:val="en-US"/>
+        </w:rPr>
+        <w:t xml:space="preserve"> </w:t>
+      </w:r>
+      <w:r>
+        <w:rPr>
+          <w:rFonts w:ascii="Times New Roman" w:eastAsia="KaiTi" w:hAnsi="Times New Roman" w:cs="Times New Roman"/>
+          <w:i/>
+          <w:iCs/>
+          <w:u w:val="single"/>
+          <w:lang w:val="en-US"/>
+        </w:rPr>
+        <w:t>only true if a bond is selling at par (P=F</w:t>
+      </w:r>
+      <w:r>
+        <w:rPr>
+          <w:rFonts w:ascii="Times New Roman" w:eastAsia="KaiTi" w:hAnsi="Times New Roman" w:cs="Times New Roman"/>
+          <w:i/>
+          <w:iCs/>
+          <w:u w:val="single"/>
+          <w:lang w:val="en-US"/>
+        </w:rPr>
+        <w:t>)</w:t>
+      </w:r>
+      <w:r>
+        <w:rPr>
+          <w:rFonts w:ascii="Times New Roman" w:eastAsia="KaiTi" w:hAnsi="Times New Roman" w:cs="Times New Roman"/>
+          <w:lang w:val="en-US"/>
+        </w:rPr>
+        <w:t>.</w:t>
+      </w:r>
+      <w:r>
+        <w:rPr>
+          <w:rFonts w:ascii="Times New Roman" w:eastAsia="KaiTi" w:hAnsi="Times New Roman" w:cs="Times New Roman"/>
+          <w:lang w:val="en-US"/>
+        </w:rPr>
+        <w:t xml:space="preserve"> </w:t>
+      </w:r>
+      <w:r>
+        <w:rPr>
+          <w:rFonts w:ascii="Times New Roman" w:eastAsia="KaiTi" w:hAnsi="Times New Roman" w:cs="Times New Roman"/>
+          <w:highlight w:val="yellow"/>
+          <w:lang w:val="en-US"/>
+        </w:rPr>
+        <w:t>Relation between P and F</w:t>
+      </w:r>
+      <w:r>
+        <w:rPr>
+          <w:rFonts w:ascii="Times New Roman" w:eastAsia="KaiTi" w:hAnsi="Times New Roman" w:cs="Times New Roman"/>
+          <w:lang w:val="en-US"/>
+        </w:rPr>
+        <w:t>:</w:t>
+      </w:r>
+      <w:r>
+        <w:rPr>
+          <w:rFonts w:ascii="Times New Roman" w:eastAsia="KaiTi" w:hAnsi="Times New Roman" w:cs="Times New Roman"/>
+          <w:lang w:val="en-US"/>
+        </w:rPr>
+        <w:t xml:space="preserve"> 1) </w:t>
+      </w:r>
+      <w:r>
+        <w:rPr>
+          <w:rFonts w:ascii="Times New Roman" w:eastAsia="KaiTi" w:hAnsi="Times New Roman" w:cs="Times New Roman"/>
+          <w:lang w:val="en-US"/>
+        </w:rPr>
+        <w:t>Selling at par (P=F), if YTM=current yield;</w:t>
+      </w:r>
+      <w:r>
+        <w:rPr>
+          <w:rFonts w:ascii="Times New Roman" w:eastAsia="KaiTi" w:hAnsi="Times New Roman" w:cs="Times New Roman"/>
+          <w:lang w:val="en-US"/>
+        </w:rPr>
+        <w:t xml:space="preserve"> 2)</w:t>
+      </w:r>
+      <w:r>
+        <w:rPr>
+          <w:rFonts w:ascii="Times New Roman" w:eastAsia="KaiTi" w:hAnsi="Times New Roman" w:cs="Times New Roman"/>
+          <w:lang w:val="en-US"/>
+        </w:rPr>
+        <w:t xml:space="preserve"> Selling at a premium (P&gt;F), the expected capital gain is negative, and</w:t>
+      </w:r>
+      <w:r>
+        <w:rPr>
+          <w:rFonts w:ascii="Times New Roman" w:eastAsia="KaiTi" w:hAnsi="Times New Roman" w:cs="Times New Roman"/>
+          <w:lang w:val="en-US"/>
+        </w:rPr>
+        <w:t xml:space="preserve"> </w:t>
+      </w:r>
+      <w:r>
+        <w:rPr>
+          <w:rFonts w:ascii="Times New Roman" w:eastAsia="KaiTi" w:hAnsi="Times New Roman" w:cs="Times New Roman"/>
+          <w:lang w:val="en-US"/>
+        </w:rPr>
+        <w:t>current yield &gt; YTM.</w:t>
+      </w:r>
+      <w:r>
+        <w:rPr>
+          <w:rFonts w:ascii="Times New Roman" w:eastAsia="KaiTi" w:hAnsi="Times New Roman" w:cs="Times New Roman"/>
+          <w:lang w:val="en-US"/>
+        </w:rPr>
+        <w:t xml:space="preserve"> 3) </w:t>
+      </w:r>
+      <w:r>
+        <w:rPr>
+          <w:rFonts w:ascii="Times New Roman" w:eastAsia="KaiTi" w:hAnsi="Times New Roman" w:cs="Times New Roman"/>
+          <w:lang w:val="en-US"/>
+        </w:rPr>
+        <w:t>Selling at a discount (P&lt;F), the expected capital gain is positive, and</w:t>
+      </w:r>
+      <w:r>
+        <w:rPr>
+          <w:rFonts w:ascii="Times New Roman" w:eastAsia="KaiTi" w:hAnsi="Times New Roman" w:cs="Times New Roman"/>
+          <w:lang w:val="en-US"/>
+        </w:rPr>
+        <w:t xml:space="preserve"> </w:t>
+      </w:r>
+      <w:r>
+        <w:rPr>
+          <w:rFonts w:ascii="Times New Roman" w:eastAsia="KaiTi" w:hAnsi="Times New Roman" w:cs="Times New Roman"/>
+          <w:lang w:val="en-US"/>
+        </w:rPr>
+        <w:t>current yield &lt; YTM.</w:t>
+      </w:r>
+      <w:r>
+        <w:rPr>
+          <w:rFonts w:ascii="Times New Roman" w:eastAsia="KaiTi" w:hAnsi="Times New Roman" w:cs="Times New Roman"/>
+          <w:lang w:val="en-US"/>
+        </w:rPr>
+        <w:t xml:space="preserve"> </w:t>
+      </w:r>
+      <w:r>
+        <w:rPr>
+          <w:rFonts w:ascii="Times New Roman" w:eastAsia="KaiTi" w:hAnsi="Times New Roman" w:cs="Times New Roman"/>
+          <w:lang w:val="en-US"/>
+        </w:rPr>
+        <w:t>(</w:t>
+      </w:r>
+      <w:r>
+        <w:rPr>
+          <w:rFonts w:ascii="Times New Roman" w:eastAsia="KaiTi" w:hAnsi="Times New Roman" w:cs="Times New Roman" w:hint="eastAsia"/>
+          <w:lang w:val="en-US"/>
+        </w:rPr>
+        <w:t>这些结论在期限为</w:t>
+      </w:r>
+      <w:r>
+        <w:rPr>
+          <w:rFonts w:ascii="Times New Roman" w:eastAsia="KaiTi" w:hAnsi="Times New Roman" w:cs="Times New Roman" w:hint="eastAsia"/>
+          <w:lang w:val="en-US"/>
+        </w:rPr>
+        <w:t xml:space="preserve"> </w:t>
+      </w:r>
+      <w:r>
+        <w:rPr>
+          <w:rFonts w:ascii="Times New Roman" w:eastAsia="KaiTi" w:hAnsi="Times New Roman" w:cs="Times New Roman"/>
+          <w:lang w:val="en-US"/>
+        </w:rPr>
+        <w:t xml:space="preserve">1 </w:t>
+      </w:r>
+      <w:r>
+        <w:rPr>
+          <w:rFonts w:ascii="Times New Roman" w:eastAsia="KaiTi" w:hAnsi="Times New Roman" w:cs="Times New Roman" w:hint="eastAsia"/>
+          <w:lang w:val="en-US"/>
+        </w:rPr>
+        <w:t>的</w:t>
+      </w:r>
+      <w:r>
+        <w:rPr>
+          <w:rFonts w:ascii="Times New Roman" w:eastAsia="KaiTi" w:hAnsi="Times New Roman" w:cs="Times New Roman" w:hint="eastAsia"/>
+          <w:lang w:val="en-US"/>
+        </w:rPr>
+        <w:t>情况下</w:t>
+      </w:r>
+      <w:r>
+        <w:rPr>
+          <w:rFonts w:ascii="Times New Roman" w:eastAsia="KaiTi" w:hAnsi="Times New Roman" w:cs="Times New Roman" w:hint="eastAsia"/>
+          <w:lang w:val="en-US"/>
+        </w:rPr>
+        <w:t>都</w:t>
+      </w:r>
+      <w:r>
+        <w:rPr>
+          <w:rFonts w:ascii="Times New Roman" w:eastAsia="KaiTi" w:hAnsi="Times New Roman" w:cs="Times New Roman" w:hint="eastAsia"/>
+          <w:lang w:val="en-US"/>
+        </w:rPr>
+        <w:t>很好推导</w:t>
+      </w:r>
+      <w:r>
+        <w:rPr>
+          <w:rFonts w:ascii="Times New Roman" w:eastAsia="KaiTi" w:hAnsi="Times New Roman" w:cs="Times New Roman" w:hint="eastAsia"/>
+          <w:lang w:val="en-US"/>
+        </w:rPr>
+        <w:t>)</w:t>
+      </w:r>
+      <w:r>
+        <w:rPr>
+          <w:rFonts w:ascii="Times New Roman" w:eastAsia="KaiTi" w:hAnsi="Times New Roman" w:cs="Times New Roman"/>
+          <w:lang w:val="en-US"/>
+        </w:rPr>
+        <w:t xml:space="preserve">. </w:t>
+      </w:r>
+      <w:r>
+        <w:rPr>
+          <w:rFonts w:ascii="Times New Roman" w:eastAsia="KaiTi" w:hAnsi="Times New Roman" w:cs="Times New Roman"/>
+          <w:highlight w:val="magenta"/>
+          <w:lang w:val="en-US"/>
+        </w:rPr>
+        <w:t xml:space="preserve">YTM vs. </w:t>
+      </w:r>
+      <w:r>
+        <w:rPr>
+          <w:rFonts w:ascii="Times New Roman" w:eastAsia="KaiTi" w:hAnsi="Times New Roman" w:cs="Times New Roman"/>
+          <w:highlight w:val="magenta"/>
+          <w:lang w:val="en-US"/>
+        </w:rPr>
+        <w:t>Coupon Rate</w:t>
+      </w:r>
+      <w:r>
+        <w:rPr>
+          <w:rFonts w:ascii="Times New Roman" w:eastAsia="KaiTi" w:hAnsi="Times New Roman" w:cs="Times New Roman"/>
+          <w:lang w:val="en-US"/>
+        </w:rPr>
+        <w:t>:</w:t>
+      </w:r>
+      <w:r>
+        <w:rPr>
+          <w:rFonts w:ascii="Times New Roman" w:eastAsia="KaiTi" w:hAnsi="Times New Roman" w:cs="Times New Roman"/>
+          <w:lang w:val="en-US"/>
+        </w:rPr>
+        <w:t xml:space="preserve"> </w:t>
+      </w:r>
+      <w:r>
+        <w:rPr>
+          <w:rFonts w:ascii="Times New Roman" w:eastAsia="KaiTi" w:hAnsi="Times New Roman" w:cs="Times New Roman" w:hint="eastAsia"/>
+          <w:lang w:val="en-US"/>
+        </w:rPr>
+        <w:t>I</w:t>
+      </w:r>
+      <w:r>
+        <w:rPr>
+          <w:rFonts w:ascii="Times New Roman" w:eastAsia="KaiTi" w:hAnsi="Times New Roman" w:cs="Times New Roman"/>
+          <w:lang w:val="en-US"/>
+        </w:rPr>
+        <w:t>f</w:t>
+      </w:r>
+      <w:r>
+        <w:rPr>
+          <w:rFonts w:ascii="Times New Roman" w:eastAsia="KaiTi" w:hAnsi="Times New Roman" w:cs="Times New Roman" w:hint="eastAsia"/>
+          <w:lang w:val="en-US"/>
+        </w:rPr>
+        <w:t xml:space="preserve"> P&gt;</w:t>
+      </w:r>
+      <w:r>
+        <w:rPr>
+          <w:rFonts w:ascii="Times New Roman" w:eastAsia="KaiTi" w:hAnsi="Times New Roman" w:cs="Times New Roman"/>
+          <w:lang w:val="en-US"/>
+        </w:rPr>
+        <w:t>F</w:t>
+      </w:r>
+      <w:r>
+        <w:rPr>
+          <w:rFonts w:ascii="Times New Roman" w:eastAsia="KaiTi" w:hAnsi="Times New Roman" w:cs="Times New Roman"/>
+          <w:lang w:val="en-US"/>
+        </w:rPr>
+        <w:t>, then</w:t>
+      </w:r>
+      <w:r>
+        <w:rPr>
+          <w:rFonts w:ascii="Times New Roman" w:eastAsia="KaiTi" w:hAnsi="Times New Roman" w:cs="Times New Roman" w:hint="eastAsia"/>
+          <w:lang w:val="en-US"/>
+        </w:rPr>
+        <w:t xml:space="preserve"> </w:t>
+      </w:r>
+      <w:r>
+        <w:rPr>
+          <w:rFonts w:ascii="Times New Roman" w:eastAsia="KaiTi" w:hAnsi="Times New Roman" w:cs="Times New Roman" w:hint="eastAsia"/>
+          <w:lang w:val="en-US"/>
+        </w:rPr>
+        <w:t>C</w:t>
+      </w:r>
+      <w:r>
+        <w:rPr>
+          <w:rFonts w:ascii="Times New Roman" w:eastAsia="KaiTi" w:hAnsi="Times New Roman" w:cs="Times New Roman"/>
+          <w:lang w:val="en-US"/>
+        </w:rPr>
+        <w:t>ou</w:t>
+      </w:r>
+      <w:r>
+        <w:rPr>
+          <w:rFonts w:ascii="Times New Roman" w:eastAsia="KaiTi" w:hAnsi="Times New Roman" w:cs="Times New Roman"/>
+          <w:lang w:val="en-US"/>
+        </w:rPr>
+        <w:t>pon Rate&gt;YTM</w:t>
+      </w:r>
+      <w:r>
+        <w:rPr>
+          <w:rFonts w:ascii="Times New Roman" w:eastAsia="KaiTi" w:hAnsi="Times New Roman" w:cs="Times New Roman"/>
+          <w:lang w:val="en-US"/>
+        </w:rPr>
+        <w:t>.</w:t>
+      </w:r>
+      <w:r>
+        <w:rPr>
+          <w:noProof/>
+        </w:rPr>
+        <w:t xml:space="preserve"> </w:t>
+      </w:r>
+      <w:r>
+        <w:rPr>
+          <w:rFonts w:ascii="Times New Roman" w:eastAsia="KaiTi" w:hAnsi="Times New Roman" w:cs="Times New Roman"/>
+          <w:highlight w:val="magenta"/>
+          <w:lang w:val="en-US"/>
+        </w:rPr>
+        <w:t xml:space="preserve">P </w:t>
+      </w:r>
+      <w:r>
+        <w:rPr>
+          <w:rFonts w:ascii="Times New Roman" w:eastAsia="KaiTi" w:hAnsi="Times New Roman" w:cs="Times New Roman"/>
+          <w:highlight w:val="magenta"/>
+          <w:lang w:val="en-US"/>
+        </w:rPr>
+        <w:t xml:space="preserve">vs. </w:t>
+      </w:r>
+      <w:r>
+        <w:rPr>
+          <w:rFonts w:ascii="Times New Roman" w:eastAsia="KaiTi" w:hAnsi="Times New Roman" w:cs="Times New Roman"/>
+          <w:highlight w:val="magenta"/>
+          <w:lang w:val="en-US"/>
+        </w:rPr>
+        <w:t>F</w:t>
+      </w:r>
+      <w:r>
+        <w:rPr>
+          <w:rFonts w:ascii="Times New Roman" w:eastAsia="KaiTi" w:hAnsi="Times New Roman" w:cs="Times New Roman" w:hint="eastAsia"/>
+          <w:lang w:val="en-US"/>
+        </w:rPr>
+        <w:t>:</w:t>
+      </w:r>
+      <w:r>
+        <w:rPr>
+          <w:rFonts w:ascii="Times New Roman" w:eastAsia="KaiTi" w:hAnsi="Times New Roman" w:cs="Times New Roman"/>
+          <w:lang w:val="en-US"/>
+        </w:rPr>
+        <w:t xml:space="preserve"> </w:t>
+      </w:r>
+      <w:r>
+        <w:rPr>
+          <w:rFonts w:ascii="Times New Roman" w:eastAsia="KaiTi" w:hAnsi="Times New Roman" w:cs="Times New Roman"/>
+          <w:lang w:val="en-US"/>
+        </w:rPr>
+        <w:t>Most bonds are issued at par:</w:t>
+      </w:r>
+      <w:r>
+        <w:rPr>
+          <w:rFonts w:ascii="Times New Roman" w:eastAsia="KaiTi" w:hAnsi="Times New Roman" w:cs="Times New Roman"/>
+          <w:lang w:val="en-US"/>
+        </w:rPr>
+        <w:t xml:space="preserve"> </w:t>
+      </w:r>
+      <w:r>
+        <w:rPr>
+          <w:rFonts w:ascii="Times New Roman" w:eastAsia="KaiTi" w:hAnsi="Times New Roman" w:cs="Times New Roman"/>
+          <w:lang w:val="en-US"/>
+        </w:rPr>
+        <w:t>At issuance, YTM=Coupon Rate &amp; P= F</w:t>
+      </w:r>
+      <w:r>
+        <w:rPr>
+          <w:rFonts w:ascii="Times New Roman" w:eastAsia="KaiTi" w:hAnsi="Times New Roman" w:cs="Times New Roman"/>
+          <w:lang w:val="en-US"/>
+        </w:rPr>
+        <w:t xml:space="preserve">. </w:t>
+      </w:r>
+      <w:r>
+        <w:rPr>
+          <w:rFonts w:ascii="Times New Roman" w:eastAsia="KaiTi" w:hAnsi="Times New Roman" w:cs="Times New Roman"/>
+          <w:lang w:val="en-US"/>
+        </w:rPr>
+        <w:t xml:space="preserve">After that, C, F, &amp; T are fixed, but r </w:t>
+      </w:r>
+      <w:proofErr w:type="spellStart"/>
+      <w:r>
+        <w:rPr>
+          <w:rFonts w:ascii="Times New Roman" w:eastAsia="KaiTi" w:hAnsi="Times New Roman" w:cs="Times New Roman"/>
+          <w:lang w:val="en-US"/>
+        </w:rPr>
+        <w:t>fl</w:t>
+      </w:r>
+      <w:proofErr w:type="spellEnd"/>
+      <w:r>
+        <w:rPr>
+          <w:noProof/>
+        </w:rPr>
+        <w:t xml:space="preserve"> </w:t>
+      </w:r>
+      <w:proofErr w:type="spellStart"/>
+      <w:r>
+        <w:rPr>
+          <w:rFonts w:ascii="Times New Roman" w:eastAsia="KaiTi" w:hAnsi="Times New Roman" w:cs="Times New Roman"/>
+          <w:lang w:val="en-US"/>
+        </w:rPr>
+        <w:t>uctuates</w:t>
+      </w:r>
+      <w:proofErr w:type="spellEnd"/>
+      <w:r>
+        <w:rPr>
+          <w:rFonts w:ascii="Times New Roman" w:eastAsia="KaiTi" w:hAnsi="Times New Roman" w:cs="Times New Roman"/>
+          <w:lang w:val="en-US"/>
+        </w:rPr>
+        <w:t xml:space="preserve">. </w:t>
+      </w:r>
+      <w:proofErr w:type="gramStart"/>
+      <w:r>
+        <w:rPr>
+          <w:rFonts w:ascii="Times New Roman" w:eastAsia="KaiTi" w:hAnsi="Times New Roman" w:cs="Times New Roman"/>
+          <w:lang w:val="en-US"/>
+        </w:rPr>
+        <w:t>So</w:t>
+      </w:r>
+      <w:proofErr w:type="gramEnd"/>
+      <w:r>
+        <w:rPr>
+          <w:rFonts w:ascii="Times New Roman" w:eastAsia="KaiTi" w:hAnsi="Times New Roman" w:cs="Times New Roman"/>
+          <w:lang w:val="en-US"/>
+        </w:rPr>
+        <w:t xml:space="preserve"> P</w:t>
+      </w:r>
+      <w:r>
+        <w:rPr>
+          <w:rFonts w:ascii="Times New Roman" w:eastAsia="KaiTi" w:hAnsi="Times New Roman" w:cs="Times New Roman"/>
+          <w:lang w:val="en-US"/>
+        </w:rPr>
+        <w:t xml:space="preserve"> </w:t>
+      </w:r>
+      <w:r>
+        <w:rPr>
+          <w:rFonts w:ascii="Times New Roman" w:eastAsia="KaiTi" w:hAnsi="Times New Roman" w:cs="Times New Roman"/>
+          <w:lang w:val="en-US"/>
+        </w:rPr>
+        <w:t>moves around.</w:t>
+      </w:r>
+      <w:r>
+        <w:rPr>
+          <w:rFonts w:ascii="Times New Roman" w:eastAsia="KaiTi" w:hAnsi="Times New Roman" w:cs="Times New Roman"/>
+          <w:lang w:val="en-US"/>
+        </w:rPr>
+        <w:t xml:space="preserve"> </w:t>
+      </w:r>
+      <w:r>
+        <w:rPr>
+          <w:rFonts w:ascii="Times New Roman" w:eastAsia="KaiTi" w:hAnsi="Times New Roman" w:cs="Times New Roman"/>
+          <w:lang w:val="en-US"/>
+        </w:rPr>
+        <w:t>Zero coupon bonds always trade below par</w:t>
+      </w:r>
+      <w:r>
+        <w:rPr>
+          <w:rFonts w:ascii="Times New Roman" w:eastAsia="KaiTi" w:hAnsi="Times New Roman" w:cs="Times New Roman"/>
+          <w:lang w:val="en-US"/>
+        </w:rPr>
+        <w:t xml:space="preserve">. </w:t>
+      </w:r>
+      <w:r>
+        <w:rPr>
+          <w:rFonts w:ascii="Times New Roman" w:eastAsia="KaiTi" w:hAnsi="Times New Roman" w:cs="Times New Roman"/>
+          <w:lang w:val="en-US"/>
+        </w:rPr>
+        <w:t>If bond’s risk does not change, as maturity date</w:t>
+      </w:r>
+      <w:r>
+        <w:rPr>
+          <w:rFonts w:ascii="Times New Roman" w:eastAsia="KaiTi" w:hAnsi="Times New Roman" w:cs="Times New Roman"/>
+          <w:lang w:val="en-US"/>
+        </w:rPr>
+        <w:t xml:space="preserve"> </w:t>
+      </w:r>
+      <w:r>
+        <w:rPr>
+          <w:rFonts w:ascii="Times New Roman" w:eastAsia="KaiTi" w:hAnsi="Times New Roman" w:cs="Times New Roman"/>
+          <w:lang w:val="en-US"/>
+        </w:rPr>
+        <w:t>approaches, the price of the bond approaches the</w:t>
+      </w:r>
+      <w:r>
+        <w:rPr>
+          <w:rFonts w:ascii="Times New Roman" w:eastAsia="KaiTi" w:hAnsi="Times New Roman" w:cs="Times New Roman"/>
+          <w:lang w:val="en-US"/>
+        </w:rPr>
+        <w:t xml:space="preserve"> </w:t>
+      </w:r>
+      <w:r>
+        <w:rPr>
+          <w:rFonts w:ascii="Times New Roman" w:eastAsia="KaiTi" w:hAnsi="Times New Roman" w:cs="Times New Roman"/>
+          <w:lang w:val="en-US"/>
+        </w:rPr>
+        <w:t>face value.</w:t>
+      </w:r>
+      <w:r>
+        <w:rPr>
+          <w:rFonts w:ascii="Times New Roman" w:eastAsia="KaiTi" w:hAnsi="Times New Roman" w:cs="Times New Roman"/>
+          <w:lang w:val="en-US"/>
+        </w:rPr>
+        <w:t xml:space="preserve"> </w:t>
+      </w:r>
+      <w:r>
+        <w:rPr>
+          <w:rFonts w:ascii="Times New Roman" w:eastAsia="KaiTi" w:hAnsi="Times New Roman" w:cs="Times New Roman"/>
+          <w:i/>
+          <w:iCs/>
+          <w:highlight w:val="cyan"/>
+          <w:u w:val="single"/>
+          <w:lang w:val="en-US"/>
+        </w:rPr>
+        <w:t>Interest Rate</w:t>
+      </w:r>
+      <w:r>
+        <w:rPr>
+          <w:rFonts w:ascii="Times New Roman" w:eastAsia="KaiTi" w:hAnsi="Times New Roman" w:cs="Times New Roman"/>
+          <w:i/>
+          <w:iCs/>
+          <w:highlight w:val="cyan"/>
+          <w:u w:val="single"/>
+          <w:lang w:val="en-US"/>
+        </w:rPr>
+        <w:t xml:space="preserve"> </w:t>
+      </w:r>
+      <w:r>
+        <w:rPr>
+          <w:rFonts w:ascii="Times New Roman" w:eastAsia="KaiTi" w:hAnsi="Times New Roman" w:cs="Times New Roman"/>
+          <w:i/>
+          <w:iCs/>
+          <w:highlight w:val="cyan"/>
+          <w:u w:val="single"/>
+          <w:lang w:val="en-US"/>
+        </w:rPr>
+        <w:t>Quotation</w:t>
+      </w:r>
+      <w:r>
+        <w:rPr>
+          <w:rFonts w:ascii="Times New Roman" w:eastAsia="KaiTi" w:hAnsi="Times New Roman" w:cs="Times New Roman" w:hint="eastAsia"/>
+          <w:i/>
+          <w:iCs/>
+          <w:highlight w:val="cyan"/>
+          <w:u w:val="single"/>
+          <w:lang w:val="en-US"/>
+        </w:rPr>
+        <w:t>.</w:t>
+      </w:r>
+      <w:r>
+        <w:rPr>
+          <w:rFonts w:ascii="Times New Roman" w:eastAsia="KaiTi" w:hAnsi="Times New Roman" w:cs="Times New Roman"/>
+          <w:lang w:val="en-US"/>
+        </w:rPr>
+        <w:t xml:space="preserve"> </w:t>
+      </w:r>
+      <w:r>
+        <w:rPr>
+          <w:rFonts w:ascii="Times New Roman" w:eastAsia="KaiTi" w:hAnsi="Times New Roman" w:cs="Times New Roman"/>
+          <w:lang w:val="en-US"/>
+        </w:rPr>
+        <w:t>Annual Percentage Rate (APR</w:t>
+      </w:r>
+      <w:r>
+        <w:rPr>
+          <w:rFonts w:ascii="Times New Roman" w:eastAsia="KaiTi" w:hAnsi="Times New Roman" w:cs="Times New Roman"/>
+          <w:lang w:val="en-US"/>
+        </w:rPr>
+        <w:t xml:space="preserve">, </w:t>
+      </w:r>
+      <w:r>
+        <w:rPr>
+          <w:rFonts w:ascii="Times New Roman" w:eastAsia="KaiTi" w:hAnsi="Times New Roman" w:cs="Times New Roman" w:hint="eastAsia"/>
+          <w:lang w:val="en-US"/>
+        </w:rPr>
+        <w:t>实际给出的每年利率</w:t>
+      </w:r>
+      <w:r>
+        <w:rPr>
+          <w:rFonts w:ascii="Times New Roman" w:eastAsia="KaiTi" w:hAnsi="Times New Roman" w:cs="Times New Roman"/>
+          <w:lang w:val="en-US"/>
+        </w:rPr>
+        <w:t>)</w:t>
+      </w:r>
+      <w:r>
+        <w:rPr>
+          <w:rFonts w:ascii="Times New Roman" w:eastAsia="KaiTi" w:hAnsi="Times New Roman" w:cs="Times New Roman"/>
+          <w:lang w:val="en-US"/>
+        </w:rPr>
+        <w:t xml:space="preserve">. </w:t>
+      </w:r>
+      <w:r>
+        <w:rPr>
+          <w:rFonts w:ascii="Times New Roman" w:eastAsia="KaiTi" w:hAnsi="Times New Roman" w:cs="Times New Roman"/>
+          <w:lang w:val="en-US"/>
+        </w:rPr>
+        <w:t>Effective Annual Rate (EAR</w:t>
+      </w:r>
+      <w:r>
+        <w:rPr>
+          <w:rFonts w:ascii="Times New Roman" w:eastAsia="KaiTi" w:hAnsi="Times New Roman" w:cs="Times New Roman"/>
+          <w:lang w:val="en-US"/>
+        </w:rPr>
+        <w:t xml:space="preserve">, </w:t>
+      </w:r>
+      <w:r>
+        <w:rPr>
+          <w:rFonts w:ascii="Times New Roman" w:eastAsia="KaiTi" w:hAnsi="Times New Roman" w:cs="Times New Roman" w:hint="eastAsia"/>
+          <w:lang w:val="en-US"/>
+        </w:rPr>
+        <w:t>分期收</w:t>
+      </w:r>
+      <w:r>
+        <w:rPr>
+          <w:rFonts w:ascii="Times New Roman" w:eastAsia="KaiTi" w:hAnsi="Times New Roman" w:cs="Times New Roman" w:hint="eastAsia"/>
+          <w:lang w:val="en-US"/>
+        </w:rPr>
+        <w:t>利息之后的实际利率</w:t>
+      </w:r>
+      <w:r>
+        <w:rPr>
+          <w:rFonts w:ascii="Times New Roman" w:eastAsia="KaiTi" w:hAnsi="Times New Roman" w:cs="Times New Roman" w:hint="eastAsia"/>
+          <w:lang w:val="en-US"/>
+        </w:rPr>
+        <w:t>)</w:t>
+      </w:r>
+      <w:r>
+        <w:rPr>
+          <w:rFonts w:ascii="Times New Roman" w:eastAsia="KaiTi" w:hAnsi="Times New Roman" w:cs="Times New Roman"/>
+          <w:lang w:val="en-US"/>
+        </w:rPr>
+        <w:t>.</w:t>
+      </w:r>
+      <w:r>
+        <w:rPr>
+          <w:rFonts w:ascii="Times New Roman" w:eastAsia="KaiTi" w:hAnsi="Times New Roman" w:cs="Times New Roman"/>
+          <w:lang w:val="en-US"/>
+        </w:rPr>
+        <w:t xml:space="preserve"> </w:t>
+      </w:r>
+      <w:r>
+        <w:rPr>
+          <w:rFonts w:ascii="Times New Roman" w:eastAsia="KaiTi" w:hAnsi="Times New Roman" w:cs="Times New Roman" w:hint="eastAsia"/>
+          <w:highlight w:val="yellow"/>
+          <w:lang w:val="en-US"/>
+        </w:rPr>
+        <w:t>注意这个地方</w:t>
+      </w:r>
+      <w:r>
+        <w:rPr>
+          <w:rFonts w:ascii="Times New Roman" w:eastAsia="KaiTi" w:hAnsi="Times New Roman" w:cs="Times New Roman" w:hint="eastAsia"/>
+          <w:highlight w:val="yellow"/>
+          <w:lang w:val="en-US"/>
+        </w:rPr>
+        <w:t xml:space="preserve"> YTM</w:t>
+      </w:r>
+      <w:r>
+        <w:rPr>
+          <w:rFonts w:ascii="Times New Roman" w:eastAsia="KaiTi" w:hAnsi="Times New Roman" w:cs="Times New Roman"/>
+          <w:highlight w:val="yellow"/>
+          <w:lang w:val="en-US"/>
+        </w:rPr>
+        <w:t xml:space="preserve"> </w:t>
+      </w:r>
+      <w:r>
+        <w:rPr>
+          <w:rFonts w:ascii="Times New Roman" w:eastAsia="KaiTi" w:hAnsi="Times New Roman" w:cs="Times New Roman" w:hint="eastAsia"/>
+          <w:highlight w:val="yellow"/>
+          <w:lang w:val="en-US"/>
+        </w:rPr>
+        <w:t>很</w:t>
+      </w:r>
+      <w:r>
+        <w:rPr>
+          <w:rFonts w:ascii="Times New Roman" w:eastAsia="KaiTi" w:hAnsi="Times New Roman" w:cs="Times New Roman" w:hint="eastAsia"/>
+          <w:highlight w:val="yellow"/>
+          <w:lang w:val="en-US"/>
+        </w:rPr>
+        <w:t xml:space="preserve"> Trick</w:t>
+      </w:r>
+      <w:r>
+        <w:rPr>
+          <w:rFonts w:ascii="Times New Roman" w:eastAsia="KaiTi" w:hAnsi="Times New Roman" w:cs="Times New Roman"/>
+          <w:highlight w:val="yellow"/>
+          <w:lang w:val="en-US"/>
+        </w:rPr>
+        <w:t xml:space="preserve">, </w:t>
+      </w:r>
+      <w:r>
+        <w:rPr>
+          <w:rFonts w:ascii="Times New Roman" w:eastAsia="KaiTi" w:hAnsi="Times New Roman" w:cs="Times New Roman" w:hint="eastAsia"/>
+          <w:highlight w:val="yellow"/>
+          <w:lang w:val="en-US"/>
+        </w:rPr>
+        <w:t>直接按照年分几次进行平分就可以了！</w:t>
+      </w:r>
+      <w:r>
+        <w:rPr>
+          <w:rFonts w:ascii="Times New Roman" w:eastAsia="KaiTi" w:hAnsi="Times New Roman" w:cs="Times New Roman" w:hint="eastAsia"/>
+          <w:lang w:val="en-US"/>
+        </w:rPr>
+        <w:t xml:space="preserve"> </w:t>
+      </w:r>
+      <w:r>
+        <w:rPr>
+          <w:rFonts w:ascii="Times New Roman" w:eastAsia="KaiTi" w:hAnsi="Times New Roman" w:cs="Times New Roman"/>
+          <w:b/>
+          <w:bCs/>
+          <w:highlight w:val="green"/>
+          <w:lang w:val="en-US"/>
+        </w:rPr>
+        <w:t xml:space="preserve">(4) </w:t>
+      </w:r>
+      <w:r>
+        <w:rPr>
+          <w:rFonts w:ascii="Times New Roman" w:eastAsia="KaiTi" w:hAnsi="Times New Roman" w:cs="Times New Roman"/>
+          <w:b/>
+          <w:bCs/>
+          <w:highlight w:val="green"/>
+          <w:lang w:val="en-US"/>
+        </w:rPr>
+        <w:t>Risks that Affect Bond Yields and</w:t>
+      </w:r>
+      <w:r>
+        <w:rPr>
+          <w:rFonts w:ascii="Times New Roman" w:eastAsia="KaiTi" w:hAnsi="Times New Roman" w:cs="Times New Roman"/>
+          <w:b/>
+          <w:bCs/>
+          <w:highlight w:val="green"/>
+          <w:lang w:val="en-US"/>
+        </w:rPr>
+        <w:t xml:space="preserve"> </w:t>
+      </w:r>
+      <w:r>
+        <w:rPr>
+          <w:rFonts w:ascii="Times New Roman" w:eastAsia="KaiTi" w:hAnsi="Times New Roman" w:cs="Times New Roman"/>
+          <w:b/>
+          <w:bCs/>
+          <w:highlight w:val="green"/>
+          <w:lang w:val="en-US"/>
+        </w:rPr>
+        <w:t>Prices</w:t>
+      </w:r>
+      <w:r>
+        <w:rPr>
+          <w:rFonts w:ascii="Times New Roman" w:eastAsia="KaiTi" w:hAnsi="Times New Roman" w:cs="Times New Roman" w:hint="eastAsia"/>
+          <w:highlight w:val="green"/>
+          <w:lang w:val="en-US"/>
+        </w:rPr>
+        <w:t>.</w:t>
+      </w:r>
+      <w:r>
+        <w:rPr>
+          <w:rFonts w:ascii="Times New Roman" w:eastAsia="KaiTi" w:hAnsi="Times New Roman" w:cs="Times New Roman"/>
+          <w:lang w:val="en-US"/>
+        </w:rPr>
+        <w:t xml:space="preserve"> </w:t>
+      </w:r>
+      <w:r>
+        <w:rPr>
+          <w:rFonts w:ascii="Times New Roman" w:eastAsia="KaiTi" w:hAnsi="Times New Roman" w:cs="Times New Roman"/>
+          <w:i/>
+          <w:iCs/>
+          <w:highlight w:val="cyan"/>
+          <w:u w:val="single"/>
+          <w:lang w:val="en-US"/>
+        </w:rPr>
+        <w:t>Credit Risk</w:t>
+      </w:r>
+      <w:r>
+        <w:rPr>
+          <w:rFonts w:ascii="Times New Roman" w:eastAsia="KaiTi" w:hAnsi="Times New Roman" w:cs="Times New Roman"/>
+          <w:i/>
+          <w:iCs/>
+          <w:highlight w:val="cyan"/>
+          <w:u w:val="single"/>
+          <w:lang w:val="en-US"/>
+        </w:rPr>
+        <w:t>.</w:t>
+      </w:r>
+      <w:r>
+        <w:rPr>
+          <w:rFonts w:ascii="Times New Roman" w:eastAsia="KaiTi" w:hAnsi="Times New Roman" w:cs="Times New Roman"/>
+          <w:lang w:val="en-US"/>
+        </w:rPr>
+        <w:t xml:space="preserve"> </w:t>
+      </w:r>
+      <w:r>
+        <w:rPr>
+          <w:rFonts w:ascii="Times New Roman" w:eastAsia="KaiTi" w:hAnsi="Times New Roman" w:cs="Times New Roman"/>
+          <w:lang w:val="en-US"/>
+        </w:rPr>
+        <w:t>The risk associated with the issuer failing to</w:t>
+      </w:r>
+      <w:r>
+        <w:rPr>
+          <w:rFonts w:ascii="Times New Roman" w:eastAsia="KaiTi" w:hAnsi="Times New Roman" w:cs="Times New Roman"/>
+          <w:lang w:val="en-US"/>
+        </w:rPr>
+        <w:t xml:space="preserve"> </w:t>
+      </w:r>
+      <w:r>
+        <w:rPr>
+          <w:rFonts w:ascii="Times New Roman" w:eastAsia="KaiTi" w:hAnsi="Times New Roman" w:cs="Times New Roman"/>
+          <w:lang w:val="en-US"/>
+        </w:rPr>
+        <w:t>satisfy the terms of the obligation with respect to</w:t>
+      </w:r>
+      <w:r>
+        <w:rPr>
+          <w:rFonts w:ascii="Times New Roman" w:eastAsia="KaiTi" w:hAnsi="Times New Roman" w:cs="Times New Roman"/>
+          <w:lang w:val="en-US"/>
+        </w:rPr>
+        <w:t xml:space="preserve"> </w:t>
+      </w:r>
+      <w:r>
+        <w:rPr>
+          <w:rFonts w:ascii="Times New Roman" w:eastAsia="KaiTi" w:hAnsi="Times New Roman" w:cs="Times New Roman"/>
+          <w:lang w:val="en-US"/>
+        </w:rPr>
+        <w:t>the timely payment of interest and face value</w:t>
+      </w:r>
+      <w:r>
+        <w:rPr>
+          <w:rFonts w:ascii="Times New Roman" w:eastAsia="KaiTi" w:hAnsi="Times New Roman" w:cs="Times New Roman"/>
+          <w:lang w:val="en-US"/>
+        </w:rPr>
+        <w:t xml:space="preserve"> (</w:t>
+      </w:r>
+      <w:r>
+        <w:rPr>
+          <w:rFonts w:ascii="Times New Roman" w:eastAsia="KaiTi" w:hAnsi="Times New Roman" w:cs="Times New Roman" w:hint="eastAsia"/>
+          <w:lang w:val="en-US"/>
+        </w:rPr>
+        <w:t>越高的</w:t>
+      </w:r>
+      <w:r>
+        <w:rPr>
+          <w:rFonts w:ascii="Times New Roman" w:eastAsia="KaiTi" w:hAnsi="Times New Roman" w:cs="Times New Roman" w:hint="eastAsia"/>
+          <w:lang w:val="en-US"/>
+        </w:rPr>
+        <w:t>风险，越低的价格</w:t>
+      </w:r>
+      <w:r>
+        <w:rPr>
+          <w:rFonts w:ascii="Times New Roman" w:eastAsia="KaiTi" w:hAnsi="Times New Roman" w:cs="Times New Roman"/>
+          <w:lang w:val="en-US"/>
+        </w:rPr>
+        <w:t>)</w:t>
+      </w:r>
+      <w:r>
+        <w:rPr>
+          <w:rFonts w:ascii="Times New Roman" w:eastAsia="KaiTi" w:hAnsi="Times New Roman" w:cs="Times New Roman"/>
+          <w:lang w:val="en-US"/>
+        </w:rPr>
+        <w:t>.</w:t>
+      </w:r>
+      <w:r>
+        <w:rPr>
+          <w:rFonts w:ascii="Times New Roman" w:eastAsia="KaiTi" w:hAnsi="Times New Roman" w:cs="Times New Roman"/>
+          <w:lang w:val="en-US"/>
+        </w:rPr>
+        <w:t xml:space="preserve"> </w:t>
+      </w:r>
+      <w:r>
+        <w:rPr>
+          <w:rFonts w:ascii="Times New Roman" w:eastAsia="KaiTi" w:hAnsi="Times New Roman" w:cs="Times New Roman"/>
+          <w:highlight w:val="magenta"/>
+          <w:lang w:val="en-US"/>
+        </w:rPr>
+        <w:t>Two determinants</w:t>
+      </w:r>
+      <w:r>
+        <w:rPr>
+          <w:rFonts w:ascii="Times New Roman" w:eastAsia="KaiTi" w:hAnsi="Times New Roman" w:cs="Times New Roman"/>
+          <w:highlight w:val="magenta"/>
+          <w:lang w:val="en-US"/>
+        </w:rPr>
+        <w:t>.</w:t>
+      </w:r>
+      <w:r>
+        <w:rPr>
+          <w:rFonts w:ascii="Times New Roman" w:eastAsia="KaiTi" w:hAnsi="Times New Roman" w:cs="Times New Roman"/>
+          <w:lang w:val="en-US"/>
+        </w:rPr>
+        <w:t xml:space="preserve"> </w:t>
+      </w:r>
+      <w:r>
+        <w:rPr>
+          <w:rFonts w:ascii="Times New Roman" w:eastAsia="KaiTi" w:hAnsi="Times New Roman" w:cs="Times New Roman"/>
+          <w:highlight w:val="yellow"/>
+          <w:lang w:val="en-US"/>
+        </w:rPr>
+        <w:t>Probability that default occurs</w:t>
+      </w:r>
+      <w:r>
+        <w:rPr>
+          <w:rFonts w:ascii="Times New Roman" w:eastAsia="KaiTi" w:hAnsi="Times New Roman" w:cs="Times New Roman"/>
+          <w:lang w:val="en-US"/>
+        </w:rPr>
+        <w:t xml:space="preserve">. </w:t>
+      </w:r>
+      <w:r>
+        <w:rPr>
+          <w:rFonts w:ascii="Times New Roman" w:eastAsia="KaiTi" w:hAnsi="Times New Roman" w:cs="Times New Roman"/>
+          <w:highlight w:val="yellow"/>
+          <w:lang w:val="en-US"/>
+        </w:rPr>
+        <w:t>Recovery rate</w:t>
+      </w:r>
+      <w:r>
+        <w:rPr>
+          <w:rFonts w:ascii="Times New Roman" w:eastAsia="KaiTi" w:hAnsi="Times New Roman" w:cs="Times New Roman"/>
+          <w:lang w:val="en-US"/>
+        </w:rPr>
+        <w:t xml:space="preserve"> (salvage value for bondholders</w:t>
+      </w:r>
+      <w:r>
+        <w:rPr>
+          <w:rFonts w:ascii="Times New Roman" w:eastAsia="KaiTi" w:hAnsi="Times New Roman" w:cs="Times New Roman"/>
+          <w:lang w:val="en-US"/>
+        </w:rPr>
+        <w:t xml:space="preserve">, </w:t>
+      </w:r>
+      <w:r>
+        <w:rPr>
+          <w:rFonts w:ascii="Times New Roman" w:eastAsia="KaiTi" w:hAnsi="Times New Roman" w:cs="Times New Roman"/>
+          <w:lang w:val="en-US"/>
+        </w:rPr>
+        <w:t>Depends on bond characteristics (seniority</w:t>
+      </w:r>
+      <w:r>
+        <w:rPr>
+          <w:rFonts w:ascii="Times New Roman" w:eastAsia="KaiTi" w:hAnsi="Times New Roman" w:cs="Times New Roman"/>
+          <w:lang w:val="en-US"/>
+        </w:rPr>
+        <w:t>,</w:t>
+      </w:r>
+      <w:r>
+        <w:rPr>
+          <w:rFonts w:ascii="Times New Roman" w:eastAsia="KaiTi" w:hAnsi="Times New Roman" w:cs="Times New Roman"/>
+          <w:lang w:val="en-US"/>
+        </w:rPr>
+        <w:t xml:space="preserve"> </w:t>
+      </w:r>
+      <w:r>
+        <w:rPr>
+          <w:rFonts w:ascii="Times New Roman" w:eastAsia="KaiTi" w:hAnsi="Times New Roman" w:cs="Times New Roman"/>
+          <w:lang w:val="en-US"/>
+        </w:rPr>
+        <w:t>collateral, etc.) and the type of firm’s assets</w:t>
+      </w:r>
+      <w:r>
+        <w:rPr>
+          <w:rFonts w:ascii="Times New Roman" w:eastAsia="KaiTi" w:hAnsi="Times New Roman" w:cs="Times New Roman"/>
+          <w:lang w:val="en-US"/>
+        </w:rPr>
+        <w:t>)</w:t>
+      </w:r>
+      <w:r>
+        <w:rPr>
+          <w:rFonts w:ascii="Times New Roman" w:eastAsia="KaiTi" w:hAnsi="Times New Roman" w:cs="Times New Roman"/>
+          <w:lang w:val="en-US"/>
+        </w:rPr>
+        <w:t xml:space="preserve">. </w:t>
+      </w:r>
+      <w:r>
+        <w:rPr>
+          <w:rFonts w:ascii="Times New Roman" w:eastAsia="KaiTi" w:hAnsi="Times New Roman" w:cs="Times New Roman"/>
+          <w:highlight w:val="yellow"/>
+          <w:lang w:val="en-US"/>
+        </w:rPr>
+        <w:t>YTM = Risk-free Rate + Credit Spread</w:t>
+      </w:r>
+      <w:r>
+        <w:rPr>
+          <w:rFonts w:ascii="Times New Roman" w:eastAsia="KaiTi" w:hAnsi="Times New Roman" w:cs="Times New Roman"/>
+          <w:highlight w:val="yellow"/>
+          <w:lang w:val="en-US"/>
+        </w:rPr>
+        <w:t>.</w:t>
+      </w:r>
+      <w:r>
+        <w:rPr>
+          <w:rFonts w:ascii="Times New Roman" w:eastAsia="KaiTi" w:hAnsi="Times New Roman" w:cs="Times New Roman"/>
+          <w:lang w:val="en-US"/>
+        </w:rPr>
+        <w:t xml:space="preserve"> </w:t>
+      </w:r>
+      <w:r>
+        <w:rPr>
+          <w:rFonts w:ascii="Times New Roman" w:eastAsia="KaiTi" w:hAnsi="Times New Roman" w:cs="Times New Roman"/>
+          <w:lang w:val="en-US"/>
+        </w:rPr>
+        <w:t>Credit spread determined in the market</w:t>
+      </w:r>
+      <w:r>
+        <w:rPr>
+          <w:rFonts w:ascii="Times New Roman" w:eastAsia="KaiTi" w:hAnsi="Times New Roman" w:cs="Times New Roman"/>
+          <w:lang w:val="en-US"/>
+        </w:rPr>
+        <w:t xml:space="preserve">. </w:t>
+      </w:r>
+      <w:r>
+        <w:rPr>
+          <w:rFonts w:ascii="Times New Roman" w:eastAsia="KaiTi" w:hAnsi="Times New Roman" w:cs="Times New Roman"/>
+          <w:lang w:val="en-US"/>
+        </w:rPr>
+        <w:t>In practice, often reference credit spread for</w:t>
+      </w:r>
+      <w:r>
+        <w:rPr>
+          <w:rFonts w:ascii="Times New Roman" w:eastAsia="KaiTi" w:hAnsi="Times New Roman" w:cs="Times New Roman"/>
+          <w:lang w:val="en-US"/>
+        </w:rPr>
+        <w:t xml:space="preserve"> </w:t>
+      </w:r>
+      <w:r>
+        <w:rPr>
+          <w:rFonts w:ascii="Times New Roman" w:eastAsia="KaiTi" w:hAnsi="Times New Roman" w:cs="Times New Roman"/>
+          <w:lang w:val="en-US"/>
+        </w:rPr>
+        <w:t>similarly risky bonds</w:t>
+      </w:r>
+      <w:r>
+        <w:rPr>
+          <w:rFonts w:ascii="Times New Roman" w:eastAsia="KaiTi" w:hAnsi="Times New Roman" w:cs="Times New Roman"/>
+          <w:lang w:val="en-US"/>
+        </w:rPr>
+        <w:t xml:space="preserve">. </w:t>
+      </w:r>
+      <w:r>
+        <w:rPr>
+          <w:rFonts w:ascii="Times New Roman" w:eastAsia="KaiTi" w:hAnsi="Times New Roman" w:cs="Times New Roman"/>
+          <w:lang w:val="en-US"/>
+        </w:rPr>
+        <w:t>The higher credit risk, the higher credit spread</w:t>
+      </w:r>
+      <w:r>
+        <w:rPr>
+          <w:rFonts w:ascii="Times New Roman" w:eastAsia="KaiTi" w:hAnsi="Times New Roman" w:cs="Times New Roman"/>
+          <w:lang w:val="en-US"/>
+        </w:rPr>
+        <w:t>.</w:t>
+      </w:r>
+      <w:r>
+        <w:rPr>
+          <w:rFonts w:ascii="Times New Roman" w:eastAsia="KaiTi" w:hAnsi="Times New Roman" w:cs="Times New Roman"/>
+          <w:lang w:val="en-US"/>
+        </w:rPr>
+        <w:t xml:space="preserve"> (</w:t>
+      </w:r>
+      <w:proofErr w:type="gramStart"/>
+      <w:r>
+        <w:rPr>
+          <w:rFonts w:ascii="Times New Roman" w:eastAsia="KaiTi" w:hAnsi="Times New Roman" w:cs="Times New Roman"/>
+          <w:lang w:val="en-US"/>
+        </w:rPr>
+        <w:t>bond</w:t>
+      </w:r>
+      <w:proofErr w:type="gramEnd"/>
+      <w:r>
+        <w:rPr>
+          <w:rFonts w:ascii="Times New Roman" w:eastAsia="KaiTi" w:hAnsi="Times New Roman" w:cs="Times New Roman"/>
+          <w:lang w:val="en-US"/>
+        </w:rPr>
+        <w:t xml:space="preserve"> rating). </w:t>
+      </w:r>
+      <w:r>
+        <w:rPr>
+          <w:rFonts w:ascii="Times New Roman" w:eastAsia="KaiTi" w:hAnsi="Times New Roman" w:cs="Times New Roman"/>
+          <w:i/>
+          <w:iCs/>
+          <w:highlight w:val="cyan"/>
+          <w:u w:val="single"/>
+          <w:lang w:val="en-US"/>
+        </w:rPr>
+        <w:t>Interest Rate Risk</w:t>
+      </w:r>
+      <w:r>
+        <w:rPr>
+          <w:rFonts w:ascii="Times New Roman" w:eastAsia="KaiTi" w:hAnsi="Times New Roman" w:cs="Times New Roman"/>
+          <w:i/>
+          <w:iCs/>
+          <w:highlight w:val="cyan"/>
+          <w:u w:val="single"/>
+          <w:lang w:val="en-US"/>
+        </w:rPr>
+        <w:t>.</w:t>
+      </w:r>
+      <w:r>
+        <w:rPr>
+          <w:rFonts w:ascii="Times New Roman" w:eastAsia="KaiTi" w:hAnsi="Times New Roman" w:cs="Times New Roman"/>
+          <w:lang w:val="en-US"/>
+        </w:rPr>
+        <w:t xml:space="preserve"> </w:t>
+      </w:r>
+      <w:r>
+        <w:rPr>
+          <w:rFonts w:ascii="Times New Roman" w:eastAsia="KaiTi" w:hAnsi="Times New Roman" w:cs="Times New Roman"/>
+          <w:lang w:val="en-US"/>
+        </w:rPr>
+        <w:t>The fluctuation in financial asset prices due to</w:t>
+      </w:r>
+      <w:r>
+        <w:rPr>
+          <w:rFonts w:ascii="Times New Roman" w:eastAsia="KaiTi" w:hAnsi="Times New Roman" w:cs="Times New Roman"/>
+          <w:lang w:val="en-US"/>
+        </w:rPr>
+        <w:t xml:space="preserve"> </w:t>
+      </w:r>
+      <w:r>
+        <w:rPr>
+          <w:rFonts w:ascii="Times New Roman" w:eastAsia="KaiTi" w:hAnsi="Times New Roman" w:cs="Times New Roman"/>
+          <w:b/>
+          <w:bCs/>
+          <w:lang w:val="en-US"/>
+        </w:rPr>
+        <w:t>changes in interest rates</w:t>
+      </w:r>
+      <w:r>
+        <w:rPr>
+          <w:rFonts w:ascii="Times New Roman" w:eastAsia="KaiTi" w:hAnsi="Times New Roman" w:cs="Times New Roman"/>
+          <w:lang w:val="en-US"/>
+        </w:rPr>
+        <w:t>.</w:t>
+      </w:r>
+      <w:r>
+        <w:rPr>
+          <w:rFonts w:ascii="Times New Roman" w:eastAsia="KaiTi" w:hAnsi="Times New Roman" w:cs="Times New Roman"/>
+          <w:lang w:val="en-US"/>
+        </w:rPr>
+        <w:t xml:space="preserve"> </w:t>
+      </w:r>
+      <w:r>
+        <w:rPr>
+          <w:rFonts w:ascii="Times New Roman" w:eastAsia="KaiTi" w:hAnsi="Times New Roman" w:cs="Times New Roman"/>
+          <w:lang w:val="en-US"/>
+        </w:rPr>
+        <w:t xml:space="preserve">This risk is present even if the bond issuer </w:t>
+      </w:r>
+      <w:r>
+        <w:rPr>
+          <w:rFonts w:ascii="Times New Roman" w:eastAsia="KaiTi" w:hAnsi="Times New Roman" w:cs="Times New Roman"/>
+          <w:highlight w:val="yellow"/>
+          <w:lang w:val="en-US"/>
+        </w:rPr>
+        <w:t>has no</w:t>
+      </w:r>
+      <w:r>
+        <w:rPr>
+          <w:rFonts w:ascii="Times New Roman" w:eastAsia="KaiTi" w:hAnsi="Times New Roman" w:cs="Times New Roman"/>
+          <w:highlight w:val="yellow"/>
+          <w:lang w:val="en-US"/>
+        </w:rPr>
+        <w:t xml:space="preserve"> </w:t>
+      </w:r>
+      <w:r>
+        <w:rPr>
+          <w:rFonts w:ascii="Times New Roman" w:eastAsia="KaiTi" w:hAnsi="Times New Roman" w:cs="Times New Roman"/>
+          <w:highlight w:val="yellow"/>
+          <w:lang w:val="en-US"/>
+        </w:rPr>
+        <w:t>default risk</w:t>
+      </w:r>
+      <w:r>
+        <w:rPr>
+          <w:rFonts w:ascii="Times New Roman" w:eastAsia="KaiTi" w:hAnsi="Times New Roman" w:cs="Times New Roman"/>
+          <w:lang w:val="en-US"/>
+        </w:rPr>
+        <w:t>.</w:t>
+      </w:r>
+      <w:r>
+        <w:rPr>
+          <w:rFonts w:ascii="Times New Roman" w:eastAsia="KaiTi" w:hAnsi="Times New Roman" w:cs="Times New Roman"/>
+          <w:lang w:val="en-US"/>
+        </w:rPr>
+        <w:t xml:space="preserve"> </w:t>
+      </w:r>
+      <w:r>
+        <w:rPr>
+          <w:rFonts w:ascii="Times New Roman" w:eastAsia="KaiTi" w:hAnsi="Times New Roman" w:cs="Times New Roman"/>
+          <w:lang w:val="en-US"/>
+        </w:rPr>
+        <w:t>Different bonds are affected differently</w:t>
+      </w:r>
+      <w:r>
+        <w:rPr>
+          <w:rFonts w:ascii="Times New Roman" w:eastAsia="KaiTi" w:hAnsi="Times New Roman" w:cs="Times New Roman"/>
+          <w:lang w:val="en-US"/>
+        </w:rPr>
+        <w:t xml:space="preserve"> (</w:t>
+      </w:r>
+      <w:r>
+        <w:rPr>
+          <w:rFonts w:ascii="Times New Roman" w:eastAsia="KaiTi" w:hAnsi="Times New Roman" w:cs="Times New Roman"/>
+          <w:lang w:val="en-US"/>
+        </w:rPr>
+        <w:t>Long-term bonds more risky than short-term bonds</w:t>
+      </w:r>
+      <w:r>
+        <w:rPr>
+          <w:rFonts w:ascii="Times New Roman" w:eastAsia="KaiTi" w:hAnsi="Times New Roman" w:cs="Times New Roman"/>
+          <w:lang w:val="en-US"/>
+        </w:rPr>
+        <w:t xml:space="preserve">, </w:t>
+      </w:r>
+      <w:r>
+        <w:rPr>
+          <w:rFonts w:ascii="Times New Roman" w:eastAsia="KaiTi" w:hAnsi="Times New Roman" w:cs="Times New Roman"/>
+          <w:lang w:val="en-US"/>
+        </w:rPr>
+        <w:t>Low coupon rate bonds more risky than high coupon rate</w:t>
+      </w:r>
+      <w:r>
+        <w:rPr>
+          <w:rFonts w:ascii="Times New Roman" w:eastAsia="KaiTi" w:hAnsi="Times New Roman" w:cs="Times New Roman"/>
+          <w:lang w:val="en-US"/>
+        </w:rPr>
+        <w:t xml:space="preserve"> </w:t>
+      </w:r>
+      <w:r>
+        <w:rPr>
+          <w:rFonts w:ascii="Times New Roman" w:eastAsia="KaiTi" w:hAnsi="Times New Roman" w:cs="Times New Roman"/>
+          <w:lang w:val="en-US"/>
+        </w:rPr>
+        <w:t>bonds</w:t>
+      </w:r>
+      <w:r>
+        <w:rPr>
+          <w:rFonts w:ascii="Times New Roman" w:eastAsia="KaiTi" w:hAnsi="Times New Roman" w:cs="Times New Roman"/>
+          <w:lang w:val="en-US"/>
+        </w:rPr>
+        <w:t xml:space="preserve">). </w:t>
+      </w:r>
+      <w:r>
+        <w:rPr>
+          <w:rFonts w:ascii="Times New Roman" w:eastAsia="KaiTi" w:hAnsi="Times New Roman" w:cs="Times New Roman"/>
+          <w:highlight w:val="magenta"/>
+          <w:lang w:val="en-US"/>
+        </w:rPr>
+        <w:t>Duration</w:t>
+      </w:r>
+      <w:r>
+        <w:rPr>
+          <w:rFonts w:ascii="Times New Roman" w:eastAsia="KaiTi" w:hAnsi="Times New Roman" w:cs="Times New Roman"/>
+          <w:lang w:val="en-US"/>
+        </w:rPr>
+        <w:t xml:space="preserve"> measures the % change in bond price for a 1%</w:t>
+      </w:r>
+      <w:r>
+        <w:rPr>
+          <w:rFonts w:ascii="Times New Roman" w:eastAsia="KaiTi" w:hAnsi="Times New Roman" w:cs="Times New Roman"/>
+          <w:lang w:val="en-US"/>
+        </w:rPr>
+        <w:t xml:space="preserve"> </w:t>
+      </w:r>
+      <w:r>
+        <w:rPr>
+          <w:rFonts w:ascii="Times New Roman" w:eastAsia="KaiTi" w:hAnsi="Times New Roman" w:cs="Times New Roman"/>
+          <w:lang w:val="en-US"/>
+        </w:rPr>
+        <w:t>change in the yield.</w:t>
+      </w:r>
+      <w:r>
+        <w:rPr>
+          <w:rFonts w:ascii="Times New Roman" w:eastAsia="KaiTi" w:hAnsi="Times New Roman" w:cs="Times New Roman"/>
+          <w:lang w:val="en-US"/>
+        </w:rPr>
+        <w:t xml:space="preserve"> </w:t>
+      </w:r>
+      <w:r>
+        <w:rPr>
+          <w:rFonts w:ascii="Times New Roman" w:eastAsia="KaiTi" w:hAnsi="Times New Roman" w:cs="Times New Roman" w:hint="eastAsia"/>
+          <w:lang w:val="en-US"/>
+        </w:rPr>
+        <w:t>求导</w:t>
+      </w:r>
+      <w:r>
+        <w:rPr>
+          <w:rFonts w:ascii="Times New Roman" w:eastAsia="KaiTi" w:hAnsi="Times New Roman" w:cs="Times New Roman" w:hint="eastAsia"/>
+          <w:lang w:val="en-US"/>
+        </w:rPr>
+        <w:t>做</w:t>
+      </w:r>
+      <w:r>
+        <w:rPr>
+          <w:rFonts w:ascii="Times New Roman" w:eastAsia="KaiTi" w:hAnsi="Times New Roman" w:cs="Times New Roman" w:hint="eastAsia"/>
+          <w:lang w:val="en-US"/>
+        </w:rPr>
+        <w:t>比</w:t>
+      </w:r>
+      <w:r>
+        <w:rPr>
+          <w:rFonts w:ascii="Times New Roman" w:eastAsia="KaiTi" w:hAnsi="Times New Roman" w:cs="Times New Roman" w:hint="eastAsia"/>
+          <w:lang w:val="en-US"/>
+        </w:rPr>
+        <w:t>就可以了</w:t>
+      </w:r>
+      <w:r>
+        <w:rPr>
+          <w:rFonts w:ascii="Times New Roman" w:eastAsia="KaiTi" w:hAnsi="Times New Roman" w:cs="Times New Roman" w:hint="eastAsia"/>
+          <w:lang w:val="en-US"/>
+        </w:rPr>
+        <w:t>，具体公式见图片。</w:t>
+      </w:r>
     </w:p>
     <w:sectPr>
       <w:pgSz w:w="11880" w:h="16820"/>
@@ -25731,7 +29780,6 @@
   <w:style w:type="character" w:default="1" w:styleId="DefaultParagraphFont">
     <w:name w:val="Default Paragraph Font"/>
     <w:uiPriority w:val="1"/>
-    <w:semiHidden/>
     <w:unhideWhenUsed/>
   </w:style>
   <w:style w:type="table" w:default="1" w:styleId="TableNormal">

</xml_diff>

<commit_message>
add: add review (#4) capm
</commit_message>
<xml_diff>
--- a/Notes/final/final-CheatSheet.docx
+++ b/Notes/final/final-CheatSheet.docx
@@ -1433,15 +1433,7 @@
           <w:rFonts w:ascii="Times New Roman" w:eastAsia="KaiTi" w:hAnsi="Times New Roman" w:cs="Times New Roman"/>
           <w:lang w:val="en-US"/>
         </w:rPr>
-        <w:t xml:space="preserve">Why not creditors’, employees’, customers’, </w:t>
-      </w:r>
-      <w:proofErr w:type="gramStart"/>
-      <w:r>
-        <w:rPr>
-          <w:rFonts w:ascii="Times New Roman" w:eastAsia="KaiTi" w:hAnsi="Times New Roman" w:cs="Times New Roman"/>
-          <w:lang w:val="en-US"/>
-        </w:rPr>
-        <w:t>community’</w:t>
+        <w:t>Why not creditors’, employees’, customers’, community’</w:t>
       </w:r>
       <w:r>
         <w:rPr>
@@ -1455,15 +1447,7 @@
           <w:rFonts w:ascii="Times New Roman" w:eastAsia="KaiTi" w:hAnsi="Times New Roman" w:cs="Times New Roman"/>
           <w:lang w:val="en-US"/>
         </w:rPr>
-        <w:t>?:</w:t>
-      </w:r>
-      <w:proofErr w:type="gramEnd"/>
-      <w:r>
-        <w:rPr>
-          <w:rFonts w:ascii="Times New Roman" w:eastAsia="KaiTi" w:hAnsi="Times New Roman" w:cs="Times New Roman"/>
-          <w:lang w:val="en-US"/>
-        </w:rPr>
-        <w:t xml:space="preserve"> Chief decision makers (executives) are </w:t>
+        <w:t xml:space="preserve">?: Chief decision makers (executives) are </w:t>
       </w:r>
       <w:r>
         <w:rPr>
@@ -1891,23 +1875,7 @@
           <w:rFonts w:ascii="Times New Roman" w:eastAsia="KaiTi" w:hAnsi="Times New Roman" w:cs="Times New Roman"/>
           <w:lang w:val="en-US"/>
         </w:rPr>
-        <w:t xml:space="preserve">Employee disruption of business (such as </w:t>
-      </w:r>
-      <w:proofErr w:type="spellStart"/>
-      <w:r>
-        <w:rPr>
-          <w:rFonts w:ascii="Times New Roman" w:eastAsia="KaiTi" w:hAnsi="Times New Roman" w:cs="Times New Roman"/>
-          <w:lang w:val="en-US"/>
-        </w:rPr>
-        <w:t>OpenAI’s</w:t>
-      </w:r>
-      <w:proofErr w:type="spellEnd"/>
-      <w:r>
-        <w:rPr>
-          <w:rFonts w:ascii="Times New Roman" w:eastAsia="KaiTi" w:hAnsi="Times New Roman" w:cs="Times New Roman"/>
-          <w:lang w:val="en-US"/>
-        </w:rPr>
-        <w:t xml:space="preserve"> </w:t>
+        <w:t xml:space="preserve">Employee disruption of business (such as OpenAI’s </w:t>
       </w:r>
       <w:r>
         <w:rPr>
@@ -3142,21 +3110,12 @@
         </w:rPr>
         <w:t>T+1</w:t>
       </w:r>
-      <w:proofErr w:type="gramStart"/>
       <w:r>
         <w:rPr>
           <w:rFonts w:ascii="Times New Roman" w:eastAsia="KaiTi" w:hAnsi="Times New Roman" w:cs="Times New Roman" w:hint="eastAsia"/>
           <w:lang w:val="en-US"/>
         </w:rPr>
-        <w:t>=..</w:t>
-      </w:r>
-      <w:proofErr w:type="gramEnd"/>
-      <w:r>
-        <w:rPr>
-          <w:rFonts w:ascii="Times New Roman" w:eastAsia="KaiTi" w:hAnsi="Times New Roman" w:cs="Times New Roman" w:hint="eastAsia"/>
-          <w:lang w:val="en-US"/>
-        </w:rPr>
-        <w:t xml:space="preserve"> (perpetuity debt </w:t>
+        <w:t xml:space="preserve">=.. (perpetuity debt </w:t>
       </w:r>
       <w:r>
         <w:rPr>
@@ -3413,23 +3372,7 @@
           <w:rFonts w:ascii="Times New Roman" w:eastAsia="KaiTi" w:hAnsi="Times New Roman" w:cs="Times New Roman"/>
           <w:lang w:val="en-US"/>
         </w:rPr>
-        <w:t xml:space="preserve"> =105</w:t>
-      </w:r>
-      <w:proofErr w:type="gramStart"/>
-      <w:r>
-        <w:rPr>
-          <w:rFonts w:ascii="Times New Roman" w:eastAsia="KaiTi" w:hAnsi="Times New Roman" w:cs="Times New Roman"/>
-          <w:lang w:val="en-US"/>
-        </w:rPr>
-        <w:t>/(</w:t>
-      </w:r>
-      <w:proofErr w:type="gramEnd"/>
-      <w:r>
-        <w:rPr>
-          <w:rFonts w:ascii="Times New Roman" w:eastAsia="KaiTi" w:hAnsi="Times New Roman" w:cs="Times New Roman"/>
-          <w:lang w:val="en-US"/>
-        </w:rPr>
-        <w:t xml:space="preserve">1+10%)=95.45, the price will be $95.45. </w:t>
+        <w:t xml:space="preserve"> =105/(1+10%)=95.45, the price will be $95.45. </w:t>
       </w:r>
       <w:r>
         <w:rPr>
@@ -3474,23 +3417,7 @@
           <w:rFonts w:ascii="Times New Roman" w:eastAsia="KaiTi" w:hAnsi="Times New Roman" w:cs="Times New Roman"/>
           <w:lang w:val="en-US"/>
         </w:rPr>
-        <w:t xml:space="preserve"> =90 =105</w:t>
-      </w:r>
-      <w:proofErr w:type="gramStart"/>
-      <w:r>
-        <w:rPr>
-          <w:rFonts w:ascii="Times New Roman" w:eastAsia="KaiTi" w:hAnsi="Times New Roman" w:cs="Times New Roman"/>
-          <w:lang w:val="en-US"/>
-        </w:rPr>
-        <w:t>/(</w:t>
-      </w:r>
-      <w:proofErr w:type="gramEnd"/>
-      <w:r>
-        <w:rPr>
-          <w:rFonts w:ascii="Times New Roman" w:eastAsia="KaiTi" w:hAnsi="Times New Roman" w:cs="Times New Roman"/>
-          <w:lang w:val="en-US"/>
-        </w:rPr>
-        <w:t xml:space="preserve">1+ </w:t>
+        <w:t xml:space="preserve"> =90 =105/(1+ </w:t>
       </w:r>
       <w:r>
         <w:rPr>
@@ -5214,25 +5141,7 @@
           <w:iCs/>
           <w:lang w:val="en-US"/>
         </w:rPr>
-        <w:t xml:space="preserve">If you somehow </w:t>
-      </w:r>
-      <w:proofErr w:type="gramStart"/>
-      <w:r>
-        <w:rPr>
-          <w:rFonts w:ascii="Times New Roman" w:eastAsia="KaiTi" w:hAnsi="Times New Roman" w:cs="Times New Roman"/>
-          <w:iCs/>
-          <w:lang w:val="en-US"/>
-        </w:rPr>
-        <w:t>knows</w:t>
-      </w:r>
-      <w:proofErr w:type="gramEnd"/>
-      <w:r>
-        <w:rPr>
-          <w:rFonts w:ascii="Times New Roman" w:eastAsia="KaiTi" w:hAnsi="Times New Roman" w:cs="Times New Roman"/>
-          <w:iCs/>
-          <w:lang w:val="en-US"/>
-        </w:rPr>
-        <w:t xml:space="preserve"> about the project before other investors</w:t>
+        <w:t>If you somehow knows about the project before other investors</w:t>
       </w:r>
       <w:r>
         <w:rPr>
@@ -6156,25 +6065,7 @@
           <w:iCs/>
           <w:lang w:val="en-US"/>
         </w:rPr>
-        <w:t>If cash flows are conventional, (</w:t>
-      </w:r>
-      <w:proofErr w:type="gramStart"/>
-      <w:r>
-        <w:rPr>
-          <w:rFonts w:ascii="Times New Roman" w:eastAsia="KaiTi" w:hAnsi="Times New Roman" w:cs="Times New Roman"/>
-          <w:iCs/>
-          <w:lang w:val="en-US"/>
-        </w:rPr>
-        <w:t>i.e.</w:t>
-      </w:r>
-      <w:proofErr w:type="gramEnd"/>
-      <w:r>
-        <w:rPr>
-          <w:rFonts w:ascii="Times New Roman" w:eastAsia="KaiTi" w:hAnsi="Times New Roman" w:cs="Times New Roman"/>
-          <w:iCs/>
-          <w:lang w:val="en-US"/>
-        </w:rPr>
-        <w:t xml:space="preserve"> first negative and</w:t>
+        <w:t>If cash flows are conventional, (i.e. first negative and</w:t>
       </w:r>
       <w:r>
         <w:rPr>
@@ -11016,25 +10907,7 @@
           <w:iCs/>
           <w:lang w:val="en-US"/>
         </w:rPr>
-        <w:t xml:space="preserve">During the year, the </w:t>
-      </w:r>
-      <w:proofErr w:type="spellStart"/>
-      <w:r>
-        <w:rPr>
-          <w:rFonts w:ascii="Times New Roman" w:eastAsia="KaiTi" w:hAnsi="Times New Roman" w:cs="Times New Roman"/>
-          <w:iCs/>
-          <w:lang w:val="en-US"/>
-        </w:rPr>
-        <w:t>Senbet</w:t>
-      </w:r>
-      <w:proofErr w:type="spellEnd"/>
-      <w:r>
-        <w:rPr>
-          <w:rFonts w:ascii="Times New Roman" w:eastAsia="KaiTi" w:hAnsi="Times New Roman" w:cs="Times New Roman"/>
-          <w:iCs/>
-          <w:lang w:val="en-US"/>
-        </w:rPr>
-        <w:t xml:space="preserve"> Discount Tire Company had gross sales of $865,000. The firm’s cost of goods sold and selling expenses</w:t>
+        <w:t>During the year, the Senbet Discount Tire Company had gross sales of $865,000. The firm’s cost of goods sold and selling expenses</w:t>
       </w:r>
       <w:r>
         <w:rPr>
@@ -14759,41 +14632,21 @@
           <w:iCs/>
           <w:lang w:val="en-US"/>
         </w:rPr>
-        <w:t xml:space="preserve">Include: </w:t>
-      </w:r>
-      <w:proofErr w:type="spellStart"/>
-      <w:r>
-        <w:rPr>
-          <w:rFonts w:ascii="Times New Roman" w:eastAsia="KaiTi" w:hAnsi="Times New Roman" w:cs="Times New Roman"/>
-          <w:iCs/>
-          <w:lang w:val="en-US"/>
-        </w:rPr>
-        <w:t>investm</w:t>
-      </w:r>
-      <w:proofErr w:type="spellEnd"/>
+        <w:t>Include: investm</w:t>
+      </w:r>
       <w:r>
         <w:rPr>
           <w:noProof/>
         </w:rPr>
         <w:t xml:space="preserve"> </w:t>
       </w:r>
-      <w:proofErr w:type="spellStart"/>
-      <w:r>
-        <w:rPr>
-          <w:rFonts w:ascii="Times New Roman" w:eastAsia="KaiTi" w:hAnsi="Times New Roman" w:cs="Times New Roman"/>
-          <w:iCs/>
-          <w:lang w:val="en-US"/>
-        </w:rPr>
-        <w:t>ent</w:t>
-      </w:r>
-      <w:proofErr w:type="spellEnd"/>
-      <w:r>
-        <w:rPr>
-          <w:rFonts w:ascii="Times New Roman" w:eastAsia="KaiTi" w:hAnsi="Times New Roman" w:cs="Times New Roman"/>
-          <w:iCs/>
-          <w:lang w:val="en-US"/>
-        </w:rPr>
-        <w:t xml:space="preserve"> in new net working capital</w:t>
+      <w:r>
+        <w:rPr>
+          <w:rFonts w:ascii="Times New Roman" w:eastAsia="KaiTi" w:hAnsi="Times New Roman" w:cs="Times New Roman"/>
+          <w:iCs/>
+          <w:lang w:val="en-US"/>
+        </w:rPr>
+        <w:t>ent in new net working capital</w:t>
       </w:r>
       <w:r>
         <w:rPr>
@@ -16182,25 +16035,7 @@
           <w:iCs/>
           <w:lang w:val="en-US"/>
         </w:rPr>
-        <w:t xml:space="preserve"> are points of time where either </w:t>
-      </w:r>
-      <w:proofErr w:type="gramStart"/>
-      <w:r>
-        <w:rPr>
-          <w:rFonts w:ascii="Times New Roman" w:eastAsia="KaiTi" w:hAnsi="Times New Roman" w:cs="Times New Roman"/>
-          <w:iCs/>
-          <w:lang w:val="en-US"/>
-        </w:rPr>
-        <w:t>decisions</w:t>
-      </w:r>
-      <w:proofErr w:type="gramEnd"/>
-      <w:r>
-        <w:rPr>
-          <w:rFonts w:ascii="Times New Roman" w:eastAsia="KaiTi" w:hAnsi="Times New Roman" w:cs="Times New Roman"/>
-          <w:iCs/>
-          <w:lang w:val="en-US"/>
-        </w:rPr>
-        <w:t xml:space="preserve"> are</w:t>
+        <w:t xml:space="preserve"> are points of time where either decisions are</w:t>
       </w:r>
       <w:r>
         <w:rPr>
@@ -17053,7 +16888,6 @@
         </w:rPr>
         <w:t xml:space="preserve">. </w:t>
       </w:r>
-      <w:proofErr w:type="gramStart"/>
       <w:r>
         <w:rPr>
           <w:rFonts w:ascii="Times New Roman" w:eastAsia="KaiTi" w:hAnsi="Times New Roman" w:cs="Times New Roman"/>
@@ -17062,18 +16896,7 @@
           <w:iCs/>
           <w:lang w:val="en-US"/>
         </w:rPr>
-        <w:t>So</w:t>
-      </w:r>
-      <w:proofErr w:type="gramEnd"/>
-      <w:r>
-        <w:rPr>
-          <w:rFonts w:ascii="Times New Roman" w:eastAsia="KaiTi" w:hAnsi="Times New Roman" w:cs="Times New Roman"/>
-          <w:b/>
-          <w:bCs/>
-          <w:iCs/>
-          <w:lang w:val="en-US"/>
-        </w:rPr>
-        <w:t xml:space="preserve"> the project should be taken</w:t>
+        <w:t>So the project should be taken</w:t>
       </w:r>
       <w:r>
         <w:rPr>
@@ -17513,25 +17336,7 @@
           <w:iCs/>
           <w:lang w:val="en-US"/>
         </w:rPr>
-        <w:t>NPV = 2500(1-1</w:t>
-      </w:r>
-      <w:proofErr w:type="gramStart"/>
-      <w:r>
-        <w:rPr>
-          <w:rFonts w:ascii="Times New Roman" w:eastAsia="KaiTi" w:hAnsi="Times New Roman" w:cs="Times New Roman"/>
-          <w:iCs/>
-          <w:lang w:val="en-US"/>
-        </w:rPr>
-        <w:t>/(</w:t>
-      </w:r>
-      <w:proofErr w:type="gramEnd"/>
-      <w:r>
-        <w:rPr>
-          <w:rFonts w:ascii="Times New Roman" w:eastAsia="KaiTi" w:hAnsi="Times New Roman" w:cs="Times New Roman"/>
-          <w:iCs/>
-          <w:lang w:val="en-US"/>
-        </w:rPr>
-        <w:t>1.1)10)/(0.1)</w:t>
+        <w:t>NPV = 2500(1-1/(1.1)10)/(0.1)</w:t>
       </w:r>
       <w:r>
         <w:rPr>
@@ -18987,27 +18792,7 @@
           <w:highlight w:val="yellow"/>
           <w:lang w:val="en-US"/>
         </w:rPr>
-        <w:t xml:space="preserve">Value of a company = </w:t>
-      </w:r>
-      <w:proofErr w:type="gramStart"/>
-      <w:r>
-        <w:rPr>
-          <w:rFonts w:ascii="Times New Roman" w:eastAsia="KaiTi" w:hAnsi="Times New Roman" w:cs="Times New Roman"/>
-          <w:iCs/>
-          <w:highlight w:val="yellow"/>
-          <w:lang w:val="en-US"/>
-        </w:rPr>
-        <w:t>NPV(</w:t>
-      </w:r>
-      <w:proofErr w:type="gramEnd"/>
-      <w:r>
-        <w:rPr>
-          <w:rFonts w:ascii="Times New Roman" w:eastAsia="KaiTi" w:hAnsi="Times New Roman" w:cs="Times New Roman"/>
-          <w:iCs/>
-          <w:highlight w:val="yellow"/>
-          <w:lang w:val="en-US"/>
-        </w:rPr>
-        <w:t>CF, WACC)</w:t>
+        <w:t>Value of a company = NPV(CF, WACC)</w:t>
       </w:r>
       <w:r>
         <w:rPr>
@@ -19767,27 +19552,7 @@
           <w:iCs/>
           <w:lang w:val="en-US"/>
         </w:rPr>
-        <w:t xml:space="preserve"> In </w:t>
-      </w:r>
-      <w:proofErr w:type="spellStart"/>
-      <w:proofErr w:type="gramStart"/>
-      <w:r>
-        <w:rPr>
-          <w:rFonts w:ascii="Times New Roman" w:eastAsia="KaiTi" w:hAnsi="Times New Roman" w:cs="Times New Roman"/>
-          <w:iCs/>
-          <w:lang w:val="en-US"/>
-        </w:rPr>
-        <w:t>a</w:t>
-      </w:r>
-      <w:proofErr w:type="spellEnd"/>
-      <w:proofErr w:type="gramEnd"/>
-      <w:r>
-        <w:rPr>
-          <w:rFonts w:ascii="Times New Roman" w:eastAsia="KaiTi" w:hAnsi="Times New Roman" w:cs="Times New Roman"/>
-          <w:iCs/>
-          <w:lang w:val="en-US"/>
-        </w:rPr>
-        <w:t xml:space="preserve"> equity-funded company,</w:t>
+        <w:t xml:space="preserve"> In a equity-funded company,</w:t>
       </w:r>
       <w:r>
         <w:rPr>
@@ -19903,23 +19668,13 @@
         </w:rPr>
         <w:t xml:space="preserve">: </w:t>
       </w:r>
-      <w:proofErr w:type="gramStart"/>
-      <w:r>
-        <w:rPr>
-          <w:rFonts w:ascii="Times New Roman" w:eastAsia="KaiTi" w:hAnsi="Times New Roman" w:cs="Times New Roman"/>
-          <w:iCs/>
-          <w:lang w:val="en-US"/>
-        </w:rPr>
-        <w:t>Non-cash</w:t>
-      </w:r>
-      <w:proofErr w:type="gramEnd"/>
-      <w:r>
-        <w:rPr>
-          <w:rFonts w:ascii="Times New Roman" w:eastAsia="KaiTi" w:hAnsi="Times New Roman" w:cs="Times New Roman"/>
-          <w:iCs/>
-          <w:lang w:val="en-US"/>
-        </w:rPr>
-        <w:t xml:space="preserve"> adjustment</w:t>
+      <w:r>
+        <w:rPr>
+          <w:rFonts w:ascii="Times New Roman" w:eastAsia="KaiTi" w:hAnsi="Times New Roman" w:cs="Times New Roman"/>
+          <w:iCs/>
+          <w:lang w:val="en-US"/>
+        </w:rPr>
+        <w:t>Non-cash adjustment</w:t>
       </w:r>
       <w:r>
         <w:rPr>
@@ -21188,18 +20943,8 @@
           <w:iCs/>
           <w:lang w:val="en-US"/>
         </w:rPr>
-        <w:t xml:space="preserve">Free cash flows = Financial cash (out)flows + </w:t>
-      </w:r>
-      <w:proofErr w:type="spellStart"/>
-      <w:r>
-        <w:rPr>
-          <w:rFonts w:ascii="Times New Roman" w:eastAsia="KaiTi" w:hAnsi="Times New Roman" w:cs="Times New Roman"/>
-          <w:iCs/>
-          <w:lang w:val="en-US"/>
-        </w:rPr>
-        <w:t>ΔCash</w:t>
-      </w:r>
-      <w:proofErr w:type="spellEnd"/>
+        <w:t>Free cash flows = Financial cash (out)flows + ΔCash</w:t>
+      </w:r>
       <w:r>
         <w:rPr>
           <w:rFonts w:ascii="Times New Roman" w:eastAsia="KaiTi" w:hAnsi="Times New Roman" w:cs="Times New Roman"/>
@@ -21322,25 +21067,7 @@
           <w:iCs/>
           <w:lang w:val="en-US"/>
         </w:rPr>
-        <w:t xml:space="preserve"> </w:t>
-      </w:r>
-      <w:proofErr w:type="spellStart"/>
-      <w:r>
-        <w:rPr>
-          <w:rFonts w:ascii="Times New Roman" w:eastAsia="KaiTi" w:hAnsi="Times New Roman" w:cs="Times New Roman"/>
-          <w:iCs/>
-          <w:lang w:val="en-US"/>
-        </w:rPr>
-        <w:t>ΔCash</w:t>
-      </w:r>
-      <w:proofErr w:type="spellEnd"/>
-      <w:r>
-        <w:rPr>
-          <w:rFonts w:ascii="Times New Roman" w:eastAsia="KaiTi" w:hAnsi="Times New Roman" w:cs="Times New Roman"/>
-          <w:iCs/>
-          <w:lang w:val="en-US"/>
-        </w:rPr>
-        <w:t>&lt;0 (use up</w:t>
+        <w:t xml:space="preserve"> ΔCash&lt;0 (use up</w:t>
       </w:r>
       <w:r>
         <w:rPr>
@@ -21423,27 +21150,7 @@
           <w:highlight w:val="yellow"/>
           <w:lang w:val="en-US"/>
         </w:rPr>
-        <w:t xml:space="preserve">Financial CF=0 &amp; </w:t>
-      </w:r>
-      <w:proofErr w:type="spellStart"/>
-      <w:r>
-        <w:rPr>
-          <w:rFonts w:ascii="Times New Roman" w:eastAsia="KaiTi" w:hAnsi="Times New Roman" w:cs="Times New Roman"/>
-          <w:iCs/>
-          <w:highlight w:val="yellow"/>
-          <w:lang w:val="en-US"/>
-        </w:rPr>
-        <w:t>ΔCash</w:t>
-      </w:r>
-      <w:proofErr w:type="spellEnd"/>
-      <w:r>
-        <w:rPr>
-          <w:rFonts w:ascii="Times New Roman" w:eastAsia="KaiTi" w:hAnsi="Times New Roman" w:cs="Times New Roman"/>
-          <w:iCs/>
-          <w:highlight w:val="yellow"/>
-          <w:lang w:val="en-US"/>
-        </w:rPr>
-        <w:t>&gt;0</w:t>
+        <w:t>Financial CF=0 &amp; ΔCash&gt;0</w:t>
       </w:r>
       <w:r>
         <w:rPr>
@@ -22174,31 +21881,19 @@
           <w:iCs/>
           <w:lang w:val="en-US"/>
         </w:rPr>
-        <w:t xml:space="preserve">Sale </w:t>
-      </w:r>
-      <w:proofErr w:type="spellStart"/>
+        <w:t>Sale Growth</w:t>
+      </w:r>
       <w:r>
         <w:rPr>
           <w:rFonts w:ascii="Times New Roman" w:eastAsia="KaiTi" w:hAnsi="Times New Roman" w:cs="Times New Roman"/>
           <w:b/>
           <w:bCs/>
           <w:iCs/>
-          <w:lang w:val="en-US"/>
-        </w:rPr>
-        <w:t>Growth</w:t>
-      </w:r>
-      <w:r>
-        <w:rPr>
-          <w:rFonts w:ascii="Times New Roman" w:eastAsia="KaiTi" w:hAnsi="Times New Roman" w:cs="Times New Roman"/>
-          <w:b/>
-          <w:bCs/>
-          <w:iCs/>
           <w:vertAlign w:val="subscript"/>
           <w:lang w:val="en-US"/>
         </w:rPr>
         <w:t>t</w:t>
       </w:r>
-      <w:proofErr w:type="spellEnd"/>
       <w:r>
         <w:rPr>
           <w:rFonts w:ascii="Times New Roman" w:eastAsia="KaiTi" w:hAnsi="Times New Roman" w:cs="Times New Roman"/>
@@ -22267,31 +21962,19 @@
           <w:iCs/>
           <w:lang w:val="en-US"/>
         </w:rPr>
-        <w:t xml:space="preserve">GDP </w:t>
-      </w:r>
-      <w:proofErr w:type="spellStart"/>
+        <w:t>GDP Growth</w:t>
+      </w:r>
       <w:r>
         <w:rPr>
           <w:rFonts w:ascii="Times New Roman" w:eastAsia="KaiTi" w:hAnsi="Times New Roman" w:cs="Times New Roman"/>
           <w:b/>
           <w:bCs/>
           <w:iCs/>
-          <w:lang w:val="en-US"/>
-        </w:rPr>
-        <w:t>Growth</w:t>
-      </w:r>
-      <w:r>
-        <w:rPr>
-          <w:rFonts w:ascii="Times New Roman" w:eastAsia="KaiTi" w:hAnsi="Times New Roman" w:cs="Times New Roman"/>
-          <w:b/>
-          <w:bCs/>
-          <w:iCs/>
           <w:vertAlign w:val="subscript"/>
           <w:lang w:val="en-US"/>
         </w:rPr>
         <w:t>t</w:t>
       </w:r>
-      <w:proofErr w:type="spellEnd"/>
       <w:r>
         <w:rPr>
           <w:rFonts w:ascii="Times New Roman" w:eastAsia="KaiTi" w:hAnsi="Times New Roman" w:cs="Times New Roman"/>
@@ -22582,31 +22265,19 @@
           <w:iCs/>
           <w:lang w:val="en-US"/>
         </w:rPr>
-        <w:t xml:space="preserve">l </w:t>
-      </w:r>
-      <w:proofErr w:type="spellStart"/>
+        <w:t>l Sales</w:t>
+      </w:r>
       <w:r>
         <w:rPr>
           <w:rFonts w:ascii="Times New Roman" w:eastAsia="KaiTi" w:hAnsi="Times New Roman" w:cs="Times New Roman"/>
           <w:b/>
           <w:bCs/>
           <w:iCs/>
-          <w:lang w:val="en-US"/>
-        </w:rPr>
-        <w:t>Sales</w:t>
-      </w:r>
-      <w:r>
-        <w:rPr>
-          <w:rFonts w:ascii="Times New Roman" w:eastAsia="KaiTi" w:hAnsi="Times New Roman" w:cs="Times New Roman"/>
-          <w:b/>
-          <w:bCs/>
-          <w:iCs/>
           <w:vertAlign w:val="subscript"/>
           <w:lang w:val="en-US"/>
         </w:rPr>
         <w:t>t</w:t>
       </w:r>
-      <w:proofErr w:type="spellEnd"/>
       <w:r>
         <w:rPr>
           <w:rFonts w:ascii="Times New Roman" w:eastAsia="KaiTi" w:hAnsi="Times New Roman" w:cs="Times New Roman"/>
@@ -22749,31 +22420,19 @@
           <w:iCs/>
           <w:lang w:val="en-US"/>
         </w:rPr>
-        <w:t xml:space="preserve">eal </w:t>
-      </w:r>
-      <w:proofErr w:type="spellStart"/>
+        <w:t>eal Sales</w:t>
+      </w:r>
       <w:r>
         <w:rPr>
           <w:rFonts w:ascii="Times New Roman" w:eastAsia="KaiTi" w:hAnsi="Times New Roman" w:cs="Times New Roman"/>
           <w:b/>
           <w:bCs/>
           <w:iCs/>
-          <w:lang w:val="en-US"/>
-        </w:rPr>
-        <w:t>Sales</w:t>
-      </w:r>
-      <w:r>
-        <w:rPr>
-          <w:rFonts w:ascii="Times New Roman" w:eastAsia="KaiTi" w:hAnsi="Times New Roman" w:cs="Times New Roman"/>
-          <w:b/>
-          <w:bCs/>
-          <w:iCs/>
           <w:vertAlign w:val="subscript"/>
           <w:lang w:val="en-US"/>
         </w:rPr>
         <w:t>t</w:t>
       </w:r>
-      <w:proofErr w:type="spellEnd"/>
       <w:r>
         <w:rPr>
           <w:rFonts w:ascii="Times New Roman" w:eastAsia="KaiTi" w:hAnsi="Times New Roman" w:cs="Times New Roman"/>
@@ -23813,7 +23472,6 @@
         </w:rPr>
         <w:t xml:space="preserve"> </w:t>
       </w:r>
-      <w:proofErr w:type="spellStart"/>
       <w:r>
         <w:rPr>
           <w:rFonts w:ascii="Times New Roman" w:eastAsia="KaiTi" w:hAnsi="Times New Roman" w:cs="Times New Roman"/>
@@ -23845,7 +23503,6 @@
         </w:rPr>
         <w:t>t</w:t>
       </w:r>
-      <w:proofErr w:type="spellEnd"/>
       <w:r>
         <w:rPr>
           <w:rFonts w:ascii="Times New Roman" w:eastAsia="KaiTi" w:hAnsi="Times New Roman" w:cs="Times New Roman"/>
@@ -23896,7 +23553,6 @@
         </w:rPr>
         <w:t xml:space="preserve"> × </w:t>
       </w:r>
-      <w:proofErr w:type="spellStart"/>
       <w:r>
         <w:rPr>
           <w:rFonts w:ascii="Times New Roman" w:eastAsia="KaiTi" w:hAnsi="Times New Roman" w:cs="Times New Roman"/>
@@ -23918,7 +23574,6 @@
         </w:rPr>
         <w:t>t</w:t>
       </w:r>
-      <w:proofErr w:type="spellEnd"/>
       <w:r>
         <w:rPr>
           <w:rFonts w:ascii="Times New Roman" w:eastAsia="KaiTi" w:hAnsi="Times New Roman" w:cs="Times New Roman"/>
@@ -24740,7 +24395,6 @@
         </w:rPr>
         <w:t xml:space="preserve"> (</w:t>
       </w:r>
-      <w:proofErr w:type="gramStart"/>
       <w:r>
         <w:rPr>
           <w:rFonts w:ascii="Times New Roman" w:eastAsia="KaiTi" w:hAnsi="Times New Roman" w:cs="Times New Roman"/>
@@ -24755,16 +24409,7 @@
           <w:iCs/>
           <w:lang w:val="en-US"/>
         </w:rPr>
-        <w:t>xamine</w:t>
-      </w:r>
-      <w:proofErr w:type="gramEnd"/>
-      <w:r>
-        <w:rPr>
-          <w:rFonts w:ascii="Times New Roman" w:eastAsia="KaiTi" w:hAnsi="Times New Roman" w:cs="Times New Roman"/>
-          <w:iCs/>
-          <w:lang w:val="en-US"/>
-        </w:rPr>
-        <w:t xml:space="preserve"> how this ratio varies over time, </w:t>
+        <w:t xml:space="preserve">xamine how this ratio varies over time, </w:t>
       </w:r>
       <w:r>
         <w:rPr>
@@ -24854,33 +24499,15 @@
           <w:iCs/>
           <w:lang w:val="en-US"/>
         </w:rPr>
-        <w:t>. (</w:t>
-      </w:r>
-      <w:proofErr w:type="gramStart"/>
-      <w:r>
-        <w:rPr>
-          <w:rFonts w:ascii="Times New Roman" w:eastAsia="KaiTi" w:hAnsi="Times New Roman" w:cs="Times New Roman"/>
-          <w:iCs/>
-          <w:lang w:val="en-US"/>
-        </w:rPr>
-        <w:t>f</w:t>
-      </w:r>
-      <w:r>
-        <w:rPr>
-          <w:rFonts w:ascii="Times New Roman" w:eastAsia="KaiTi" w:hAnsi="Times New Roman" w:cs="Times New Roman"/>
-          <w:iCs/>
-          <w:lang w:val="en-US"/>
-        </w:rPr>
-        <w:t>irm</w:t>
-      </w:r>
-      <w:proofErr w:type="gramEnd"/>
-      <w:r>
-        <w:rPr>
-          <w:rFonts w:ascii="Times New Roman" w:eastAsia="KaiTi" w:hAnsi="Times New Roman" w:cs="Times New Roman"/>
-          <w:iCs/>
-          <w:lang w:val="en-US"/>
-        </w:rPr>
-        <w:t xml:space="preserve"> needs new assets to generate new sales</w:t>
+        <w:t>. (f</w:t>
+      </w:r>
+      <w:r>
+        <w:rPr>
+          <w:rFonts w:ascii="Times New Roman" w:eastAsia="KaiTi" w:hAnsi="Times New Roman" w:cs="Times New Roman"/>
+          <w:iCs/>
+          <w:lang w:val="en-US"/>
+        </w:rPr>
+        <w:t>irm needs new assets to generate new sales</w:t>
       </w:r>
       <w:r>
         <w:rPr>
@@ -26480,17 +26107,8 @@
           <w:rFonts w:ascii="Times New Roman" w:eastAsia="KaiTi" w:hAnsi="Times New Roman" w:cs="Times New Roman"/>
           <w:lang w:val="en-US"/>
         </w:rPr>
-        <w:t xml:space="preserve">Expectation of future return from the investment, </w:t>
-      </w:r>
-      <w:proofErr w:type="gramStart"/>
-      <w:r>
-        <w:rPr>
-          <w:rFonts w:ascii="Times New Roman" w:eastAsia="KaiTi" w:hAnsi="Times New Roman" w:cs="Times New Roman"/>
-          <w:lang w:val="en-US"/>
-        </w:rPr>
-        <w:t>i.e.</w:t>
-      </w:r>
-      <w:proofErr w:type="gramEnd"/>
+        <w:t>Expectation of future return from the investment, i.e.</w:t>
+      </w:r>
       <w:r>
         <w:rPr>
           <w:rFonts w:ascii="Times New Roman" w:eastAsia="KaiTi" w:hAnsi="Times New Roman" w:cs="Times New Roman"/>
@@ -27010,23 +26628,7 @@
           <w:rFonts w:ascii="Times New Roman" w:eastAsia="KaiTi" w:hAnsi="Times New Roman" w:cs="Times New Roman"/>
           <w:lang w:val="en-US"/>
         </w:rPr>
-        <w:t xml:space="preserve">1 + Nominal Interest Rate = (1 + Real Interest </w:t>
-      </w:r>
-      <w:proofErr w:type="gramStart"/>
-      <w:r>
-        <w:rPr>
-          <w:rFonts w:ascii="Times New Roman" w:eastAsia="KaiTi" w:hAnsi="Times New Roman" w:cs="Times New Roman"/>
-          <w:lang w:val="en-US"/>
-        </w:rPr>
-        <w:t>Rate)*</w:t>
-      </w:r>
-      <w:proofErr w:type="gramEnd"/>
-      <w:r>
-        <w:rPr>
-          <w:rFonts w:ascii="Times New Roman" w:eastAsia="KaiTi" w:hAnsi="Times New Roman" w:cs="Times New Roman"/>
-          <w:lang w:val="en-US"/>
-        </w:rPr>
-        <w:t>(1</w:t>
+        <w:t>1 + Nominal Interest Rate = (1 + Real Interest Rate)*(1</w:t>
       </w:r>
       <w:r>
         <w:rPr>
@@ -27745,7 +27347,6 @@
         </w:rPr>
         <w:t xml:space="preserve">Excel: </w:t>
       </w:r>
-      <w:proofErr w:type="gramStart"/>
       <w:r>
         <w:rPr>
           <w:rFonts w:ascii="Times New Roman" w:eastAsia="KaiTi" w:hAnsi="Times New Roman" w:cs="Times New Roman"/>
@@ -27754,18 +27355,7 @@
           <w:highlight w:val="yellow"/>
           <w:lang w:val="en-US"/>
         </w:rPr>
-        <w:t>IRR(</w:t>
-      </w:r>
-      <w:proofErr w:type="gramEnd"/>
-      <w:r>
-        <w:rPr>
-          <w:rFonts w:ascii="Times New Roman" w:eastAsia="KaiTi" w:hAnsi="Times New Roman" w:cs="Times New Roman"/>
-          <w:b/>
-          <w:bCs/>
-          <w:highlight w:val="yellow"/>
-          <w:lang w:val="en-US"/>
-        </w:rPr>
-        <w:t>-P,C,C,C…,C+F)</w:t>
+        <w:t>IRR(-P,C,C,C…,C+F)</w:t>
       </w:r>
       <w:r>
         <w:rPr>
@@ -28309,21 +27899,35 @@
           <w:rFonts w:ascii="Times New Roman" w:eastAsia="KaiTi" w:hAnsi="Times New Roman" w:cs="Times New Roman"/>
           <w:lang w:val="en-US"/>
         </w:rPr>
-        <w:t>Most bonds are issued at par:</w:t>
-      </w:r>
-      <w:r>
-        <w:rPr>
-          <w:rFonts w:ascii="Times New Roman" w:eastAsia="KaiTi" w:hAnsi="Times New Roman" w:cs="Times New Roman"/>
-          <w:lang w:val="en-US"/>
-        </w:rPr>
-        <w:t xml:space="preserve"> </w:t>
-      </w:r>
-      <w:r>
-        <w:rPr>
-          <w:rFonts w:ascii="Times New Roman" w:eastAsia="KaiTi" w:hAnsi="Times New Roman" w:cs="Times New Roman"/>
-          <w:lang w:val="en-US"/>
-        </w:rPr>
-        <w:t>At issuance, YTM=Coupon Rate &amp; P= F</w:t>
+        <w:t>Most bonds are issued at par</w:t>
+      </w:r>
+      <w:r>
+        <w:rPr>
+          <w:rFonts w:ascii="Times New Roman" w:eastAsia="KaiTi" w:hAnsi="Times New Roman" w:cs="Times New Roman" w:hint="eastAsia"/>
+          <w:lang w:val="en-US"/>
+        </w:rPr>
+        <w:t>,</w:t>
+      </w:r>
+      <w:r>
+        <w:rPr>
+          <w:rFonts w:ascii="Times New Roman" w:eastAsia="KaiTi" w:hAnsi="Times New Roman" w:cs="Times New Roman"/>
+          <w:lang w:val="en-US"/>
+        </w:rPr>
+        <w:t xml:space="preserve"> </w:t>
+      </w:r>
+      <w:r>
+        <w:rPr>
+          <w:rFonts w:ascii="Times New Roman" w:eastAsia="KaiTi" w:hAnsi="Times New Roman" w:cs="Times New Roman"/>
+          <w:lang w:val="en-US"/>
+        </w:rPr>
+        <w:t>a</w:t>
+      </w:r>
+      <w:r>
+        <w:rPr>
+          <w:rFonts w:ascii="Times New Roman" w:eastAsia="KaiTi" w:hAnsi="Times New Roman" w:cs="Times New Roman"/>
+          <w:lang w:val="en-US"/>
+        </w:rPr>
+        <w:t>t issuance, YTM=CouponRate &amp; P= F</w:t>
       </w:r>
       <w:r>
         <w:rPr>
@@ -28339,46 +27943,20 @@
         </w:rPr>
         <w:t xml:space="preserve">After that, C, F, &amp; T are fixed, but r </w:t>
       </w:r>
-      <w:proofErr w:type="spellStart"/>
-      <w:r>
-        <w:rPr>
-          <w:rFonts w:ascii="Times New Roman" w:eastAsia="KaiTi" w:hAnsi="Times New Roman" w:cs="Times New Roman"/>
-          <w:lang w:val="en-US"/>
-        </w:rPr>
-        <w:t>fl</w:t>
-      </w:r>
-      <w:proofErr w:type="spellEnd"/>
-      <w:r>
-        <w:rPr>
-          <w:noProof/>
-        </w:rPr>
-        <w:t xml:space="preserve"> </w:t>
-      </w:r>
-      <w:proofErr w:type="spellStart"/>
-      <w:r>
-        <w:rPr>
-          <w:rFonts w:ascii="Times New Roman" w:eastAsia="KaiTi" w:hAnsi="Times New Roman" w:cs="Times New Roman"/>
-          <w:lang w:val="en-US"/>
-        </w:rPr>
-        <w:t>uctuates</w:t>
-      </w:r>
-      <w:proofErr w:type="spellEnd"/>
-      <w:r>
-        <w:rPr>
-          <w:rFonts w:ascii="Times New Roman" w:eastAsia="KaiTi" w:hAnsi="Times New Roman" w:cs="Times New Roman"/>
-          <w:lang w:val="en-US"/>
-        </w:rPr>
-        <w:t xml:space="preserve">. </w:t>
-      </w:r>
-      <w:proofErr w:type="gramStart"/>
-      <w:r>
-        <w:rPr>
-          <w:rFonts w:ascii="Times New Roman" w:eastAsia="KaiTi" w:hAnsi="Times New Roman" w:cs="Times New Roman"/>
-          <w:lang w:val="en-US"/>
-        </w:rPr>
-        <w:t>So</w:t>
-      </w:r>
-      <w:proofErr w:type="gramEnd"/>
+      <w:r>
+        <w:rPr>
+          <w:rFonts w:ascii="Times New Roman" w:eastAsia="KaiTi" w:hAnsi="Times New Roman" w:cs="Times New Roman"/>
+          <w:lang w:val="en-US"/>
+        </w:rPr>
+        <w:t>changes</w:t>
+      </w:r>
+      <w:r>
+        <w:rPr>
+          <w:rFonts w:ascii="Times New Roman" w:eastAsia="KaiTi" w:hAnsi="Times New Roman" w:cs="Times New Roman"/>
+          <w:lang w:val="en-US"/>
+        </w:rPr>
+        <w:t>,</w:t>
+      </w:r>
       <w:r>
         <w:rPr>
           <w:rFonts w:ascii="Times New Roman" w:eastAsia="KaiTi" w:hAnsi="Times New Roman" w:cs="Times New Roman"/>
@@ -28398,21 +27976,29 @@
           <w:rFonts w:ascii="Times New Roman" w:eastAsia="KaiTi" w:hAnsi="Times New Roman" w:cs="Times New Roman"/>
           <w:lang w:val="en-US"/>
         </w:rPr>
-        <w:t>moves around.</w:t>
-      </w:r>
-      <w:r>
-        <w:rPr>
-          <w:rFonts w:ascii="Times New Roman" w:eastAsia="KaiTi" w:hAnsi="Times New Roman" w:cs="Times New Roman"/>
-          <w:lang w:val="en-US"/>
-        </w:rPr>
-        <w:t xml:space="preserve"> </w:t>
-      </w:r>
-      <w:r>
-        <w:rPr>
-          <w:rFonts w:ascii="Times New Roman" w:eastAsia="KaiTi" w:hAnsi="Times New Roman" w:cs="Times New Roman"/>
-          <w:lang w:val="en-US"/>
-        </w:rPr>
-        <w:t xml:space="preserve">Zero coupon bonds always trade below par. </w:t>
+        <w:t>moves.</w:t>
+      </w:r>
+      <w:r>
+        <w:rPr>
+          <w:rFonts w:ascii="Times New Roman" w:eastAsia="KaiTi" w:hAnsi="Times New Roman" w:cs="Times New Roman"/>
+          <w:lang w:val="en-US"/>
+        </w:rPr>
+        <w:t xml:space="preserve"> </w:t>
+      </w:r>
+      <w:r>
+        <w:rPr>
+          <w:rFonts w:ascii="Times New Roman" w:eastAsia="KaiTi" w:hAnsi="Times New Roman" w:cs="Times New Roman"/>
+          <w:highlight w:val="yellow"/>
+          <w:lang w:val="en-US"/>
+        </w:rPr>
+        <w:t>Zero coupon bonds always trade below par.</w:t>
+      </w:r>
+      <w:r>
+        <w:rPr>
+          <w:rFonts w:ascii="Times New Roman" w:eastAsia="KaiTi" w:hAnsi="Times New Roman" w:cs="Times New Roman"/>
+          <w:lang w:val="en-US"/>
+        </w:rPr>
+        <w:t xml:space="preserve"> </w:t>
       </w:r>
       <w:r>
         <w:rPr>
@@ -28994,30 +28580,14 @@
           <w:rFonts w:ascii="Times New Roman" w:eastAsia="KaiTi" w:hAnsi="Times New Roman" w:cs="Times New Roman"/>
           <w:lang w:val="en-US"/>
         </w:rPr>
-        <w:t>.</w:t>
-      </w:r>
-      <w:r>
-        <w:rPr>
-          <w:rFonts w:ascii="Times New Roman" w:eastAsia="KaiTi" w:hAnsi="Times New Roman" w:cs="Times New Roman"/>
-          <w:lang w:val="en-US"/>
-        </w:rPr>
-        <w:t xml:space="preserve"> (</w:t>
-      </w:r>
-      <w:proofErr w:type="gramStart"/>
-      <w:r>
-        <w:rPr>
-          <w:rFonts w:ascii="Times New Roman" w:eastAsia="KaiTi" w:hAnsi="Times New Roman" w:cs="Times New Roman"/>
-          <w:lang w:val="en-US"/>
-        </w:rPr>
-        <w:t>bond</w:t>
-      </w:r>
-      <w:proofErr w:type="gramEnd"/>
-      <w:r>
-        <w:rPr>
-          <w:rFonts w:ascii="Times New Roman" w:eastAsia="KaiTi" w:hAnsi="Times New Roman" w:cs="Times New Roman"/>
-          <w:lang w:val="en-US"/>
-        </w:rPr>
-        <w:t xml:space="preserve"> rating). </w:t>
+        <w:t xml:space="preserve"> </w:t>
+      </w:r>
+      <w:r>
+        <w:rPr>
+          <w:rFonts w:ascii="Times New Roman" w:eastAsia="KaiTi" w:hAnsi="Times New Roman" w:cs="Times New Roman"/>
+          <w:lang w:val="en-US"/>
+        </w:rPr>
+        <w:t xml:space="preserve">(bond rating). </w:t>
       </w:r>
       <w:r>
         <w:rPr>
@@ -29265,7 +28835,7 @@
       <w:pPr>
         <w:jc w:val="both"/>
         <w:rPr>
-          <w:rFonts w:ascii="Times New Roman" w:eastAsia="KaiTi" w:hAnsi="Times New Roman" w:cs="Times New Roman" w:hint="eastAsia"/>
+          <w:rFonts w:ascii="Times New Roman" w:eastAsia="KaiTi" w:hAnsi="Times New Roman" w:cs="Times New Roman"/>
           <w:lang w:val="en-US"/>
         </w:rPr>
       </w:pPr>
@@ -29274,7 +28844,7 @@
       <w:pPr>
         <w:jc w:val="both"/>
         <w:rPr>
-          <w:rFonts w:ascii="Times New Roman" w:eastAsia="KaiTi" w:hAnsi="Times New Roman" w:cs="Times New Roman" w:hint="eastAsia"/>
+          <w:rFonts w:ascii="Times New Roman" w:eastAsia="KaiTi" w:hAnsi="Times New Roman" w:cs="Times New Roman"/>
           <w:iCs/>
           <w:lang w:val="en-US"/>
         </w:rPr>
@@ -29575,18 +29145,7 @@
           <w:u w:val="single"/>
           <w:lang w:val="en-US"/>
         </w:rPr>
-        <w:t>Relative valuation</w:t>
-      </w:r>
-      <w:r>
-        <w:rPr>
-          <w:rFonts w:ascii="Times New Roman" w:eastAsia="KaiTi" w:hAnsi="Times New Roman" w:cs="Times New Roman"/>
-          <w:i/>
-          <w:iCs/>
-          <w:highlight w:val="cyan"/>
-          <w:u w:val="single"/>
-          <w:lang w:val="en-US"/>
-        </w:rPr>
-        <w:t>:</w:t>
+        <w:t>Relative valuation:</w:t>
       </w:r>
       <w:r>
         <w:rPr>
@@ -30059,6 +29618,7 @@
         <w:rPr>
           <w:rFonts w:ascii="Times New Roman" w:eastAsia="KaiTi" w:hAnsi="Times New Roman" w:cs="Times New Roman"/>
           <w:iCs/>
+          <w:noProof/>
           <w:lang w:val="en-US"/>
         </w:rPr>
         <w:lastRenderedPageBreak/>
@@ -30337,14 +29897,7 @@
                             <w:rFonts w:ascii="Cambria Math" w:eastAsia="KaiTi" w:hAnsi="Cambria Math" w:cs="Times New Roman"/>
                             <w:lang w:val="en-US"/>
                           </w:rPr>
-                          <m:t>1</m:t>
-                        </m:r>
-                        <m:r>
-                          <w:rPr>
-                            <w:rFonts w:ascii="Cambria Math" w:eastAsia="KaiTi" w:hAnsi="Cambria Math" w:cs="Times New Roman"/>
-                            <w:lang w:val="en-US"/>
-                          </w:rPr>
-                          <m:t>+g</m:t>
+                          <m:t>1+g</m:t>
                         </m:r>
                       </m:e>
                     </m:d>
@@ -30496,14 +30049,7 @@
                 <w:rFonts w:ascii="Cambria Math" w:eastAsia="KaiTi" w:hAnsi="Cambria Math" w:cs="Times New Roman"/>
                 <w:lang w:val="en-US"/>
               </w:rPr>
-              <m:t>r</m:t>
-            </m:r>
-            <m:r>
-              <w:rPr>
-                <w:rFonts w:ascii="Cambria Math" w:eastAsia="KaiTi" w:hAnsi="Cambria Math" w:cs="Times New Roman"/>
-                <w:lang w:val="en-US"/>
-              </w:rPr>
-              <m:t>-g</m:t>
+              <m:t>r-g</m:t>
             </m:r>
           </m:den>
         </m:f>
@@ -31197,15 +30743,7 @@
           <w:iCs/>
           <w:lang w:val="en-US"/>
         </w:rPr>
-        <w:t>Absolute market prices cannot be directly compared</w:t>
-      </w:r>
-      <w:r>
-        <w:rPr>
-          <w:rFonts w:ascii="Times New Roman" w:eastAsia="KaiTi" w:hAnsi="Times New Roman" w:cs="Times New Roman"/>
-          <w:iCs/>
-          <w:lang w:val="en-US"/>
-        </w:rPr>
-        <w:t>)</w:t>
+        <w:t>Absolute market prices cannot be directly compared)</w:t>
       </w:r>
       <w:r>
         <w:rPr>
@@ -31549,47 +31087,15 @@
           <w:iCs/>
           <w:lang w:val="en-US"/>
         </w:rPr>
-        <w:t>Market Value of Equity/Book Value of Equity, Enterprise</w:t>
-      </w:r>
-      <w:r>
-        <w:rPr>
-          <w:rFonts w:ascii="Times New Roman" w:eastAsia="KaiTi" w:hAnsi="Times New Roman" w:cs="Times New Roman"/>
-          <w:iCs/>
-          <w:lang w:val="en-US"/>
-        </w:rPr>
-        <w:t xml:space="preserve"> </w:t>
-      </w:r>
-      <w:r>
-        <w:rPr>
-          <w:rFonts w:ascii="Times New Roman" w:eastAsia="KaiTi" w:hAnsi="Times New Roman" w:cs="Times New Roman"/>
-          <w:iCs/>
-          <w:lang w:val="en-US"/>
-        </w:rPr>
-        <w:t>Value/Book Value of Assets, Tobin’s Q</w:t>
-      </w:r>
-      <w:r>
-        <w:rPr>
-          <w:rFonts w:ascii="Times New Roman" w:eastAsia="KaiTi" w:hAnsi="Times New Roman" w:cs="Times New Roman"/>
-          <w:iCs/>
-          <w:lang w:val="en-US"/>
-        </w:rPr>
-        <w:t xml:space="preserve"> (</w:t>
-      </w:r>
-      <w:r>
-        <w:rPr>
-          <w:rFonts w:ascii="Times New Roman" w:eastAsia="KaiTi" w:hAnsi="Times New Roman" w:cs="Times New Roman"/>
-          <w:iCs/>
-          <w:lang w:val="en-US"/>
-        </w:rPr>
-        <w:t>Tobin’s Q = Total market value / Total book value of the firm</w:t>
-      </w:r>
-      <w:r>
-        <w:rPr>
-          <w:rFonts w:ascii="Times New Roman" w:eastAsia="KaiTi" w:hAnsi="Times New Roman" w:cs="Times New Roman"/>
-          <w:iCs/>
-          <w:lang w:val="en-US"/>
-        </w:rPr>
-        <w:t>)</w:t>
+        <w:t>Market Value of Equity/Book Value of Equity, Enterprise Value/Book Value of Assets, Tobin’s Q</w:t>
+      </w:r>
+      <w:r>
+        <w:rPr>
+          <w:rFonts w:ascii="Times New Roman" w:eastAsia="KaiTi" w:hAnsi="Times New Roman" w:cs="Times New Roman"/>
+          <w:iCs/>
+          <w:lang w:val="en-US"/>
+        </w:rPr>
+        <w:t xml:space="preserve"> (Tobin’s Q = Total market value / Total book value of the firm)</w:t>
       </w:r>
       <w:r>
         <w:rPr>
@@ -31731,9 +31237,8 @@
           <w:highlight w:val="magenta"/>
           <w:lang w:val="en-US"/>
         </w:rPr>
-        <w:t xml:space="preserve">Why </w:t>
-      </w:r>
-      <w:proofErr w:type="gramStart"/>
+        <w:t>Why Pervasive</w:t>
+      </w:r>
       <w:r>
         <w:rPr>
           <w:rFonts w:ascii="Times New Roman" w:eastAsia="KaiTi" w:hAnsi="Times New Roman" w:cs="Times New Roman"/>
@@ -31741,18 +31246,8 @@
           <w:highlight w:val="magenta"/>
           <w:lang w:val="en-US"/>
         </w:rPr>
-        <w:t>Pervasive</w:t>
-      </w:r>
-      <w:r>
-        <w:rPr>
-          <w:rFonts w:ascii="Times New Roman" w:eastAsia="KaiTi" w:hAnsi="Times New Roman" w:cs="Times New Roman"/>
-          <w:iCs/>
-          <w:highlight w:val="magenta"/>
-          <w:lang w:val="en-US"/>
-        </w:rPr>
-        <w:t xml:space="preserve"> ?</w:t>
-      </w:r>
-      <w:proofErr w:type="gramEnd"/>
+        <w:t>?</w:t>
+      </w:r>
       <w:r>
         <w:rPr>
           <w:rFonts w:ascii="Times New Roman" w:eastAsia="KaiTi" w:hAnsi="Times New Roman" w:cs="Times New Roman"/>
@@ -31775,47 +31270,7 @@
           <w:iCs/>
           <w:lang w:val="en-US"/>
         </w:rPr>
-        <w:t xml:space="preserve"> </w:t>
-      </w:r>
-      <w:r>
-        <w:rPr>
-          <w:rFonts w:ascii="Times New Roman" w:eastAsia="KaiTi" w:hAnsi="Times New Roman" w:cs="Times New Roman"/>
-          <w:iCs/>
-          <w:lang w:val="en-US"/>
-        </w:rPr>
-        <w:t>Important in IPO and acquisition markets</w:t>
-      </w:r>
-      <w:r>
-        <w:rPr>
-          <w:rFonts w:ascii="Times New Roman" w:eastAsia="KaiTi" w:hAnsi="Times New Roman" w:cs="Times New Roman"/>
-          <w:iCs/>
-          <w:lang w:val="en-US"/>
-        </w:rPr>
-        <w:t xml:space="preserve"> (</w:t>
-      </w:r>
-      <w:r>
-        <w:rPr>
-          <w:rFonts w:ascii="Times New Roman" w:eastAsia="KaiTi" w:hAnsi="Times New Roman" w:cs="Times New Roman"/>
-          <w:iCs/>
-          <w:lang w:val="en-US"/>
-        </w:rPr>
-        <w:t>Since portfolio managers are judged by how they perform relative to</w:t>
-      </w:r>
-      <w:r>
-        <w:rPr>
-          <w:rFonts w:ascii="Times New Roman" w:eastAsia="KaiTi" w:hAnsi="Times New Roman" w:cs="Times New Roman"/>
-          <w:iCs/>
-          <w:lang w:val="en-US"/>
-        </w:rPr>
-        <w:t xml:space="preserve"> </w:t>
-      </w:r>
-      <w:r>
-        <w:rPr>
-          <w:rFonts w:ascii="Times New Roman" w:eastAsia="KaiTi" w:hAnsi="Times New Roman" w:cs="Times New Roman"/>
-          <w:iCs/>
-          <w:lang w:val="en-US"/>
-        </w:rPr>
-        <w:t>other managers, relative valuation is more tailored to their needs</w:t>
+        <w:t xml:space="preserve"> Important in IPO and acquisition markets (Since portfolio managers are judged by how they perform relative to other managers, relative valuation is more tailored to their needs</w:t>
       </w:r>
       <w:r>
         <w:rPr>
@@ -32246,25 +31701,23 @@
           <w:iCs/>
           <w:lang w:val="en-US"/>
         </w:rPr>
-        <w:t xml:space="preserve">Check the </w:t>
-      </w:r>
-      <w:proofErr w:type="gramStart"/>
-      <w:r>
-        <w:rPr>
-          <w:rFonts w:ascii="Times New Roman" w:eastAsia="KaiTi" w:hAnsi="Times New Roman" w:cs="Times New Roman"/>
-          <w:iCs/>
-          <w:lang w:val="en-US"/>
-        </w:rPr>
-        <w:t>cross sectional</w:t>
-      </w:r>
-      <w:proofErr w:type="gramEnd"/>
-      <w:r>
-        <w:rPr>
-          <w:rFonts w:ascii="Times New Roman" w:eastAsia="KaiTi" w:hAnsi="Times New Roman" w:cs="Times New Roman"/>
-          <w:iCs/>
-          <w:lang w:val="en-US"/>
-        </w:rPr>
-        <w:t xml:space="preserve"> distribution of the</w:t>
+        <w:t>Check the cross</w:t>
+      </w:r>
+      <w:r>
+        <w:rPr>
+          <w:rFonts w:ascii="Times New Roman" w:eastAsia="KaiTi" w:hAnsi="Times New Roman" w:cs="Times New Roman"/>
+          <w:iCs/>
+          <w:lang w:val="en-US"/>
+        </w:rPr>
+        <w:t>-</w:t>
+      </w:r>
+      <w:r>
+        <w:rPr>
+          <w:rFonts w:ascii="Times New Roman" w:eastAsia="KaiTi" w:hAnsi="Times New Roman" w:cs="Times New Roman"/>
+          <w:iCs/>
+          <w:lang w:val="en-US"/>
+        </w:rPr>
+        <w:t>sectional distribution of the</w:t>
       </w:r>
       <w:r>
         <w:rPr>
@@ -32788,6 +32241,2026 @@
           <w:lang w:val="en-US"/>
         </w:rPr>
         <w:t>you actually need.</w:t>
+      </w:r>
+      <w:r>
+        <w:rPr>
+          <w:rFonts w:ascii="Times New Roman" w:eastAsia="KaiTi" w:hAnsi="Times New Roman" w:cs="Times New Roman"/>
+          <w:iCs/>
+          <w:lang w:val="en-US"/>
+        </w:rPr>
+        <w:t xml:space="preserve"> </w:t>
+      </w:r>
+    </w:p>
+    <w:p>
+      <w:pPr>
+        <w:jc w:val="both"/>
+        <w:rPr>
+          <w:rFonts w:ascii="Times New Roman" w:eastAsia="KaiTi" w:hAnsi="Times New Roman" w:cs="Times New Roman"/>
+          <w:iCs/>
+          <w:lang w:val="en-US"/>
+        </w:rPr>
+      </w:pPr>
+    </w:p>
+    <w:p>
+      <w:pPr>
+        <w:pStyle w:val="p1"/>
+        <w:jc w:val="both"/>
+        <w:rPr>
+          <w:rFonts w:eastAsia="KaiTi"/>
+        </w:rPr>
+      </w:pPr>
+      <w:r>
+        <w:rPr>
+          <w:lang w:val="en-US"/>
+        </w:rPr>
+        <w:drawing>
+          <wp:anchor distT="0" distB="0" distL="114300" distR="114300" simplePos="0" relativeHeight="251683840" behindDoc="0" locked="0" layoutInCell="1" allowOverlap="1" wp14:anchorId="1DEE5457" wp14:editId="3F048C34">
+            <wp:simplePos x="0" y="0"/>
+            <wp:positionH relativeFrom="column">
+              <wp:posOffset>4462780</wp:posOffset>
+            </wp:positionH>
+            <wp:positionV relativeFrom="paragraph">
+              <wp:posOffset>2471420</wp:posOffset>
+            </wp:positionV>
+            <wp:extent cx="2630170" cy="873760"/>
+            <wp:effectExtent l="12700" t="12700" r="11430" b="15240"/>
+            <wp:wrapThrough wrapText="bothSides">
+              <wp:wrapPolygon edited="0">
+                <wp:start x="-104" y="-314"/>
+                <wp:lineTo x="-104" y="21663"/>
+                <wp:lineTo x="21590" y="21663"/>
+                <wp:lineTo x="21590" y="-314"/>
+                <wp:lineTo x="-104" y="-314"/>
+              </wp:wrapPolygon>
+            </wp:wrapThrough>
+            <wp:docPr id="27" name="Picture 27"/>
+            <wp:cNvGraphicFramePr>
+              <a:graphicFrameLocks xmlns:a="http://schemas.openxmlformats.org/drawingml/2006/main" noChangeAspect="1"/>
+            </wp:cNvGraphicFramePr>
+            <a:graphic xmlns:a="http://schemas.openxmlformats.org/drawingml/2006/main">
+              <a:graphicData uri="http://schemas.openxmlformats.org/drawingml/2006/picture">
+                <pic:pic xmlns:pic="http://schemas.openxmlformats.org/drawingml/2006/picture">
+                  <pic:nvPicPr>
+                    <pic:cNvPr id="1" name=""/>
+                    <pic:cNvPicPr/>
+                  </pic:nvPicPr>
+                  <pic:blipFill>
+                    <a:blip r:embed="rId30" cstate="print">
+                      <a:extLst>
+                        <a:ext uri="{28A0092B-C50C-407E-A947-70E740481C1C}">
+                          <a14:useLocalDpi xmlns:a14="http://schemas.microsoft.com/office/drawing/2010/main" val="0"/>
+                        </a:ext>
+                      </a:extLst>
+                    </a:blip>
+                    <a:stretch>
+                      <a:fillRect/>
+                    </a:stretch>
+                  </pic:blipFill>
+                  <pic:spPr>
+                    <a:xfrm>
+                      <a:off x="0" y="0"/>
+                      <a:ext cx="2630170" cy="873760"/>
+                    </a:xfrm>
+                    <a:prstGeom prst="rect">
+                      <a:avLst/>
+                    </a:prstGeom>
+                    <a:ln>
+                      <a:solidFill>
+                        <a:schemeClr val="tx1"/>
+                      </a:solidFill>
+                    </a:ln>
+                  </pic:spPr>
+                </pic:pic>
+              </a:graphicData>
+            </a:graphic>
+            <wp14:sizeRelH relativeFrom="page">
+              <wp14:pctWidth>0</wp14:pctWidth>
+            </wp14:sizeRelH>
+            <wp14:sizeRelV relativeFrom="page">
+              <wp14:pctHeight>0</wp14:pctHeight>
+            </wp14:sizeRelV>
+          </wp:anchor>
+        </w:drawing>
+      </w:r>
+      <w:r>
+        <w:rPr>
+          <w:lang w:val="en-US"/>
+        </w:rPr>
+        <w:drawing>
+          <wp:anchor distT="0" distB="0" distL="114300" distR="114300" simplePos="0" relativeHeight="251682816" behindDoc="0" locked="0" layoutInCell="1" allowOverlap="1" wp14:anchorId="22EA8FCA" wp14:editId="182E54EA">
+            <wp:simplePos x="0" y="0"/>
+            <wp:positionH relativeFrom="column">
+              <wp:posOffset>16510</wp:posOffset>
+            </wp:positionH>
+            <wp:positionV relativeFrom="paragraph">
+              <wp:posOffset>473248</wp:posOffset>
+            </wp:positionV>
+            <wp:extent cx="2830830" cy="655320"/>
+            <wp:effectExtent l="12700" t="12700" r="13970" b="17780"/>
+            <wp:wrapThrough wrapText="bothSides">
+              <wp:wrapPolygon edited="0">
+                <wp:start x="-97" y="-419"/>
+                <wp:lineTo x="-97" y="21767"/>
+                <wp:lineTo x="21610" y="21767"/>
+                <wp:lineTo x="21610" y="-419"/>
+                <wp:lineTo x="-97" y="-419"/>
+              </wp:wrapPolygon>
+            </wp:wrapThrough>
+            <wp:docPr id="26" name="Picture 26"/>
+            <wp:cNvGraphicFramePr>
+              <a:graphicFrameLocks xmlns:a="http://schemas.openxmlformats.org/drawingml/2006/main" noChangeAspect="1"/>
+            </wp:cNvGraphicFramePr>
+            <a:graphic xmlns:a="http://schemas.openxmlformats.org/drawingml/2006/main">
+              <a:graphicData uri="http://schemas.openxmlformats.org/drawingml/2006/picture">
+                <pic:pic xmlns:pic="http://schemas.openxmlformats.org/drawingml/2006/picture">
+                  <pic:nvPicPr>
+                    <pic:cNvPr id="1" name=""/>
+                    <pic:cNvPicPr/>
+                  </pic:nvPicPr>
+                  <pic:blipFill>
+                    <a:blip r:embed="rId31" cstate="print">
+                      <a:extLst>
+                        <a:ext uri="{28A0092B-C50C-407E-A947-70E740481C1C}">
+                          <a14:useLocalDpi xmlns:a14="http://schemas.microsoft.com/office/drawing/2010/main" val="0"/>
+                        </a:ext>
+                      </a:extLst>
+                    </a:blip>
+                    <a:stretch>
+                      <a:fillRect/>
+                    </a:stretch>
+                  </pic:blipFill>
+                  <pic:spPr>
+                    <a:xfrm>
+                      <a:off x="0" y="0"/>
+                      <a:ext cx="2830830" cy="655320"/>
+                    </a:xfrm>
+                    <a:prstGeom prst="rect">
+                      <a:avLst/>
+                    </a:prstGeom>
+                    <a:ln>
+                      <a:solidFill>
+                        <a:schemeClr val="tx1"/>
+                      </a:solidFill>
+                    </a:ln>
+                  </pic:spPr>
+                </pic:pic>
+              </a:graphicData>
+            </a:graphic>
+            <wp14:sizeRelH relativeFrom="page">
+              <wp14:pctWidth>0</wp14:pctWidth>
+            </wp14:sizeRelH>
+            <wp14:sizeRelV relativeFrom="page">
+              <wp14:pctHeight>0</wp14:pctHeight>
+            </wp14:sizeRelV>
+          </wp:anchor>
+        </w:drawing>
+      </w:r>
+      <w:r>
+        <w:rPr>
+          <w:rFonts w:eastAsia="KaiTi"/>
+          <w:b/>
+          <w:bCs/>
+          <w:highlight w:val="red"/>
+          <w:lang w:val="en-US"/>
+        </w:rPr>
+        <w:t>7</w:t>
+      </w:r>
+      <w:r>
+        <w:rPr>
+          <w:rFonts w:eastAsia="KaiTi"/>
+          <w:b/>
+          <w:bCs/>
+          <w:highlight w:val="red"/>
+          <w:lang w:val="en-US"/>
+        </w:rPr>
+        <w:t xml:space="preserve">. </w:t>
+      </w:r>
+      <w:r>
+        <w:rPr>
+          <w:rFonts w:eastAsia="KaiTi"/>
+          <w:b/>
+          <w:bCs/>
+          <w:highlight w:val="red"/>
+          <w:lang w:val="en-US"/>
+        </w:rPr>
+        <w:t>CAPM.</w:t>
+      </w:r>
+      <w:r>
+        <w:rPr>
+          <w:rFonts w:eastAsia="KaiTi"/>
+          <w:b/>
+          <w:bCs/>
+          <w:lang w:val="en-US"/>
+        </w:rPr>
+        <w:t xml:space="preserve"> </w:t>
+      </w:r>
+      <w:r>
+        <w:t>Required</w:t>
+      </w:r>
+      <w:r>
+        <w:rPr>
+          <w:lang w:val="en-US"/>
+        </w:rPr>
+        <w:t xml:space="preserve"> </w:t>
+      </w:r>
+      <w:r>
+        <w:t>rate of retur</w:t>
+      </w:r>
+      <w:r>
+        <w:t>n</w:t>
+      </w:r>
+      <w:r>
+        <w:rPr>
+          <w:lang w:val="en-US"/>
+        </w:rPr>
+        <w:t xml:space="preserve"> = </w:t>
+      </w:r>
+      <w:r>
+        <w:t xml:space="preserve">Compensation </w:t>
+      </w:r>
+      <w:r>
+        <w:t>for the</w:t>
+      </w:r>
+      <w:r>
+        <w:rPr>
+          <w:lang w:val="en-US"/>
+        </w:rPr>
+        <w:t xml:space="preserve"> </w:t>
+      </w:r>
+      <w:r>
+        <w:t>time value</w:t>
+      </w:r>
+      <w:r>
+        <w:rPr>
+          <w:lang w:val="en-US"/>
+        </w:rPr>
+        <w:t xml:space="preserve"> (</w:t>
+      </w:r>
+      <w:r>
+        <w:rPr>
+          <w:lang w:val="en-US"/>
+        </w:rPr>
+        <w:t>risk-free rate</w:t>
+      </w:r>
+      <w:r>
+        <w:rPr>
+          <w:lang w:val="en-US"/>
+        </w:rPr>
+        <w:t>)</w:t>
+      </w:r>
+      <w:r>
+        <w:t xml:space="preserve"> </w:t>
+      </w:r>
+      <w:r>
+        <w:rPr>
+          <w:lang w:val="en-US"/>
+        </w:rPr>
+        <w:t xml:space="preserve">+ </w:t>
+      </w:r>
+      <w:r>
+        <w:t xml:space="preserve">Compensation </w:t>
+      </w:r>
+      <w:r>
+        <w:rPr>
+          <w:lang w:val="en-US"/>
+        </w:rPr>
+        <w:t>for risk</w:t>
+      </w:r>
+      <w:r>
+        <w:rPr>
+          <w:lang w:val="en-US"/>
+        </w:rPr>
+        <w:t xml:space="preserve"> (</w:t>
+      </w:r>
+      <w:r>
+        <w:rPr>
+          <w:lang w:val="en-US"/>
+        </w:rPr>
+        <w:t>risk pre</w:t>
+      </w:r>
+      <w:r>
+        <w:rPr>
+          <w:lang w:val="en-US"/>
+        </w:rPr>
+        <w:t>mium</w:t>
+      </w:r>
+      <w:r>
+        <w:rPr>
+          <w:lang w:val="en-US"/>
+        </w:rPr>
+        <w:t>)</w:t>
+      </w:r>
+      <w:r>
+        <w:rPr>
+          <w:lang w:val="en-US"/>
+        </w:rPr>
+        <w:t>.</w:t>
+      </w:r>
+      <w:r>
+        <w:rPr>
+          <w:lang w:val="en-US"/>
+        </w:rPr>
+        <w:t xml:space="preserve"> </w:t>
+      </w:r>
+      <w:r>
+        <w:rPr>
+          <w:lang w:val="en-US"/>
+        </w:rPr>
+        <w:t>Capital Asset Pricing Model</w:t>
+      </w:r>
+      <w:r>
+        <w:rPr>
+          <w:lang w:val="en-US"/>
+        </w:rPr>
+        <w:t xml:space="preserve"> (CAPM) </w:t>
+      </w:r>
+      <w:r>
+        <w:rPr>
+          <w:lang w:val="en-US"/>
+        </w:rPr>
+        <w:t xml:space="preserve">computes </w:t>
+      </w:r>
+      <w:r>
+        <w:rPr>
+          <w:lang w:val="en-US"/>
+        </w:rPr>
+        <w:t xml:space="preserve">that </w:t>
+      </w:r>
+      <w:r>
+        <w:rPr>
+          <w:lang w:val="en-US"/>
+        </w:rPr>
+        <w:t xml:space="preserve">the </w:t>
+      </w:r>
+      <w:r>
+        <w:rPr>
+          <w:lang w:val="en-US"/>
+        </w:rPr>
+        <w:t>risk</w:t>
+      </w:r>
+      <w:r>
+        <w:rPr>
+          <w:lang w:val="en-US"/>
+        </w:rPr>
+        <w:t xml:space="preserve"> </w:t>
+      </w:r>
+      <w:r>
+        <w:rPr>
+          <w:lang w:val="en-US"/>
+        </w:rPr>
+        <w:t>premium</w:t>
+      </w:r>
+      <w:r>
+        <w:rPr>
+          <w:lang w:val="en-US"/>
+        </w:rPr>
+        <w:t xml:space="preserve"> </w:t>
+      </w:r>
+      <w:r>
+        <w:rPr>
+          <w:lang w:val="en-US"/>
+        </w:rPr>
+        <w:t>is equal to the multiplication of</w:t>
+      </w:r>
+      <w:r>
+        <w:rPr>
+          <w:lang w:val="en-US"/>
+        </w:rPr>
+        <w:t xml:space="preserve"> </w:t>
+      </w:r>
+      <w:r>
+        <w:rPr>
+          <w:lang w:val="en-US"/>
+        </w:rPr>
+        <w:t xml:space="preserve">the level of risk </w:t>
+      </w:r>
+      <w:r>
+        <w:rPr>
+          <w:rFonts w:ascii="Cambria Math" w:hAnsi="Cambria Math" w:cs="Cambria Math"/>
+          <w:lang w:val="en-US"/>
+        </w:rPr>
+        <w:t>𝜷</w:t>
+      </w:r>
+      <w:r>
+        <w:rPr>
+          <w:rFonts w:ascii="Cambria Math" w:hAnsi="Cambria Math" w:cs="Cambria Math"/>
+          <w:vertAlign w:val="subscript"/>
+          <w:lang w:val="en-US"/>
+        </w:rPr>
+        <w:t>𝒊</w:t>
+      </w:r>
+      <w:r>
+        <w:rPr>
+          <w:vertAlign w:val="subscript"/>
+          <w:lang w:val="en-US"/>
+        </w:rPr>
+        <w:t xml:space="preserve"> </w:t>
+      </w:r>
+      <w:r>
+        <w:rPr>
+          <w:lang w:val="en-US"/>
+        </w:rPr>
+        <w:t>and</w:t>
+      </w:r>
+      <w:r>
+        <w:t xml:space="preserve"> </w:t>
+      </w:r>
+      <w:r>
+        <w:rPr>
+          <w:lang w:val="en-US"/>
+        </w:rPr>
+        <w:t>the required return that is charged by the investor for each</w:t>
+      </w:r>
+      <w:r>
+        <w:rPr>
+          <w:lang w:val="en-US"/>
+        </w:rPr>
+        <w:t xml:space="preserve"> </w:t>
+      </w:r>
+      <w:r>
+        <w:rPr>
+          <w:lang w:val="en-US"/>
+        </w:rPr>
+        <w:t>level of risk (</w:t>
+      </w:r>
+      <w:r>
+        <w:rPr>
+          <w:b/>
+          <w:bCs/>
+          <w:lang w:val="en-US"/>
+        </w:rPr>
+        <w:t>E</w:t>
+      </w:r>
+      <w:r>
+        <w:rPr>
+          <w:b/>
+          <w:bCs/>
+          <w:lang w:val="en-US"/>
+        </w:rPr>
+        <w:t>(r</w:t>
+      </w:r>
+      <w:r>
+        <w:rPr>
+          <w:b/>
+          <w:bCs/>
+          <w:vertAlign w:val="subscript"/>
+          <w:lang w:val="en-US"/>
+        </w:rPr>
+        <w:t>m</w:t>
+      </w:r>
+      <w:r>
+        <w:rPr>
+          <w:b/>
+          <w:bCs/>
+          <w:lang w:val="en-US"/>
+        </w:rPr>
+        <w:t>)-r</w:t>
+      </w:r>
+      <w:r>
+        <w:rPr>
+          <w:b/>
+          <w:bCs/>
+          <w:vertAlign w:val="subscript"/>
+          <w:lang w:val="en-US"/>
+        </w:rPr>
+        <w:t>f</w:t>
+      </w:r>
+      <w:r>
+        <w:rPr>
+          <w:b/>
+          <w:bCs/>
+          <w:lang w:val="en-US"/>
+        </w:rPr>
+        <w:t>)</w:t>
+      </w:r>
+      <w:r>
+        <w:rPr>
+          <w:lang w:val="en-US"/>
+        </w:rPr>
+        <w:t xml:space="preserve">. </w:t>
+      </w:r>
+      <w:r>
+        <w:rPr>
+          <w:b/>
+          <w:bCs/>
+          <w:highlight w:val="green"/>
+          <w:lang w:val="en-US"/>
+        </w:rPr>
+        <w:t xml:space="preserve">(1) </w:t>
+      </w:r>
+      <w:r>
+        <w:rPr>
+          <w:b/>
+          <w:bCs/>
+          <w:highlight w:val="green"/>
+          <w:lang w:val="en-US"/>
+        </w:rPr>
+        <w:t>Risks.</w:t>
+      </w:r>
+      <w:r>
+        <w:rPr>
+          <w:lang w:val="en-US"/>
+        </w:rPr>
+        <w:t xml:space="preserve"> </w:t>
+      </w:r>
+      <w:r>
+        <w:rPr>
+          <w:lang w:val="en-US"/>
+        </w:rPr>
+        <w:t xml:space="preserve">standard deviation of the return </w:t>
+      </w:r>
+      <w:r>
+        <w:rPr>
+          <w:rFonts w:ascii="Cambria Math" w:hAnsi="Cambria Math" w:cs="Cambria Math"/>
+          <w:lang w:val="en-US"/>
+        </w:rPr>
+        <w:t>𝜎</w:t>
+      </w:r>
+      <w:r>
+        <w:rPr>
+          <w:lang w:val="en-US"/>
+        </w:rPr>
+        <w:t>(</w:t>
+      </w:r>
+      <w:r>
+        <w:rPr>
+          <w:rFonts w:ascii="Cambria Math" w:hAnsi="Cambria Math" w:cs="Cambria Math"/>
+          <w:lang w:val="en-US"/>
+        </w:rPr>
+        <w:t>𝑟</w:t>
+      </w:r>
+      <w:r>
+        <w:rPr>
+          <w:lang w:val="en-US"/>
+        </w:rPr>
+        <w:t>)</w:t>
+      </w:r>
+      <w:r>
+        <w:rPr>
+          <w:lang w:val="en-US"/>
+        </w:rPr>
+        <w:t xml:space="preserve"> is the risk</w:t>
+      </w:r>
+      <w:r>
+        <w:rPr>
+          <w:lang w:val="en-US"/>
+        </w:rPr>
+        <w:t>;</w:t>
+      </w:r>
+      <w:r>
+        <w:rPr>
+          <w:lang w:val="en-US"/>
+        </w:rPr>
+        <w:t xml:space="preserve"> </w:t>
+      </w:r>
+      <w:r>
+        <w:rPr>
+          <w:lang w:val="en-US"/>
+        </w:rPr>
+        <w:t>The returns of individual assets in a portfolio do not</w:t>
+      </w:r>
+      <w:r>
+        <w:rPr>
+          <w:lang w:val="en-US"/>
+        </w:rPr>
+        <w:t xml:space="preserve"> </w:t>
+      </w:r>
+      <w:r>
+        <w:rPr>
+          <w:lang w:val="en-US"/>
+        </w:rPr>
+        <w:t xml:space="preserve">always move in the same direction, they </w:t>
+      </w:r>
+      <w:r>
+        <w:rPr>
+          <w:highlight w:val="yellow"/>
+          <w:lang w:val="en-US"/>
+        </w:rPr>
+        <w:t>cancel each</w:t>
+      </w:r>
+      <w:r>
+        <w:rPr>
+          <w:highlight w:val="yellow"/>
+          <w:lang w:val="en-US"/>
+        </w:rPr>
+        <w:t xml:space="preserve"> </w:t>
+      </w:r>
+      <w:r>
+        <w:rPr>
+          <w:highlight w:val="yellow"/>
+          <w:lang w:val="en-US"/>
+        </w:rPr>
+        <w:t>other and reduce variability</w:t>
+      </w:r>
+      <w:r>
+        <w:rPr>
+          <w:lang w:val="en-US"/>
+        </w:rPr>
+        <w:t xml:space="preserve"> of the portfolio</w:t>
+      </w:r>
+      <w:r>
+        <w:rPr>
+          <w:lang w:val="en-US"/>
+        </w:rPr>
+        <w:t xml:space="preserve">. </w:t>
+      </w:r>
+      <w:r>
+        <w:rPr>
+          <w:lang w:val="en-US"/>
+        </w:rPr>
+        <w:t xml:space="preserve">Any point on </w:t>
+      </w:r>
+      <w:r>
+        <w:rPr>
+          <w:b/>
+          <w:bCs/>
+          <w:lang w:val="en-US"/>
+        </w:rPr>
+        <w:t>tangent</w:t>
+      </w:r>
+      <w:r>
+        <w:rPr>
+          <w:lang w:val="en-US"/>
+        </w:rPr>
+        <w:t xml:space="preserve"> line</w:t>
+      </w:r>
+      <w:r>
+        <w:rPr>
+          <w:lang w:val="en-US"/>
+        </w:rPr>
+        <w:t xml:space="preserve"> (</w:t>
+      </w:r>
+      <w:r>
+        <w:rPr>
+          <w:lang w:val="en-US"/>
+        </w:rPr>
+        <w:t>Capital Market Line</w:t>
+      </w:r>
+      <w:r>
+        <w:rPr>
+          <w:lang w:val="en-US"/>
+        </w:rPr>
+        <w:t>)</w:t>
+      </w:r>
+      <w:r>
+        <w:rPr>
+          <w:lang w:val="en-US"/>
+        </w:rPr>
+        <w:t xml:space="preserve"> gives the same Sharpe Ratio, which is the</w:t>
+      </w:r>
+      <w:r>
+        <w:rPr>
+          <w:lang w:val="en-US"/>
+        </w:rPr>
+        <w:t xml:space="preserve"> </w:t>
+      </w:r>
+      <w:r>
+        <w:rPr>
+          <w:lang w:val="en-US"/>
+        </w:rPr>
+        <w:t>highest possible Sharpe Ratio one can achieve in this capital</w:t>
+      </w:r>
+      <w:r>
+        <w:rPr>
+          <w:lang w:val="en-US"/>
+        </w:rPr>
+        <w:t xml:space="preserve"> </w:t>
+      </w:r>
+      <w:r>
+        <w:rPr>
+          <w:lang w:val="en-US"/>
+        </w:rPr>
+        <w:t>market</w:t>
+      </w:r>
+      <w:r>
+        <w:rPr>
+          <w:lang w:val="en-US"/>
+        </w:rPr>
+        <w:t xml:space="preserve"> (</w:t>
+      </w:r>
+      <w:r>
+        <w:rPr>
+          <w:rFonts w:eastAsia="KaiTi"/>
+          <w:lang w:val="en-US"/>
+        </w:rPr>
+        <w:t>在该线上进行</w:t>
+      </w:r>
+      <w:r>
+        <w:rPr>
+          <w:rFonts w:eastAsia="KaiTi"/>
+          <w:lang w:val="en-US"/>
+        </w:rPr>
+        <w:t>市场组合资产以及无风险资产的</w:t>
+      </w:r>
+      <w:r>
+        <w:rPr>
+          <w:rFonts w:eastAsia="KaiTi"/>
+          <w:lang w:val="en-US"/>
+        </w:rPr>
+        <w:t>组合</w:t>
+      </w:r>
+      <w:r>
+        <w:rPr>
+          <w:lang w:val="en-US"/>
+        </w:rPr>
+        <w:t>)</w:t>
+      </w:r>
+      <w:r>
+        <w:rPr>
+          <w:lang w:val="en-US"/>
+        </w:rPr>
+        <w:t>.</w:t>
+      </w:r>
+      <w:r>
+        <w:rPr>
+          <w:lang w:val="en-US"/>
+        </w:rPr>
+        <w:t xml:space="preserve"> </w:t>
+      </w:r>
+      <w:r>
+        <w:rPr>
+          <w:i/>
+          <w:iCs/>
+          <w:highlight w:val="cyan"/>
+          <w:u w:val="single"/>
+          <w:lang w:val="en-US"/>
+        </w:rPr>
+        <w:t>D</w:t>
+      </w:r>
+      <w:r>
+        <w:rPr>
+          <w:i/>
+          <w:iCs/>
+          <w:highlight w:val="cyan"/>
+          <w:u w:val="single"/>
+          <w:lang w:val="en-US"/>
+        </w:rPr>
+        <w:t>iversifiable</w:t>
+      </w:r>
+      <w:r>
+        <w:rPr>
+          <w:i/>
+          <w:iCs/>
+          <w:highlight w:val="cyan"/>
+          <w:u w:val="single"/>
+          <w:lang w:val="en-US"/>
+        </w:rPr>
+        <w:t xml:space="preserve"> </w:t>
+      </w:r>
+      <w:r>
+        <w:rPr>
+          <w:i/>
+          <w:iCs/>
+          <w:highlight w:val="cyan"/>
+          <w:u w:val="single"/>
+          <w:lang w:val="en-US"/>
+        </w:rPr>
+        <w:t>(unsystematic) and non-diversifiable (systematic).</w:t>
+      </w:r>
+      <w:r>
+        <w:rPr>
+          <w:lang w:val="en-US"/>
+        </w:rPr>
+        <w:t xml:space="preserve"> </w:t>
+      </w:r>
+      <w:r>
+        <w:rPr>
+          <w:highlight w:val="magenta"/>
+          <w:lang w:val="en-US"/>
+        </w:rPr>
+        <w:t>Diversifiable risk:</w:t>
+      </w:r>
+      <w:r>
+        <w:rPr>
+          <w:lang w:val="en-US"/>
+        </w:rPr>
+        <w:t xml:space="preserve"> risks that can be mitigated through</w:t>
+      </w:r>
+      <w:r>
+        <w:rPr>
+          <w:lang w:val="en-US"/>
+        </w:rPr>
+        <w:t xml:space="preserve"> </w:t>
+      </w:r>
+      <w:r>
+        <w:rPr>
+          <w:lang w:val="en-US"/>
+        </w:rPr>
+        <w:t>investing in other financial assets/companies/countries</w:t>
+      </w:r>
+      <w:r>
+        <w:rPr>
+          <w:lang w:val="en-US"/>
+        </w:rPr>
+        <w:t xml:space="preserve">. </w:t>
+      </w:r>
+      <w:r>
+        <w:rPr>
+          <w:b/>
+          <w:bCs/>
+          <w:lang w:val="en-US"/>
+        </w:rPr>
+        <w:t>Diversifiable risk is not compensated.</w:t>
+      </w:r>
+      <w:r>
+        <w:rPr>
+          <w:b/>
+          <w:bCs/>
+          <w:lang w:val="en-US"/>
+        </w:rPr>
+        <w:t xml:space="preserve"> </w:t>
+      </w:r>
+      <w:r>
+        <w:rPr>
+          <w:highlight w:val="magenta"/>
+          <w:lang w:val="en-US"/>
+        </w:rPr>
+        <w:t>Undiversifiable</w:t>
+      </w:r>
+      <w:r>
+        <w:rPr>
+          <w:highlight w:val="magenta"/>
+          <w:lang w:val="en-US"/>
+        </w:rPr>
+        <w:t xml:space="preserve"> </w:t>
+      </w:r>
+      <w:r>
+        <w:rPr>
+          <w:highlight w:val="magenta"/>
+          <w:lang w:val="en-US"/>
+        </w:rPr>
+        <w:t>risk</w:t>
+      </w:r>
+      <w:r>
+        <w:rPr>
+          <w:highlight w:val="magenta"/>
+          <w:lang w:val="en-US"/>
+        </w:rPr>
+        <w:t>:</w:t>
+      </w:r>
+      <w:r>
+        <w:rPr>
+          <w:lang w:val="en-US"/>
+        </w:rPr>
+        <w:t xml:space="preserve"> risk that cannot be</w:t>
+      </w:r>
+      <w:r>
+        <w:rPr>
+          <w:lang w:val="en-US"/>
+        </w:rPr>
+        <w:t xml:space="preserve"> </w:t>
+      </w:r>
+      <w:r>
+        <w:rPr>
+          <w:lang w:val="en-US"/>
+        </w:rPr>
+        <w:t>eliminated through diversification</w:t>
+      </w:r>
+      <w:r>
+        <w:rPr>
+          <w:lang w:val="en-US"/>
+        </w:rPr>
+        <w:t xml:space="preserve"> (market risk, such as e</w:t>
+      </w:r>
+      <w:r>
+        <w:rPr>
+          <w:lang w:val="en-US"/>
+        </w:rPr>
+        <w:t>conomic</w:t>
+      </w:r>
+      <w:r>
+        <w:rPr>
+          <w:lang w:val="en-US"/>
+        </w:rPr>
+        <w:t xml:space="preserve"> </w:t>
+      </w:r>
+      <w:r>
+        <w:rPr>
+          <w:lang w:val="en-US"/>
+        </w:rPr>
+        <w:t>recession</w:t>
+      </w:r>
+      <w:r>
+        <w:rPr>
+          <w:lang w:val="en-US"/>
+        </w:rPr>
+        <w:t xml:space="preserve">). </w:t>
+      </w:r>
+      <w:r>
+        <w:rPr>
+          <w:lang w:val="en-US"/>
+        </w:rPr>
+        <w:t>Here in CAPM, we show that securities with</w:t>
+      </w:r>
+      <w:r>
+        <w:rPr>
+          <w:lang w:val="en-US"/>
+        </w:rPr>
+        <w:t xml:space="preserve"> </w:t>
+      </w:r>
+      <w:r>
+        <w:rPr>
+          <w:lang w:val="en-US"/>
+        </w:rPr>
+        <w:t xml:space="preserve">undesirable features </w:t>
+      </w:r>
+      <w:r>
+        <w:rPr>
+          <w:highlight w:val="yellow"/>
+          <w:lang w:val="en-US"/>
+        </w:rPr>
+        <w:t>(high market risk) have a</w:t>
+      </w:r>
+      <w:r>
+        <w:rPr>
+          <w:highlight w:val="yellow"/>
+          <w:lang w:val="en-US"/>
+        </w:rPr>
+        <w:t xml:space="preserve"> </w:t>
+      </w:r>
+      <w:r>
+        <w:rPr>
+          <w:highlight w:val="yellow"/>
+          <w:lang w:val="en-US"/>
+        </w:rPr>
+        <w:t>higher return</w:t>
+      </w:r>
+      <w:r>
+        <w:rPr>
+          <w:lang w:val="en-US"/>
+        </w:rPr>
+        <w:t xml:space="preserve">. </w:t>
+      </w:r>
+      <w:r>
+        <w:rPr>
+          <w:i/>
+          <w:iCs/>
+          <w:highlight w:val="cyan"/>
+          <w:u w:val="single"/>
+          <w:lang w:val="en-US"/>
+        </w:rPr>
+        <w:t>Measuring the undiversifiable risk: beta</w:t>
+      </w:r>
+      <w:r>
+        <w:rPr>
+          <w:i/>
+          <w:iCs/>
+          <w:highlight w:val="cyan"/>
+          <w:u w:val="single"/>
+          <w:lang w:val="en-US"/>
+        </w:rPr>
+        <w:t>.</w:t>
+      </w:r>
+      <w:r>
+        <w:rPr>
+          <w:lang w:val="en-US"/>
+        </w:rPr>
+        <w:t xml:space="preserve"> </w:t>
+      </w:r>
+      <w:r>
+        <w:rPr>
+          <w:lang w:val="en-US"/>
+        </w:rPr>
+        <w:t>A measure of firm’s systematic risk: its sensitiv</w:t>
+      </w:r>
+      <w:r>
+        <w:rPr>
+          <w:noProof/>
+        </w:rPr>
+        <w:t xml:space="preserve"> </w:t>
+      </w:r>
+      <w:r>
+        <w:rPr>
+          <w:lang w:val="en-US"/>
+        </w:rPr>
+        <w:t xml:space="preserve"> </w:t>
+      </w:r>
+      <w:r>
+        <w:rPr>
+          <w:lang w:val="en-US"/>
+        </w:rPr>
+        <w:t>ity to</w:t>
+      </w:r>
+      <w:r>
+        <w:rPr>
+          <w:lang w:val="en-US"/>
+        </w:rPr>
+        <w:t xml:space="preserve"> </w:t>
+      </w:r>
+      <w:r>
+        <w:rPr>
+          <w:lang w:val="en-US"/>
+        </w:rPr>
+        <w:t>market portfolio returns</w:t>
+      </w:r>
+      <w:r>
+        <w:rPr>
+          <w:lang w:val="en-US"/>
+        </w:rPr>
+        <w:t xml:space="preserve">. </w:t>
+      </w:r>
+      <w:r>
+        <w:rPr>
+          <w:lang w:val="en-US"/>
+        </w:rPr>
+        <w:t xml:space="preserve">Beta essentially is the </w:t>
+      </w:r>
+      <w:r>
+        <w:rPr>
+          <w:highlight w:val="yellow"/>
+          <w:lang w:val="en-US"/>
+        </w:rPr>
+        <w:t>regression coefficient</w:t>
+      </w:r>
+      <w:r>
+        <w:rPr>
+          <w:lang w:val="en-US"/>
+        </w:rPr>
+        <w:t xml:space="preserve"> of the</w:t>
+      </w:r>
+      <w:r>
+        <w:rPr>
+          <w:lang w:val="en-US"/>
+        </w:rPr>
+        <w:t xml:space="preserve"> </w:t>
+      </w:r>
+      <w:r>
+        <w:rPr>
+          <w:lang w:val="en-US"/>
+        </w:rPr>
+        <w:t xml:space="preserve">assets’ return on </w:t>
+      </w:r>
+      <w:r>
+        <w:rPr>
+          <w:lang w:val="en-US"/>
+        </w:rPr>
+        <w:lastRenderedPageBreak/>
+        <w:t>the market return</w:t>
+      </w:r>
+      <w:r>
+        <w:rPr>
+          <w:lang w:val="en-US"/>
+        </w:rPr>
+        <w:t xml:space="preserve"> (</w:t>
+      </w:r>
+      <w:r>
+        <w:rPr>
+          <w:lang w:val="en-US"/>
+        </w:rPr>
+        <w:t>can be positive, negative</w:t>
+      </w:r>
+      <w:r>
+        <w:rPr>
+          <w:lang w:val="en-US"/>
+        </w:rPr>
+        <w:t>,</w:t>
+      </w:r>
+      <w:r>
+        <w:rPr>
+          <w:lang w:val="en-US"/>
+        </w:rPr>
+        <w:t xml:space="preserve"> lager than 1</w:t>
+      </w:r>
+      <w:r>
+        <w:rPr>
+          <w:lang w:val="en-US"/>
+        </w:rPr>
+        <w:t>)</w:t>
+      </w:r>
+      <w:r>
+        <w:rPr>
+          <w:rFonts w:ascii="KaiTi" w:eastAsia="KaiTi" w:hAnsi="KaiTi" w:cs="SimSun"/>
+          <w:lang w:val="en-US"/>
+        </w:rPr>
+        <w:t xml:space="preserve"> </w:t>
+      </w:r>
+      <w:r>
+        <w:rPr>
+          <w:rFonts w:eastAsia="KaiTi"/>
+          <w:i/>
+          <w:iCs/>
+          <w:highlight w:val="cyan"/>
+          <w:u w:val="single"/>
+          <w:lang w:val="en-US"/>
+        </w:rPr>
+        <w:t>Explain for CAMP.</w:t>
+      </w:r>
+      <w:r>
+        <w:rPr>
+          <w:rFonts w:eastAsia="KaiTi"/>
+          <w:lang w:val="en-US"/>
+        </w:rPr>
+        <w:t xml:space="preserve"> </w:t>
+      </w:r>
+      <w:r>
+        <w:rPr>
+          <w:rFonts w:ascii="Cambria Math" w:eastAsia="KaiTi" w:hAnsi="Cambria Math" w:cs="Cambria Math"/>
+          <w:lang w:val="en-US"/>
+        </w:rPr>
+        <w:t>𝛽</w:t>
+      </w:r>
+      <w:r>
+        <w:rPr>
+          <w:rFonts w:ascii="Cambria Math" w:eastAsia="KaiTi" w:hAnsi="Cambria Math" w:cs="Cambria Math"/>
+          <w:vertAlign w:val="subscript"/>
+          <w:lang w:val="en-US"/>
+        </w:rPr>
+        <w:t>𝑖</w:t>
+      </w:r>
+      <w:r>
+        <w:rPr>
+          <w:rFonts w:eastAsia="KaiTi"/>
+          <w:lang w:val="en-US"/>
+        </w:rPr>
+        <w:t xml:space="preserve"> reflects </w:t>
+      </w:r>
+      <w:r>
+        <w:rPr>
+          <w:rFonts w:eastAsia="KaiTi"/>
+          <w:b/>
+          <w:bCs/>
+          <w:lang w:val="en-US"/>
+        </w:rPr>
+        <w:t>asset i’s quantity of systematic risk</w:t>
+      </w:r>
+      <w:r>
+        <w:rPr>
+          <w:rFonts w:eastAsia="KaiTi"/>
+          <w:lang w:val="en-US"/>
+        </w:rPr>
+        <w:t>, i.e., the</w:t>
+      </w:r>
+      <w:r>
+        <w:rPr>
+          <w:rFonts w:eastAsia="KaiTi"/>
+          <w:lang w:val="en-US"/>
+        </w:rPr>
+        <w:t xml:space="preserve"> </w:t>
+      </w:r>
+      <w:r>
+        <w:rPr>
+          <w:rFonts w:eastAsia="KaiTi"/>
+          <w:lang w:val="en-US"/>
+        </w:rPr>
+        <w:t>sensitivity of return to market return.</w:t>
+      </w:r>
+      <w:r>
+        <w:rPr>
+          <w:rFonts w:eastAsia="KaiTi"/>
+          <w:lang w:val="en-US"/>
+        </w:rPr>
+        <w:t xml:space="preserve"> </w:t>
+      </w:r>
+      <w:r>
+        <w:rPr>
+          <w:rFonts w:ascii="Cambria Math" w:eastAsia="KaiTi" w:hAnsi="Cambria Math" w:cs="Cambria Math"/>
+          <w:lang w:val="en-US"/>
+        </w:rPr>
+        <w:t>𝐸</w:t>
+      </w:r>
+      <w:r>
+        <w:rPr>
+          <w:rFonts w:ascii="Cambria Math" w:eastAsia="KaiTi" w:hAnsi="Cambria Math" w:cs="Cambria Math"/>
+          <w:lang w:val="en-US"/>
+        </w:rPr>
+        <w:t>(</w:t>
+      </w:r>
+      <w:r>
+        <w:rPr>
+          <w:rFonts w:ascii="Cambria Math" w:eastAsia="KaiTi" w:hAnsi="Cambria Math" w:cs="Cambria Math"/>
+          <w:lang w:val="en-US"/>
+        </w:rPr>
+        <w:t>𝑟</w:t>
+      </w:r>
+      <w:r>
+        <w:rPr>
+          <w:rFonts w:ascii="Cambria Math" w:eastAsia="KaiTi" w:hAnsi="Cambria Math" w:cs="Cambria Math"/>
+          <w:vertAlign w:val="subscript"/>
+          <w:lang w:val="en-US"/>
+        </w:rPr>
+        <w:t>𝑚</w:t>
+      </w:r>
+      <w:r>
+        <w:rPr>
+          <w:rFonts w:eastAsia="KaiTi"/>
+          <w:lang w:val="en-US"/>
+        </w:rPr>
+        <w:t>-</w:t>
+      </w:r>
+      <w:r>
+        <w:rPr>
+          <w:rFonts w:ascii="Cambria Math" w:eastAsia="KaiTi" w:hAnsi="Cambria Math" w:cs="Cambria Math"/>
+          <w:lang w:val="en-US"/>
+        </w:rPr>
+        <w:t>𝑟</w:t>
+      </w:r>
+      <w:r>
+        <w:rPr>
+          <w:rFonts w:ascii="Cambria Math" w:eastAsia="KaiTi" w:hAnsi="Cambria Math" w:cs="Cambria Math"/>
+          <w:vertAlign w:val="subscript"/>
+          <w:lang w:val="en-US"/>
+        </w:rPr>
+        <w:t>𝑓</w:t>
+      </w:r>
+      <w:r>
+        <w:rPr>
+          <w:rFonts w:ascii="Cambria Math" w:eastAsia="KaiTi" w:hAnsi="Cambria Math" w:cs="Cambria Math"/>
+          <w:lang w:val="en-US"/>
+        </w:rPr>
+        <w:t>)</w:t>
+      </w:r>
+      <w:r>
+        <w:rPr>
+          <w:rFonts w:eastAsia="KaiTi"/>
+          <w:lang w:val="en-US"/>
+        </w:rPr>
+        <w:t xml:space="preserve"> is also called </w:t>
+      </w:r>
+      <w:r>
+        <w:rPr>
+          <w:rFonts w:eastAsia="KaiTi"/>
+          <w:b/>
+          <w:bCs/>
+          <w:lang w:val="en-US"/>
+        </w:rPr>
+        <w:t>Market risk premium</w:t>
+      </w:r>
+      <w:r>
+        <w:rPr>
+          <w:rFonts w:eastAsia="KaiTi"/>
+          <w:lang w:val="en-US"/>
+        </w:rPr>
+        <w:t>: the</w:t>
+      </w:r>
+      <w:r>
+        <w:rPr>
+          <w:rFonts w:eastAsia="KaiTi"/>
+          <w:lang w:val="en-US"/>
+        </w:rPr>
+        <w:t xml:space="preserve"> </w:t>
+      </w:r>
+      <w:r>
+        <w:rPr>
+          <w:rFonts w:eastAsia="KaiTi"/>
+          <w:lang w:val="en-US"/>
+        </w:rPr>
+        <w:t>required return for bearing one unit of market risk</w:t>
+      </w:r>
+      <w:r>
+        <w:rPr>
+          <w:rFonts w:eastAsia="KaiTi"/>
+          <w:lang w:val="en-US"/>
+        </w:rPr>
+        <w:t xml:space="preserve">. </w:t>
+      </w:r>
+      <w:r>
+        <w:rPr>
+          <w:rFonts w:eastAsia="KaiTi"/>
+          <w:b/>
+          <w:bCs/>
+          <w:highlight w:val="green"/>
+          <w:lang w:val="en-US"/>
+        </w:rPr>
+        <w:t>(2) In Practice</w:t>
+      </w:r>
+      <w:r>
+        <w:rPr>
+          <w:rFonts w:eastAsia="KaiTi"/>
+          <w:b/>
+          <w:bCs/>
+          <w:highlight w:val="green"/>
+          <w:lang w:val="en-US"/>
+        </w:rPr>
+        <w:t>.</w:t>
+      </w:r>
+      <w:r>
+        <w:rPr>
+          <w:rFonts w:eastAsia="KaiTi"/>
+          <w:lang w:val="en-US"/>
+        </w:rPr>
+        <w:t xml:space="preserve"> </w:t>
+      </w:r>
+      <w:r>
+        <w:rPr>
+          <w:rFonts w:eastAsia="KaiTi"/>
+          <w:i/>
+          <w:iCs/>
+          <w:highlight w:val="cyan"/>
+          <w:u w:val="single"/>
+          <w:lang w:val="en-US"/>
+        </w:rPr>
+        <w:t>Risk Free Rat</w:t>
+      </w:r>
+      <w:r>
+        <w:rPr>
+          <w:rFonts w:eastAsia="KaiTi"/>
+          <w:i/>
+          <w:iCs/>
+          <w:highlight w:val="cyan"/>
+          <w:lang w:val="en-US"/>
+        </w:rPr>
+        <w:t>e</w:t>
+      </w:r>
+      <w:r>
+        <w:rPr>
+          <w:rFonts w:eastAsia="KaiTi"/>
+          <w:i/>
+          <w:iCs/>
+          <w:highlight w:val="cyan"/>
+          <w:lang w:val="en-US"/>
+        </w:rPr>
+        <w:t>.</w:t>
+      </w:r>
+      <w:r>
+        <w:rPr>
+          <w:rFonts w:eastAsia="KaiTi"/>
+          <w:lang w:val="en-US"/>
+        </w:rPr>
+        <w:t xml:space="preserve"> </w:t>
+      </w:r>
+      <w:r>
+        <w:rPr>
+          <w:rFonts w:eastAsia="KaiTi"/>
+          <w:lang w:val="en-US"/>
+        </w:rPr>
+        <w:t>Use the current yield on the long</w:t>
+      </w:r>
+      <w:r>
+        <w:rPr>
+          <w:rFonts w:eastAsia="KaiTi"/>
+          <w:lang w:val="en-US"/>
+        </w:rPr>
+        <w:t>-</w:t>
+      </w:r>
+      <w:r>
+        <w:rPr>
+          <w:rFonts w:eastAsia="KaiTi"/>
+          <w:lang w:val="en-US"/>
+        </w:rPr>
+        <w:t>term government</w:t>
+      </w:r>
+      <w:r>
+        <w:rPr>
+          <w:rFonts w:eastAsia="KaiTi"/>
+          <w:lang w:val="en-US"/>
+        </w:rPr>
+        <w:t xml:space="preserve"> </w:t>
+      </w:r>
+      <w:r>
+        <w:rPr>
+          <w:rFonts w:eastAsia="KaiTi"/>
+          <w:lang w:val="en-US"/>
+        </w:rPr>
+        <w:t>bonds</w:t>
+      </w:r>
+      <w:r>
+        <w:rPr>
+          <w:rFonts w:eastAsia="KaiTi" w:hint="eastAsia"/>
+          <w:lang w:val="en-US"/>
+        </w:rPr>
+        <w:t>.</w:t>
+      </w:r>
+      <w:r>
+        <w:rPr>
+          <w:rFonts w:eastAsia="KaiTi"/>
+          <w:lang w:val="en-US"/>
+        </w:rPr>
+        <w:t xml:space="preserve"> </w:t>
+      </w:r>
+      <w:r>
+        <w:rPr>
+          <w:rFonts w:eastAsia="KaiTi"/>
+          <w:i/>
+          <w:iCs/>
+          <w:highlight w:val="cyan"/>
+          <w:u w:val="single"/>
+          <w:lang w:val="en-US"/>
+        </w:rPr>
+        <w:t>Market Risk Premium</w:t>
+      </w:r>
+      <w:r>
+        <w:rPr>
+          <w:rFonts w:eastAsia="KaiTi"/>
+          <w:i/>
+          <w:iCs/>
+          <w:highlight w:val="cyan"/>
+          <w:u w:val="single"/>
+          <w:lang w:val="en-US"/>
+        </w:rPr>
+        <w:t>.</w:t>
+      </w:r>
+      <w:r>
+        <w:rPr>
+          <w:rFonts w:eastAsia="KaiTi"/>
+          <w:lang w:val="en-US"/>
+        </w:rPr>
+        <w:t xml:space="preserve"> </w:t>
+      </w:r>
+      <w:r>
+        <w:rPr>
+          <w:rFonts w:eastAsia="KaiTi"/>
+          <w:lang w:val="en-US"/>
+        </w:rPr>
+        <w:t>Portfolio of all risky assets (stocks, bonds, etc.) traded in capital</w:t>
+      </w:r>
+      <w:r>
+        <w:rPr>
+          <w:rFonts w:eastAsia="KaiTi"/>
+          <w:lang w:val="en-US"/>
+        </w:rPr>
+        <w:t xml:space="preserve"> </w:t>
+      </w:r>
+      <w:r>
+        <w:rPr>
+          <w:rFonts w:eastAsia="KaiTi"/>
+          <w:lang w:val="en-US"/>
+        </w:rPr>
+        <w:t>markets</w:t>
+      </w:r>
+      <w:r>
+        <w:rPr>
+          <w:rFonts w:eastAsia="KaiTi"/>
+          <w:lang w:val="en-US"/>
+        </w:rPr>
+        <w:t xml:space="preserve"> (S&amp;P 500, </w:t>
+      </w:r>
+      <w:r>
+        <w:rPr>
+          <w:rFonts w:eastAsia="KaiTi"/>
+          <w:lang w:val="en-US"/>
+        </w:rPr>
+        <w:t>CSI 300</w:t>
+      </w:r>
+      <w:r>
+        <w:rPr>
+          <w:rFonts w:eastAsia="KaiTi"/>
+          <w:lang w:val="en-US"/>
+        </w:rPr>
+        <w:t>)</w:t>
+      </w:r>
+      <w:r>
+        <w:rPr>
+          <w:rFonts w:eastAsia="KaiTi"/>
+          <w:lang w:val="en-US"/>
+        </w:rPr>
+        <w:t xml:space="preserve">. </w:t>
+      </w:r>
+      <w:r>
+        <w:rPr>
+          <w:rFonts w:eastAsia="KaiTi"/>
+          <w:highlight w:val="magenta"/>
+          <w:lang w:val="en-US"/>
+        </w:rPr>
+        <w:t>Features</w:t>
+      </w:r>
+      <w:r>
+        <w:rPr>
+          <w:rFonts w:eastAsia="KaiTi"/>
+          <w:highlight w:val="magenta"/>
+          <w:lang w:val="en-US"/>
+        </w:rPr>
+        <w:t>.</w:t>
+      </w:r>
+      <w:r>
+        <w:rPr>
+          <w:rFonts w:eastAsia="KaiTi"/>
+          <w:lang w:val="en-US"/>
+        </w:rPr>
+        <w:t xml:space="preserve"> </w:t>
+      </w:r>
+      <w:r>
+        <w:rPr>
+          <w:rFonts w:eastAsia="KaiTi"/>
+          <w:lang w:val="en-US"/>
+        </w:rPr>
+        <w:t>Hard to tell</w:t>
+      </w:r>
+      <w:r>
+        <w:rPr>
+          <w:rFonts w:eastAsia="KaiTi" w:hint="eastAsia"/>
+          <w:lang w:val="en-US"/>
+        </w:rPr>
+        <w:t>;</w:t>
+      </w:r>
+      <w:r>
+        <w:rPr>
+          <w:rFonts w:eastAsia="KaiTi"/>
+          <w:lang w:val="en-US"/>
+        </w:rPr>
+        <w:t xml:space="preserve"> </w:t>
+      </w:r>
+      <w:r>
+        <w:rPr>
+          <w:rFonts w:eastAsia="KaiTi"/>
+          <w:lang w:val="en-US"/>
+        </w:rPr>
+        <w:t>Anything between 3% and 8% could be justified</w:t>
+      </w:r>
+      <w:r>
+        <w:rPr>
+          <w:rFonts w:eastAsia="KaiTi"/>
+          <w:lang w:val="en-US"/>
+        </w:rPr>
+        <w:t xml:space="preserve">; </w:t>
+      </w:r>
+      <w:r>
+        <w:rPr>
+          <w:rFonts w:eastAsia="KaiTi"/>
+          <w:lang w:val="en-US"/>
+        </w:rPr>
+        <w:t>May vary across countries</w:t>
+      </w:r>
+      <w:r>
+        <w:rPr>
+          <w:rFonts w:eastAsia="KaiTi"/>
+          <w:lang w:val="en-US"/>
+        </w:rPr>
+        <w:t xml:space="preserve">; </w:t>
+      </w:r>
+      <w:r>
+        <w:rPr>
+          <w:rFonts w:eastAsia="KaiTi"/>
+          <w:i/>
+          <w:iCs/>
+          <w:highlight w:val="cyan"/>
+          <w:u w:val="single"/>
+          <w:lang w:val="en-US"/>
+        </w:rPr>
+        <w:t>Betas.</w:t>
+      </w:r>
+      <w:r>
+        <w:rPr>
+          <w:rFonts w:eastAsia="KaiTi"/>
+          <w:lang w:val="en-US"/>
+        </w:rPr>
+        <w:t xml:space="preserve"> </w:t>
+      </w:r>
+      <w:r>
+        <w:rPr>
+          <w:rFonts w:eastAsia="KaiTi"/>
+          <w:lang w:val="en-US"/>
+        </w:rPr>
+        <w:t xml:space="preserve">Get it from </w:t>
+      </w:r>
+      <w:r>
+        <w:rPr>
+          <w:rFonts w:eastAsia="KaiTi"/>
+          <w:highlight w:val="yellow"/>
+          <w:lang w:val="en-US"/>
+        </w:rPr>
+        <w:t>somewhere</w:t>
+      </w:r>
+      <w:r>
+        <w:rPr>
+          <w:rFonts w:eastAsia="KaiTi"/>
+          <w:lang w:val="en-US"/>
+        </w:rPr>
+        <w:t xml:space="preserve"> like Bloomberg/Reuters/Yahoo Finance</w:t>
+      </w:r>
+      <w:r>
+        <w:rPr>
+          <w:rFonts w:eastAsia="KaiTi"/>
+          <w:lang w:val="en-US"/>
+        </w:rPr>
+        <w:t xml:space="preserve">. </w:t>
+      </w:r>
+      <w:r>
+        <w:rPr>
+          <w:rFonts w:eastAsia="KaiTi"/>
+          <w:highlight w:val="yellow"/>
+          <w:lang w:val="en-US"/>
+        </w:rPr>
+        <w:t>Compute yourself</w:t>
+      </w:r>
+      <w:r>
+        <w:rPr>
+          <w:rFonts w:eastAsia="KaiTi"/>
+          <w:lang w:val="en-US"/>
+        </w:rPr>
+        <w:t xml:space="preserve"> using past stock returns and market</w:t>
+      </w:r>
+      <w:r>
+        <w:rPr>
+          <w:rFonts w:eastAsia="KaiTi"/>
+          <w:lang w:val="en-US"/>
+        </w:rPr>
+        <w:t xml:space="preserve"> </w:t>
+      </w:r>
+      <w:r>
+        <w:rPr>
+          <w:rFonts w:eastAsia="KaiTi"/>
+          <w:lang w:val="en-US"/>
+        </w:rPr>
+        <w:t>returns</w:t>
+      </w:r>
+      <w:r>
+        <w:rPr>
+          <w:rFonts w:eastAsia="KaiTi"/>
+          <w:lang w:val="en-US"/>
+        </w:rPr>
+        <w:t xml:space="preserve"> </w:t>
+      </w:r>
+      <w:r>
+        <w:rPr>
+          <w:rFonts w:eastAsia="KaiTi"/>
+          <w:lang w:val="en-US"/>
+        </w:rPr>
+        <w:t xml:space="preserve">Analysts typically use a </w:t>
+      </w:r>
+      <w:r>
+        <w:rPr>
+          <w:rFonts w:eastAsia="KaiTi"/>
+          <w:b/>
+          <w:bCs/>
+          <w:lang w:val="en-US"/>
+        </w:rPr>
+        <w:t>5-year time horizon</w:t>
+      </w:r>
+      <w:r>
+        <w:rPr>
+          <w:rFonts w:eastAsia="KaiTi"/>
+          <w:lang w:val="en-US"/>
+        </w:rPr>
+        <w:t xml:space="preserve">, and </w:t>
+      </w:r>
+      <w:r>
+        <w:rPr>
+          <w:rFonts w:eastAsia="KaiTi"/>
+          <w:b/>
+          <w:bCs/>
+          <w:lang w:val="en-US"/>
+        </w:rPr>
+        <w:t>monthly</w:t>
+      </w:r>
+      <w:r>
+        <w:rPr>
+          <w:rFonts w:eastAsia="KaiTi"/>
+          <w:b/>
+          <w:bCs/>
+          <w:lang w:val="en-US"/>
+        </w:rPr>
+        <w:t xml:space="preserve"> </w:t>
+      </w:r>
+      <w:r>
+        <w:rPr>
+          <w:rFonts w:eastAsia="KaiTi"/>
+          <w:b/>
+          <w:bCs/>
+          <w:lang w:val="en-US"/>
+        </w:rPr>
+        <w:t>returns</w:t>
+      </w:r>
+      <w:r>
+        <w:rPr>
+          <w:rFonts w:eastAsia="KaiTi"/>
+          <w:lang w:val="en-US"/>
+        </w:rPr>
+        <w:t xml:space="preserve"> to compute the betas</w:t>
+      </w:r>
+      <w:r>
+        <w:rPr>
+          <w:rFonts w:eastAsia="KaiTi"/>
+          <w:lang w:val="en-US"/>
+        </w:rPr>
+        <w:t xml:space="preserve">. </w:t>
+      </w:r>
+      <w:r>
+        <w:rPr>
+          <w:rFonts w:eastAsia="KaiTi"/>
+          <w:lang w:val="en-US"/>
+        </w:rPr>
+        <w:t>Subject to statistical error</w:t>
+      </w:r>
+      <w:r>
+        <w:rPr>
+          <w:rFonts w:eastAsia="KaiTi"/>
+          <w:lang w:val="en-US"/>
+        </w:rPr>
+        <w:t xml:space="preserve">. </w:t>
+      </w:r>
+      <w:r>
+        <w:rPr>
+          <w:rFonts w:eastAsia="KaiTi"/>
+          <w:i/>
+          <w:iCs/>
+          <w:highlight w:val="cyan"/>
+          <w:u w:val="single"/>
+          <w:lang w:val="en-US"/>
+        </w:rPr>
+        <w:t>Caveat</w:t>
+      </w:r>
+      <w:r>
+        <w:rPr>
+          <w:rFonts w:eastAsia="KaiTi"/>
+          <w:i/>
+          <w:iCs/>
+          <w:highlight w:val="cyan"/>
+          <w:u w:val="single"/>
+          <w:lang w:val="en-US"/>
+        </w:rPr>
+        <w:t>.</w:t>
+      </w:r>
+      <w:r>
+        <w:rPr>
+          <w:rFonts w:eastAsia="KaiTi"/>
+          <w:lang w:val="en-US"/>
+        </w:rPr>
+        <w:t xml:space="preserve"> </w:t>
+      </w:r>
+      <w:r>
+        <w:rPr>
+          <w:rFonts w:eastAsia="KaiTi"/>
+          <w:lang w:val="en-US"/>
+        </w:rPr>
+        <w:t>CAPM relies on strong simplifying</w:t>
+      </w:r>
+      <w:r>
+        <w:rPr>
+          <w:rFonts w:eastAsia="KaiTi"/>
+          <w:lang w:val="en-US"/>
+        </w:rPr>
+        <w:t xml:space="preserve"> </w:t>
+      </w:r>
+      <w:r>
+        <w:rPr>
+          <w:rFonts w:eastAsia="KaiTi"/>
+          <w:lang w:val="en-US"/>
+        </w:rPr>
+        <w:t>assumptions</w:t>
+      </w:r>
+      <w:r>
+        <w:rPr>
+          <w:rFonts w:eastAsia="KaiTi"/>
+          <w:lang w:val="en-US"/>
+        </w:rPr>
+        <w:t xml:space="preserve"> (</w:t>
+      </w:r>
+      <w:r>
+        <w:rPr>
+          <w:rFonts w:eastAsia="KaiTi"/>
+          <w:lang w:val="en-US"/>
+        </w:rPr>
+        <w:t>Diversified investors</w:t>
+      </w:r>
+      <w:r>
+        <w:rPr>
+          <w:rFonts w:eastAsia="KaiTi"/>
+          <w:lang w:val="en-US"/>
+        </w:rPr>
+        <w:t xml:space="preserve">, </w:t>
+      </w:r>
+      <w:r>
+        <w:rPr>
+          <w:rFonts w:eastAsia="KaiTi"/>
+          <w:lang w:val="en-US"/>
+        </w:rPr>
+        <w:t>Observability of market portfolio</w:t>
+      </w:r>
+      <w:r>
+        <w:rPr>
+          <w:rFonts w:eastAsia="KaiTi"/>
+          <w:lang w:val="en-US"/>
+        </w:rPr>
+        <w:t xml:space="preserve">, </w:t>
+      </w:r>
+      <w:r>
+        <w:rPr>
+          <w:rFonts w:eastAsia="KaiTi"/>
+          <w:lang w:val="en-US"/>
+        </w:rPr>
+        <w:t>Constant beta</w:t>
+      </w:r>
+      <w:r>
+        <w:rPr>
+          <w:rFonts w:eastAsia="KaiTi"/>
+          <w:lang w:val="en-US"/>
+        </w:rPr>
+        <w:t xml:space="preserve">, </w:t>
+      </w:r>
+      <w:r>
+        <w:rPr>
+          <w:rFonts w:eastAsia="KaiTi"/>
+          <w:lang w:val="en-US"/>
+        </w:rPr>
+        <w:t>No arbitrage condition</w:t>
+      </w:r>
+      <w:r>
+        <w:rPr>
+          <w:rFonts w:eastAsia="KaiTi"/>
+          <w:lang w:val="en-US"/>
+        </w:rPr>
+        <w:t>)</w:t>
+      </w:r>
+      <w:r>
+        <w:rPr>
+          <w:rFonts w:eastAsia="KaiTi"/>
+          <w:lang w:val="en-US"/>
+        </w:rPr>
+        <w:t>.</w:t>
+      </w:r>
+      <w:r>
+        <w:rPr>
+          <w:rFonts w:eastAsia="KaiTi"/>
+          <w:lang w:val="en-US"/>
+        </w:rPr>
+        <w:t xml:space="preserve"> </w:t>
+      </w:r>
+      <w:r>
+        <w:rPr>
+          <w:rFonts w:eastAsia="KaiTi"/>
+          <w:highlight w:val="magenta"/>
+          <w:lang w:val="en-US"/>
+        </w:rPr>
+        <w:t>Multi-factor model</w:t>
+      </w:r>
+      <w:r>
+        <w:rPr>
+          <w:rFonts w:eastAsia="KaiTi"/>
+          <w:lang w:val="en-US"/>
+        </w:rPr>
+        <w:t xml:space="preserve">, </w:t>
+      </w:r>
+      <w:r>
+        <w:rPr>
+          <w:rFonts w:eastAsia="KaiTi"/>
+          <w:lang w:val="en-US"/>
+        </w:rPr>
+        <w:t>risk-factors other than market risk can also</w:t>
+      </w:r>
+      <w:r>
+        <w:rPr>
+          <w:rFonts w:eastAsia="KaiTi"/>
+          <w:lang w:val="en-US"/>
+        </w:rPr>
+        <w:t xml:space="preserve"> </w:t>
+      </w:r>
+      <w:r>
+        <w:rPr>
+          <w:rFonts w:eastAsia="KaiTi"/>
+          <w:lang w:val="en-US"/>
+        </w:rPr>
+        <w:t>be non-diversifiable and thus are priced</w:t>
+      </w:r>
+      <w:r>
+        <w:rPr>
+          <w:rFonts w:eastAsia="KaiTi"/>
+          <w:lang w:val="en-US"/>
+        </w:rPr>
+        <w:t>.</w:t>
+      </w:r>
+      <w:r>
+        <w:rPr>
+          <w:rFonts w:eastAsia="KaiTi"/>
+          <w:lang w:val="en-US"/>
+        </w:rPr>
+        <w:t xml:space="preserve"> </w:t>
+      </w:r>
+      <w:r>
+        <w:rPr>
+          <w:rFonts w:eastAsia="KaiTi"/>
+          <w:lang w:val="en-US"/>
+        </w:rPr>
+        <w:t>Similar to CAPM, look at the covariance</w:t>
+      </w:r>
+      <w:r>
+        <w:rPr>
+          <w:rFonts w:eastAsia="KaiTi"/>
+          <w:lang w:val="en-US"/>
+        </w:rPr>
+        <w:t xml:space="preserve"> </w:t>
+      </w:r>
+      <w:r>
+        <w:rPr>
+          <w:rFonts w:eastAsia="KaiTi"/>
+          <w:lang w:val="en-US"/>
+        </w:rPr>
+        <w:t>between stock performance and some</w:t>
+      </w:r>
+      <w:r>
+        <w:rPr>
+          <w:rFonts w:eastAsia="KaiTi"/>
+          <w:lang w:val="en-US"/>
+        </w:rPr>
+        <w:t xml:space="preserve"> </w:t>
+      </w:r>
+      <w:r>
+        <w:rPr>
+          <w:rFonts w:eastAsia="KaiTi"/>
+          <w:lang w:val="en-US"/>
+        </w:rPr>
+        <w:t>portfolio’s performances</w:t>
+      </w:r>
+      <w:r>
+        <w:rPr>
+          <w:rFonts w:eastAsia="KaiTi"/>
+          <w:lang w:val="en-US"/>
+        </w:rPr>
+        <w:t xml:space="preserve"> (</w:t>
+      </w:r>
+      <w:r>
+        <w:rPr>
+          <w:rFonts w:eastAsia="KaiTi"/>
+          <w:lang w:val="en-US"/>
+        </w:rPr>
+        <w:t>Long companies with high metrics</w:t>
+      </w:r>
+      <w:r>
+        <w:rPr>
+          <w:rFonts w:eastAsia="KaiTi"/>
+          <w:lang w:val="en-US"/>
+        </w:rPr>
+        <w:t xml:space="preserve">, </w:t>
+      </w:r>
+      <w:r>
+        <w:rPr>
+          <w:rFonts w:eastAsia="KaiTi"/>
+          <w:lang w:val="en-US"/>
+        </w:rPr>
+        <w:t>s</w:t>
+      </w:r>
+      <w:r>
+        <w:rPr>
+          <w:rFonts w:eastAsia="KaiTi"/>
+          <w:lang w:val="en-US"/>
+        </w:rPr>
+        <w:t>hort companies with low metrics</w:t>
+      </w:r>
+      <w:r>
+        <w:rPr>
+          <w:rFonts w:eastAsia="KaiTi"/>
+          <w:lang w:val="en-US"/>
+        </w:rPr>
+        <w:t>).</w:t>
+      </w:r>
+      <w:r>
+        <w:rPr>
+          <w:rFonts w:eastAsia="KaiTi"/>
+          <w:lang w:val="en-US"/>
+        </w:rPr>
+        <w:t xml:space="preserve"> D</w:t>
+      </w:r>
+      <w:r>
+        <w:rPr>
+          <w:rFonts w:eastAsia="KaiTi"/>
+          <w:lang w:val="en-US"/>
+        </w:rPr>
+        <w:t>ebt-to-equity</w:t>
+      </w:r>
+      <w:r>
+        <w:rPr>
+          <w:rFonts w:eastAsia="KaiTi"/>
+          <w:lang w:val="en-US"/>
+        </w:rPr>
+        <w:t xml:space="preserve"> </w:t>
+      </w:r>
+      <w:r>
+        <w:rPr>
+          <w:rFonts w:eastAsia="KaiTi"/>
+          <w:lang w:val="en-US"/>
+        </w:rPr>
+        <w:t>ratio</w:t>
+      </w:r>
+      <w:r>
+        <w:rPr>
+          <w:rFonts w:eastAsia="KaiTi"/>
+          <w:lang w:val="en-US"/>
+        </w:rPr>
+        <w:t xml:space="preserve">. </w:t>
+      </w:r>
+      <w:r>
+        <w:rPr>
+          <w:rFonts w:eastAsia="KaiTi"/>
+          <w:lang w:val="en-US"/>
+        </w:rPr>
+        <w:t>Beta is a function of capital structure</w:t>
+      </w:r>
+      <w:r>
+        <w:rPr>
+          <w:rFonts w:eastAsia="KaiTi"/>
+          <w:lang w:val="en-US"/>
+        </w:rPr>
+        <w:t xml:space="preserve">, </w:t>
+      </w:r>
+      <w:r>
+        <w:rPr>
+          <w:rFonts w:eastAsia="KaiTi"/>
+          <w:lang w:val="en-US"/>
+        </w:rPr>
+        <w:t>i</w:t>
+      </w:r>
+      <w:r>
+        <w:rPr>
+          <w:rFonts w:eastAsia="KaiTi"/>
+          <w:lang w:val="en-US"/>
+        </w:rPr>
+        <w:t>f the capital structure changes, beta changes</w:t>
+      </w:r>
+      <w:r>
+        <w:rPr>
+          <w:rFonts w:eastAsia="KaiTi"/>
+          <w:lang w:val="en-US"/>
+        </w:rPr>
+        <w:t>.</w:t>
       </w:r>
     </w:p>
     <w:sectPr>
@@ -33243,6 +34716,27 @@
       <w:color w:val="808080"/>
     </w:rPr>
   </w:style>
+  <w:style w:type="paragraph" w:customStyle="1" w:styleId="p1">
+    <w:name w:val="p1"/>
+    <w:basedOn w:val="Normal"/>
+    <w:rsid w:val="00D5382B"/>
+    <w:rPr>
+      <w:rFonts w:ascii="Times New Roman" w:eastAsia="Times New Roman" w:hAnsi="Times New Roman" w:cs="Times New Roman"/>
+      <w:color w:val="000000"/>
+      <w:sz w:val="27"/>
+      <w:szCs w:val="27"/>
+    </w:rPr>
+  </w:style>
+  <w:style w:type="character" w:customStyle="1" w:styleId="s1">
+    <w:name w:val="s1"/>
+    <w:basedOn w:val="DefaultParagraphFont"/>
+    <w:rsid w:val="00D5382B"/>
+    <w:rPr>
+      <w:rFonts w:ascii="Times New Roman" w:hAnsi="Times New Roman" w:cs="Times New Roman" w:hint="default"/>
+      <w:sz w:val="36"/>
+      <w:szCs w:val="36"/>
+    </w:rPr>
+  </w:style>
 </w:styles>
 </file>
 

</xml_diff>

<commit_message>
add: finish PPT (#5)
</commit_message>
<xml_diff>
--- a/Notes/final/final-CheatSheet.docx
+++ b/Notes/final/final-CheatSheet.docx
@@ -1433,7 +1433,15 @@
           <w:rFonts w:ascii="Times New Roman" w:eastAsia="KaiTi" w:hAnsi="Times New Roman" w:cs="Times New Roman"/>
           <w:lang w:val="en-US"/>
         </w:rPr>
-        <w:t>Why not creditors’, employees’, customers’, community’</w:t>
+        <w:t xml:space="preserve">Why not creditors’, employees’, customers’, </w:t>
+      </w:r>
+      <w:proofErr w:type="gramStart"/>
+      <w:r>
+        <w:rPr>
+          <w:rFonts w:ascii="Times New Roman" w:eastAsia="KaiTi" w:hAnsi="Times New Roman" w:cs="Times New Roman"/>
+          <w:lang w:val="en-US"/>
+        </w:rPr>
+        <w:t>community’</w:t>
       </w:r>
       <w:r>
         <w:rPr>
@@ -1447,7 +1455,15 @@
           <w:rFonts w:ascii="Times New Roman" w:eastAsia="KaiTi" w:hAnsi="Times New Roman" w:cs="Times New Roman"/>
           <w:lang w:val="en-US"/>
         </w:rPr>
-        <w:t xml:space="preserve">?: Chief decision makers (executives) are </w:t>
+        <w:t>?:</w:t>
+      </w:r>
+      <w:proofErr w:type="gramEnd"/>
+      <w:r>
+        <w:rPr>
+          <w:rFonts w:ascii="Times New Roman" w:eastAsia="KaiTi" w:hAnsi="Times New Roman" w:cs="Times New Roman"/>
+          <w:lang w:val="en-US"/>
+        </w:rPr>
+        <w:t xml:space="preserve"> Chief decision makers (executives) are </w:t>
       </w:r>
       <w:r>
         <w:rPr>
@@ -1875,7 +1891,23 @@
           <w:rFonts w:ascii="Times New Roman" w:eastAsia="KaiTi" w:hAnsi="Times New Roman" w:cs="Times New Roman"/>
           <w:lang w:val="en-US"/>
         </w:rPr>
-        <w:t xml:space="preserve">Employee disruption of business (such as OpenAI’s </w:t>
+        <w:t xml:space="preserve">Employee disruption of business (such as </w:t>
+      </w:r>
+      <w:proofErr w:type="spellStart"/>
+      <w:r>
+        <w:rPr>
+          <w:rFonts w:ascii="Times New Roman" w:eastAsia="KaiTi" w:hAnsi="Times New Roman" w:cs="Times New Roman"/>
+          <w:lang w:val="en-US"/>
+        </w:rPr>
+        <w:t>OpenAI’s</w:t>
+      </w:r>
+      <w:proofErr w:type="spellEnd"/>
+      <w:r>
+        <w:rPr>
+          <w:rFonts w:ascii="Times New Roman" w:eastAsia="KaiTi" w:hAnsi="Times New Roman" w:cs="Times New Roman"/>
+          <w:lang w:val="en-US"/>
+        </w:rPr>
+        <w:t xml:space="preserve"> </w:t>
       </w:r>
       <w:r>
         <w:rPr>
@@ -3110,12 +3142,21 @@
         </w:rPr>
         <w:t>T+1</w:t>
       </w:r>
+      <w:proofErr w:type="gramStart"/>
       <w:r>
         <w:rPr>
           <w:rFonts w:ascii="Times New Roman" w:eastAsia="KaiTi" w:hAnsi="Times New Roman" w:cs="Times New Roman" w:hint="eastAsia"/>
           <w:lang w:val="en-US"/>
         </w:rPr>
-        <w:t xml:space="preserve">=.. (perpetuity debt </w:t>
+        <w:t>=..</w:t>
+      </w:r>
+      <w:proofErr w:type="gramEnd"/>
+      <w:r>
+        <w:rPr>
+          <w:rFonts w:ascii="Times New Roman" w:eastAsia="KaiTi" w:hAnsi="Times New Roman" w:cs="Times New Roman" w:hint="eastAsia"/>
+          <w:lang w:val="en-US"/>
+        </w:rPr>
+        <w:t xml:space="preserve"> (perpetuity debt </w:t>
       </w:r>
       <w:r>
         <w:rPr>
@@ -3372,7 +3413,23 @@
           <w:rFonts w:ascii="Times New Roman" w:eastAsia="KaiTi" w:hAnsi="Times New Roman" w:cs="Times New Roman"/>
           <w:lang w:val="en-US"/>
         </w:rPr>
-        <w:t xml:space="preserve"> =105/(1+10%)=95.45, the price will be $95.45. </w:t>
+        <w:t xml:space="preserve"> =105</w:t>
+      </w:r>
+      <w:proofErr w:type="gramStart"/>
+      <w:r>
+        <w:rPr>
+          <w:rFonts w:ascii="Times New Roman" w:eastAsia="KaiTi" w:hAnsi="Times New Roman" w:cs="Times New Roman"/>
+          <w:lang w:val="en-US"/>
+        </w:rPr>
+        <w:t>/(</w:t>
+      </w:r>
+      <w:proofErr w:type="gramEnd"/>
+      <w:r>
+        <w:rPr>
+          <w:rFonts w:ascii="Times New Roman" w:eastAsia="KaiTi" w:hAnsi="Times New Roman" w:cs="Times New Roman"/>
+          <w:lang w:val="en-US"/>
+        </w:rPr>
+        <w:t xml:space="preserve">1+10%)=95.45, the price will be $95.45. </w:t>
       </w:r>
       <w:r>
         <w:rPr>
@@ -3417,7 +3474,23 @@
           <w:rFonts w:ascii="Times New Roman" w:eastAsia="KaiTi" w:hAnsi="Times New Roman" w:cs="Times New Roman"/>
           <w:lang w:val="en-US"/>
         </w:rPr>
-        <w:t xml:space="preserve"> =90 =105/(1+ </w:t>
+        <w:t xml:space="preserve"> =90 =105</w:t>
+      </w:r>
+      <w:proofErr w:type="gramStart"/>
+      <w:r>
+        <w:rPr>
+          <w:rFonts w:ascii="Times New Roman" w:eastAsia="KaiTi" w:hAnsi="Times New Roman" w:cs="Times New Roman"/>
+          <w:lang w:val="en-US"/>
+        </w:rPr>
+        <w:t>/(</w:t>
+      </w:r>
+      <w:proofErr w:type="gramEnd"/>
+      <w:r>
+        <w:rPr>
+          <w:rFonts w:ascii="Times New Roman" w:eastAsia="KaiTi" w:hAnsi="Times New Roman" w:cs="Times New Roman"/>
+          <w:lang w:val="en-US"/>
+        </w:rPr>
+        <w:t xml:space="preserve">1+ </w:t>
       </w:r>
       <w:r>
         <w:rPr>
@@ -5141,7 +5214,25 @@
           <w:iCs/>
           <w:lang w:val="en-US"/>
         </w:rPr>
-        <w:t>If you somehow knows about the project before other investors</w:t>
+        <w:t xml:space="preserve">If you somehow </w:t>
+      </w:r>
+      <w:proofErr w:type="gramStart"/>
+      <w:r>
+        <w:rPr>
+          <w:rFonts w:ascii="Times New Roman" w:eastAsia="KaiTi" w:hAnsi="Times New Roman" w:cs="Times New Roman"/>
+          <w:iCs/>
+          <w:lang w:val="en-US"/>
+        </w:rPr>
+        <w:t>knows</w:t>
+      </w:r>
+      <w:proofErr w:type="gramEnd"/>
+      <w:r>
+        <w:rPr>
+          <w:rFonts w:ascii="Times New Roman" w:eastAsia="KaiTi" w:hAnsi="Times New Roman" w:cs="Times New Roman"/>
+          <w:iCs/>
+          <w:lang w:val="en-US"/>
+        </w:rPr>
+        <w:t xml:space="preserve"> about the project before other investors</w:t>
       </w:r>
       <w:r>
         <w:rPr>
@@ -6065,7 +6156,25 @@
           <w:iCs/>
           <w:lang w:val="en-US"/>
         </w:rPr>
-        <w:t>If cash flows are conventional, (i.e. first negative and</w:t>
+        <w:t>If cash flows are conventional, (</w:t>
+      </w:r>
+      <w:proofErr w:type="gramStart"/>
+      <w:r>
+        <w:rPr>
+          <w:rFonts w:ascii="Times New Roman" w:eastAsia="KaiTi" w:hAnsi="Times New Roman" w:cs="Times New Roman"/>
+          <w:iCs/>
+          <w:lang w:val="en-US"/>
+        </w:rPr>
+        <w:t>i.e.</w:t>
+      </w:r>
+      <w:proofErr w:type="gramEnd"/>
+      <w:r>
+        <w:rPr>
+          <w:rFonts w:ascii="Times New Roman" w:eastAsia="KaiTi" w:hAnsi="Times New Roman" w:cs="Times New Roman"/>
+          <w:iCs/>
+          <w:lang w:val="en-US"/>
+        </w:rPr>
+        <w:t xml:space="preserve"> first negative and</w:t>
       </w:r>
       <w:r>
         <w:rPr>
@@ -10907,7 +11016,25 @@
           <w:iCs/>
           <w:lang w:val="en-US"/>
         </w:rPr>
-        <w:t>During the year, the Senbet Discount Tire Company had gross sales of $865,000. The firm’s cost of goods sold and selling expenses</w:t>
+        <w:t xml:space="preserve">During the year, the </w:t>
+      </w:r>
+      <w:proofErr w:type="spellStart"/>
+      <w:r>
+        <w:rPr>
+          <w:rFonts w:ascii="Times New Roman" w:eastAsia="KaiTi" w:hAnsi="Times New Roman" w:cs="Times New Roman"/>
+          <w:iCs/>
+          <w:lang w:val="en-US"/>
+        </w:rPr>
+        <w:t>Senbet</w:t>
+      </w:r>
+      <w:proofErr w:type="spellEnd"/>
+      <w:r>
+        <w:rPr>
+          <w:rFonts w:ascii="Times New Roman" w:eastAsia="KaiTi" w:hAnsi="Times New Roman" w:cs="Times New Roman"/>
+          <w:iCs/>
+          <w:lang w:val="en-US"/>
+        </w:rPr>
+        <w:t xml:space="preserve"> Discount Tire Company had gross sales of $865,000. The firm’s cost of goods sold and selling expenses</w:t>
       </w:r>
       <w:r>
         <w:rPr>
@@ -14632,21 +14759,41 @@
           <w:iCs/>
           <w:lang w:val="en-US"/>
         </w:rPr>
-        <w:t>Include: investm</w:t>
-      </w:r>
+        <w:t xml:space="preserve">Include: </w:t>
+      </w:r>
+      <w:proofErr w:type="spellStart"/>
+      <w:r>
+        <w:rPr>
+          <w:rFonts w:ascii="Times New Roman" w:eastAsia="KaiTi" w:hAnsi="Times New Roman" w:cs="Times New Roman"/>
+          <w:iCs/>
+          <w:lang w:val="en-US"/>
+        </w:rPr>
+        <w:t>investm</w:t>
+      </w:r>
+      <w:proofErr w:type="spellEnd"/>
       <w:r>
         <w:rPr>
           <w:noProof/>
         </w:rPr>
         <w:t xml:space="preserve"> </w:t>
       </w:r>
-      <w:r>
-        <w:rPr>
-          <w:rFonts w:ascii="Times New Roman" w:eastAsia="KaiTi" w:hAnsi="Times New Roman" w:cs="Times New Roman"/>
-          <w:iCs/>
-          <w:lang w:val="en-US"/>
-        </w:rPr>
-        <w:t>ent in new net working capital</w:t>
+      <w:proofErr w:type="spellStart"/>
+      <w:r>
+        <w:rPr>
+          <w:rFonts w:ascii="Times New Roman" w:eastAsia="KaiTi" w:hAnsi="Times New Roman" w:cs="Times New Roman"/>
+          <w:iCs/>
+          <w:lang w:val="en-US"/>
+        </w:rPr>
+        <w:t>ent</w:t>
+      </w:r>
+      <w:proofErr w:type="spellEnd"/>
+      <w:r>
+        <w:rPr>
+          <w:rFonts w:ascii="Times New Roman" w:eastAsia="KaiTi" w:hAnsi="Times New Roman" w:cs="Times New Roman"/>
+          <w:iCs/>
+          <w:lang w:val="en-US"/>
+        </w:rPr>
+        <w:t xml:space="preserve"> in new net working capital</w:t>
       </w:r>
       <w:r>
         <w:rPr>
@@ -16035,7 +16182,25 @@
           <w:iCs/>
           <w:lang w:val="en-US"/>
         </w:rPr>
-        <w:t xml:space="preserve"> are points of time where either decisions are</w:t>
+        <w:t xml:space="preserve"> are points of time where either </w:t>
+      </w:r>
+      <w:proofErr w:type="gramStart"/>
+      <w:r>
+        <w:rPr>
+          <w:rFonts w:ascii="Times New Roman" w:eastAsia="KaiTi" w:hAnsi="Times New Roman" w:cs="Times New Roman"/>
+          <w:iCs/>
+          <w:lang w:val="en-US"/>
+        </w:rPr>
+        <w:t>decisions</w:t>
+      </w:r>
+      <w:proofErr w:type="gramEnd"/>
+      <w:r>
+        <w:rPr>
+          <w:rFonts w:ascii="Times New Roman" w:eastAsia="KaiTi" w:hAnsi="Times New Roman" w:cs="Times New Roman"/>
+          <w:iCs/>
+          <w:lang w:val="en-US"/>
+        </w:rPr>
+        <w:t xml:space="preserve"> are</w:t>
       </w:r>
       <w:r>
         <w:rPr>
@@ -16888,6 +17053,7 @@
         </w:rPr>
         <w:t xml:space="preserve">. </w:t>
       </w:r>
+      <w:proofErr w:type="gramStart"/>
       <w:r>
         <w:rPr>
           <w:rFonts w:ascii="Times New Roman" w:eastAsia="KaiTi" w:hAnsi="Times New Roman" w:cs="Times New Roman"/>
@@ -16896,7 +17062,18 @@
           <w:iCs/>
           <w:lang w:val="en-US"/>
         </w:rPr>
-        <w:t>So the project should be taken</w:t>
+        <w:t>So</w:t>
+      </w:r>
+      <w:proofErr w:type="gramEnd"/>
+      <w:r>
+        <w:rPr>
+          <w:rFonts w:ascii="Times New Roman" w:eastAsia="KaiTi" w:hAnsi="Times New Roman" w:cs="Times New Roman"/>
+          <w:b/>
+          <w:bCs/>
+          <w:iCs/>
+          <w:lang w:val="en-US"/>
+        </w:rPr>
+        <w:t xml:space="preserve"> the project should be taken</w:t>
       </w:r>
       <w:r>
         <w:rPr>
@@ -17336,7 +17513,25 @@
           <w:iCs/>
           <w:lang w:val="en-US"/>
         </w:rPr>
-        <w:t>NPV = 2500(1-1/(1.1)10)/(0.1)</w:t>
+        <w:t>NPV = 2500(1-1</w:t>
+      </w:r>
+      <w:proofErr w:type="gramStart"/>
+      <w:r>
+        <w:rPr>
+          <w:rFonts w:ascii="Times New Roman" w:eastAsia="KaiTi" w:hAnsi="Times New Roman" w:cs="Times New Roman"/>
+          <w:iCs/>
+          <w:lang w:val="en-US"/>
+        </w:rPr>
+        <w:t>/(</w:t>
+      </w:r>
+      <w:proofErr w:type="gramEnd"/>
+      <w:r>
+        <w:rPr>
+          <w:rFonts w:ascii="Times New Roman" w:eastAsia="KaiTi" w:hAnsi="Times New Roman" w:cs="Times New Roman"/>
+          <w:iCs/>
+          <w:lang w:val="en-US"/>
+        </w:rPr>
+        <w:t>1.1)10)/(0.1)</w:t>
       </w:r>
       <w:r>
         <w:rPr>
@@ -18792,7 +18987,27 @@
           <w:highlight w:val="yellow"/>
           <w:lang w:val="en-US"/>
         </w:rPr>
-        <w:t>Value of a company = NPV(CF, WACC)</w:t>
+        <w:t xml:space="preserve">Value of a company = </w:t>
+      </w:r>
+      <w:proofErr w:type="gramStart"/>
+      <w:r>
+        <w:rPr>
+          <w:rFonts w:ascii="Times New Roman" w:eastAsia="KaiTi" w:hAnsi="Times New Roman" w:cs="Times New Roman"/>
+          <w:iCs/>
+          <w:highlight w:val="yellow"/>
+          <w:lang w:val="en-US"/>
+        </w:rPr>
+        <w:t>NPV(</w:t>
+      </w:r>
+      <w:proofErr w:type="gramEnd"/>
+      <w:r>
+        <w:rPr>
+          <w:rFonts w:ascii="Times New Roman" w:eastAsia="KaiTi" w:hAnsi="Times New Roman" w:cs="Times New Roman"/>
+          <w:iCs/>
+          <w:highlight w:val="yellow"/>
+          <w:lang w:val="en-US"/>
+        </w:rPr>
+        <w:t>CF, WACC)</w:t>
       </w:r>
       <w:r>
         <w:rPr>
@@ -19552,7 +19767,27 @@
           <w:iCs/>
           <w:lang w:val="en-US"/>
         </w:rPr>
-        <w:t xml:space="preserve"> In a equity-funded company,</w:t>
+        <w:t xml:space="preserve"> In </w:t>
+      </w:r>
+      <w:proofErr w:type="spellStart"/>
+      <w:proofErr w:type="gramStart"/>
+      <w:r>
+        <w:rPr>
+          <w:rFonts w:ascii="Times New Roman" w:eastAsia="KaiTi" w:hAnsi="Times New Roman" w:cs="Times New Roman"/>
+          <w:iCs/>
+          <w:lang w:val="en-US"/>
+        </w:rPr>
+        <w:t>a</w:t>
+      </w:r>
+      <w:proofErr w:type="spellEnd"/>
+      <w:proofErr w:type="gramEnd"/>
+      <w:r>
+        <w:rPr>
+          <w:rFonts w:ascii="Times New Roman" w:eastAsia="KaiTi" w:hAnsi="Times New Roman" w:cs="Times New Roman"/>
+          <w:iCs/>
+          <w:lang w:val="en-US"/>
+        </w:rPr>
+        <w:t xml:space="preserve"> equity-funded company,</w:t>
       </w:r>
       <w:r>
         <w:rPr>
@@ -19668,13 +19903,23 @@
         </w:rPr>
         <w:t xml:space="preserve">: </w:t>
       </w:r>
-      <w:r>
-        <w:rPr>
-          <w:rFonts w:ascii="Times New Roman" w:eastAsia="KaiTi" w:hAnsi="Times New Roman" w:cs="Times New Roman"/>
-          <w:iCs/>
-          <w:lang w:val="en-US"/>
-        </w:rPr>
-        <w:t>Non-cash adjustment</w:t>
+      <w:proofErr w:type="gramStart"/>
+      <w:r>
+        <w:rPr>
+          <w:rFonts w:ascii="Times New Roman" w:eastAsia="KaiTi" w:hAnsi="Times New Roman" w:cs="Times New Roman"/>
+          <w:iCs/>
+          <w:lang w:val="en-US"/>
+        </w:rPr>
+        <w:t>Non-cash</w:t>
+      </w:r>
+      <w:proofErr w:type="gramEnd"/>
+      <w:r>
+        <w:rPr>
+          <w:rFonts w:ascii="Times New Roman" w:eastAsia="KaiTi" w:hAnsi="Times New Roman" w:cs="Times New Roman"/>
+          <w:iCs/>
+          <w:lang w:val="en-US"/>
+        </w:rPr>
+        <w:t xml:space="preserve"> adjustment</w:t>
       </w:r>
       <w:r>
         <w:rPr>
@@ -20943,8 +21188,18 @@
           <w:iCs/>
           <w:lang w:val="en-US"/>
         </w:rPr>
-        <w:t>Free cash flows = Financial cash (out)flows + ΔCash</w:t>
-      </w:r>
+        <w:t xml:space="preserve">Free cash flows = Financial cash (out)flows + </w:t>
+      </w:r>
+      <w:proofErr w:type="spellStart"/>
+      <w:r>
+        <w:rPr>
+          <w:rFonts w:ascii="Times New Roman" w:eastAsia="KaiTi" w:hAnsi="Times New Roman" w:cs="Times New Roman"/>
+          <w:iCs/>
+          <w:lang w:val="en-US"/>
+        </w:rPr>
+        <w:t>ΔCash</w:t>
+      </w:r>
+      <w:proofErr w:type="spellEnd"/>
       <w:r>
         <w:rPr>
           <w:rFonts w:ascii="Times New Roman" w:eastAsia="KaiTi" w:hAnsi="Times New Roman" w:cs="Times New Roman"/>
@@ -21067,7 +21322,25 @@
           <w:iCs/>
           <w:lang w:val="en-US"/>
         </w:rPr>
-        <w:t xml:space="preserve"> ΔCash&lt;0 (use up</w:t>
+        <w:t xml:space="preserve"> </w:t>
+      </w:r>
+      <w:proofErr w:type="spellStart"/>
+      <w:r>
+        <w:rPr>
+          <w:rFonts w:ascii="Times New Roman" w:eastAsia="KaiTi" w:hAnsi="Times New Roman" w:cs="Times New Roman"/>
+          <w:iCs/>
+          <w:lang w:val="en-US"/>
+        </w:rPr>
+        <w:t>ΔCash</w:t>
+      </w:r>
+      <w:proofErr w:type="spellEnd"/>
+      <w:r>
+        <w:rPr>
+          <w:rFonts w:ascii="Times New Roman" w:eastAsia="KaiTi" w:hAnsi="Times New Roman" w:cs="Times New Roman"/>
+          <w:iCs/>
+          <w:lang w:val="en-US"/>
+        </w:rPr>
+        <w:t>&lt;0 (use up</w:t>
       </w:r>
       <w:r>
         <w:rPr>
@@ -21150,7 +21423,27 @@
           <w:highlight w:val="yellow"/>
           <w:lang w:val="en-US"/>
         </w:rPr>
-        <w:t>Financial CF=0 &amp; ΔCash&gt;0</w:t>
+        <w:t xml:space="preserve">Financial CF=0 &amp; </w:t>
+      </w:r>
+      <w:proofErr w:type="spellStart"/>
+      <w:r>
+        <w:rPr>
+          <w:rFonts w:ascii="Times New Roman" w:eastAsia="KaiTi" w:hAnsi="Times New Roman" w:cs="Times New Roman"/>
+          <w:iCs/>
+          <w:highlight w:val="yellow"/>
+          <w:lang w:val="en-US"/>
+        </w:rPr>
+        <w:t>ΔCash</w:t>
+      </w:r>
+      <w:proofErr w:type="spellEnd"/>
+      <w:r>
+        <w:rPr>
+          <w:rFonts w:ascii="Times New Roman" w:eastAsia="KaiTi" w:hAnsi="Times New Roman" w:cs="Times New Roman"/>
+          <w:iCs/>
+          <w:highlight w:val="yellow"/>
+          <w:lang w:val="en-US"/>
+        </w:rPr>
+        <w:t>&gt;0</w:t>
       </w:r>
       <w:r>
         <w:rPr>
@@ -21881,19 +22174,31 @@
           <w:iCs/>
           <w:lang w:val="en-US"/>
         </w:rPr>
-        <w:t>Sale Growth</w:t>
-      </w:r>
+        <w:t xml:space="preserve">Sale </w:t>
+      </w:r>
+      <w:proofErr w:type="spellStart"/>
       <w:r>
         <w:rPr>
           <w:rFonts w:ascii="Times New Roman" w:eastAsia="KaiTi" w:hAnsi="Times New Roman" w:cs="Times New Roman"/>
           <w:b/>
           <w:bCs/>
           <w:iCs/>
+          <w:lang w:val="en-US"/>
+        </w:rPr>
+        <w:t>Growth</w:t>
+      </w:r>
+      <w:r>
+        <w:rPr>
+          <w:rFonts w:ascii="Times New Roman" w:eastAsia="KaiTi" w:hAnsi="Times New Roman" w:cs="Times New Roman"/>
+          <w:b/>
+          <w:bCs/>
+          <w:iCs/>
           <w:vertAlign w:val="subscript"/>
           <w:lang w:val="en-US"/>
         </w:rPr>
         <w:t>t</w:t>
       </w:r>
+      <w:proofErr w:type="spellEnd"/>
       <w:r>
         <w:rPr>
           <w:rFonts w:ascii="Times New Roman" w:eastAsia="KaiTi" w:hAnsi="Times New Roman" w:cs="Times New Roman"/>
@@ -21962,19 +22267,31 @@
           <w:iCs/>
           <w:lang w:val="en-US"/>
         </w:rPr>
-        <w:t>GDP Growth</w:t>
-      </w:r>
+        <w:t xml:space="preserve">GDP </w:t>
+      </w:r>
+      <w:proofErr w:type="spellStart"/>
       <w:r>
         <w:rPr>
           <w:rFonts w:ascii="Times New Roman" w:eastAsia="KaiTi" w:hAnsi="Times New Roman" w:cs="Times New Roman"/>
           <w:b/>
           <w:bCs/>
           <w:iCs/>
+          <w:lang w:val="en-US"/>
+        </w:rPr>
+        <w:t>Growth</w:t>
+      </w:r>
+      <w:r>
+        <w:rPr>
+          <w:rFonts w:ascii="Times New Roman" w:eastAsia="KaiTi" w:hAnsi="Times New Roman" w:cs="Times New Roman"/>
+          <w:b/>
+          <w:bCs/>
+          <w:iCs/>
           <w:vertAlign w:val="subscript"/>
           <w:lang w:val="en-US"/>
         </w:rPr>
         <w:t>t</w:t>
       </w:r>
+      <w:proofErr w:type="spellEnd"/>
       <w:r>
         <w:rPr>
           <w:rFonts w:ascii="Times New Roman" w:eastAsia="KaiTi" w:hAnsi="Times New Roman" w:cs="Times New Roman"/>
@@ -22265,19 +22582,31 @@
           <w:iCs/>
           <w:lang w:val="en-US"/>
         </w:rPr>
-        <w:t>l Sales</w:t>
-      </w:r>
+        <w:t xml:space="preserve">l </w:t>
+      </w:r>
+      <w:proofErr w:type="spellStart"/>
       <w:r>
         <w:rPr>
           <w:rFonts w:ascii="Times New Roman" w:eastAsia="KaiTi" w:hAnsi="Times New Roman" w:cs="Times New Roman"/>
           <w:b/>
           <w:bCs/>
           <w:iCs/>
+          <w:lang w:val="en-US"/>
+        </w:rPr>
+        <w:t>Sales</w:t>
+      </w:r>
+      <w:r>
+        <w:rPr>
+          <w:rFonts w:ascii="Times New Roman" w:eastAsia="KaiTi" w:hAnsi="Times New Roman" w:cs="Times New Roman"/>
+          <w:b/>
+          <w:bCs/>
+          <w:iCs/>
           <w:vertAlign w:val="subscript"/>
           <w:lang w:val="en-US"/>
         </w:rPr>
         <w:t>t</w:t>
       </w:r>
+      <w:proofErr w:type="spellEnd"/>
       <w:r>
         <w:rPr>
           <w:rFonts w:ascii="Times New Roman" w:eastAsia="KaiTi" w:hAnsi="Times New Roman" w:cs="Times New Roman"/>
@@ -22420,19 +22749,31 @@
           <w:iCs/>
           <w:lang w:val="en-US"/>
         </w:rPr>
-        <w:t>eal Sales</w:t>
-      </w:r>
+        <w:t xml:space="preserve">eal </w:t>
+      </w:r>
+      <w:proofErr w:type="spellStart"/>
       <w:r>
         <w:rPr>
           <w:rFonts w:ascii="Times New Roman" w:eastAsia="KaiTi" w:hAnsi="Times New Roman" w:cs="Times New Roman"/>
           <w:b/>
           <w:bCs/>
           <w:iCs/>
+          <w:lang w:val="en-US"/>
+        </w:rPr>
+        <w:t>Sales</w:t>
+      </w:r>
+      <w:r>
+        <w:rPr>
+          <w:rFonts w:ascii="Times New Roman" w:eastAsia="KaiTi" w:hAnsi="Times New Roman" w:cs="Times New Roman"/>
+          <w:b/>
+          <w:bCs/>
+          <w:iCs/>
           <w:vertAlign w:val="subscript"/>
           <w:lang w:val="en-US"/>
         </w:rPr>
         <w:t>t</w:t>
       </w:r>
+      <w:proofErr w:type="spellEnd"/>
       <w:r>
         <w:rPr>
           <w:rFonts w:ascii="Times New Roman" w:eastAsia="KaiTi" w:hAnsi="Times New Roman" w:cs="Times New Roman"/>
@@ -23472,6 +23813,7 @@
         </w:rPr>
         <w:t xml:space="preserve"> </w:t>
       </w:r>
+      <w:proofErr w:type="spellStart"/>
       <w:r>
         <w:rPr>
           <w:rFonts w:ascii="Times New Roman" w:eastAsia="KaiTi" w:hAnsi="Times New Roman" w:cs="Times New Roman"/>
@@ -23503,6 +23845,7 @@
         </w:rPr>
         <w:t>t</w:t>
       </w:r>
+      <w:proofErr w:type="spellEnd"/>
       <w:r>
         <w:rPr>
           <w:rFonts w:ascii="Times New Roman" w:eastAsia="KaiTi" w:hAnsi="Times New Roman" w:cs="Times New Roman"/>
@@ -23553,6 +23896,7 @@
         </w:rPr>
         <w:t xml:space="preserve"> × </w:t>
       </w:r>
+      <w:proofErr w:type="spellStart"/>
       <w:r>
         <w:rPr>
           <w:rFonts w:ascii="Times New Roman" w:eastAsia="KaiTi" w:hAnsi="Times New Roman" w:cs="Times New Roman"/>
@@ -23574,6 +23918,7 @@
         </w:rPr>
         <w:t>t</w:t>
       </w:r>
+      <w:proofErr w:type="spellEnd"/>
       <w:r>
         <w:rPr>
           <w:rFonts w:ascii="Times New Roman" w:eastAsia="KaiTi" w:hAnsi="Times New Roman" w:cs="Times New Roman"/>
@@ -24395,6 +24740,7 @@
         </w:rPr>
         <w:t xml:space="preserve"> (</w:t>
       </w:r>
+      <w:proofErr w:type="gramStart"/>
       <w:r>
         <w:rPr>
           <w:rFonts w:ascii="Times New Roman" w:eastAsia="KaiTi" w:hAnsi="Times New Roman" w:cs="Times New Roman"/>
@@ -24409,7 +24755,16 @@
           <w:iCs/>
           <w:lang w:val="en-US"/>
         </w:rPr>
-        <w:t xml:space="preserve">xamine how this ratio varies over time, </w:t>
+        <w:t>xamine</w:t>
+      </w:r>
+      <w:proofErr w:type="gramEnd"/>
+      <w:r>
+        <w:rPr>
+          <w:rFonts w:ascii="Times New Roman" w:eastAsia="KaiTi" w:hAnsi="Times New Roman" w:cs="Times New Roman"/>
+          <w:iCs/>
+          <w:lang w:val="en-US"/>
+        </w:rPr>
+        <w:t xml:space="preserve"> how this ratio varies over time, </w:t>
       </w:r>
       <w:r>
         <w:rPr>
@@ -24499,15 +24854,33 @@
           <w:iCs/>
           <w:lang w:val="en-US"/>
         </w:rPr>
-        <w:t>. (f</w:t>
-      </w:r>
-      <w:r>
-        <w:rPr>
-          <w:rFonts w:ascii="Times New Roman" w:eastAsia="KaiTi" w:hAnsi="Times New Roman" w:cs="Times New Roman"/>
-          <w:iCs/>
-          <w:lang w:val="en-US"/>
-        </w:rPr>
-        <w:t>irm needs new assets to generate new sales</w:t>
+        <w:t>. (</w:t>
+      </w:r>
+      <w:proofErr w:type="gramStart"/>
+      <w:r>
+        <w:rPr>
+          <w:rFonts w:ascii="Times New Roman" w:eastAsia="KaiTi" w:hAnsi="Times New Roman" w:cs="Times New Roman"/>
+          <w:iCs/>
+          <w:lang w:val="en-US"/>
+        </w:rPr>
+        <w:t>f</w:t>
+      </w:r>
+      <w:r>
+        <w:rPr>
+          <w:rFonts w:ascii="Times New Roman" w:eastAsia="KaiTi" w:hAnsi="Times New Roman" w:cs="Times New Roman"/>
+          <w:iCs/>
+          <w:lang w:val="en-US"/>
+        </w:rPr>
+        <w:t>irm</w:t>
+      </w:r>
+      <w:proofErr w:type="gramEnd"/>
+      <w:r>
+        <w:rPr>
+          <w:rFonts w:ascii="Times New Roman" w:eastAsia="KaiTi" w:hAnsi="Times New Roman" w:cs="Times New Roman"/>
+          <w:iCs/>
+          <w:lang w:val="en-US"/>
+        </w:rPr>
+        <w:t xml:space="preserve"> needs new assets to generate new sales</w:t>
       </w:r>
       <w:r>
         <w:rPr>
@@ -26107,8 +26480,17 @@
           <w:rFonts w:ascii="Times New Roman" w:eastAsia="KaiTi" w:hAnsi="Times New Roman" w:cs="Times New Roman"/>
           <w:lang w:val="en-US"/>
         </w:rPr>
-        <w:t>Expectation of future return from the investment, i.e.</w:t>
-      </w:r>
+        <w:t xml:space="preserve">Expectation of future return from the investment, </w:t>
+      </w:r>
+      <w:proofErr w:type="gramStart"/>
+      <w:r>
+        <w:rPr>
+          <w:rFonts w:ascii="Times New Roman" w:eastAsia="KaiTi" w:hAnsi="Times New Roman" w:cs="Times New Roman"/>
+          <w:lang w:val="en-US"/>
+        </w:rPr>
+        <w:t>i.e.</w:t>
+      </w:r>
+      <w:proofErr w:type="gramEnd"/>
       <w:r>
         <w:rPr>
           <w:rFonts w:ascii="Times New Roman" w:eastAsia="KaiTi" w:hAnsi="Times New Roman" w:cs="Times New Roman"/>
@@ -26628,7 +27010,23 @@
           <w:rFonts w:ascii="Times New Roman" w:eastAsia="KaiTi" w:hAnsi="Times New Roman" w:cs="Times New Roman"/>
           <w:lang w:val="en-US"/>
         </w:rPr>
-        <w:t>1 + Nominal Interest Rate = (1 + Real Interest Rate)*(1</w:t>
+        <w:t xml:space="preserve">1 + Nominal Interest Rate = (1 + Real Interest </w:t>
+      </w:r>
+      <w:proofErr w:type="gramStart"/>
+      <w:r>
+        <w:rPr>
+          <w:rFonts w:ascii="Times New Roman" w:eastAsia="KaiTi" w:hAnsi="Times New Roman" w:cs="Times New Roman"/>
+          <w:lang w:val="en-US"/>
+        </w:rPr>
+        <w:t>Rate)*</w:t>
+      </w:r>
+      <w:proofErr w:type="gramEnd"/>
+      <w:r>
+        <w:rPr>
+          <w:rFonts w:ascii="Times New Roman" w:eastAsia="KaiTi" w:hAnsi="Times New Roman" w:cs="Times New Roman"/>
+          <w:lang w:val="en-US"/>
+        </w:rPr>
+        <w:t>(1</w:t>
       </w:r>
       <w:r>
         <w:rPr>
@@ -27347,6 +27745,7 @@
         </w:rPr>
         <w:t xml:space="preserve">Excel: </w:t>
       </w:r>
+      <w:proofErr w:type="gramStart"/>
       <w:r>
         <w:rPr>
           <w:rFonts w:ascii="Times New Roman" w:eastAsia="KaiTi" w:hAnsi="Times New Roman" w:cs="Times New Roman"/>
@@ -27355,7 +27754,18 @@
           <w:highlight w:val="yellow"/>
           <w:lang w:val="en-US"/>
         </w:rPr>
-        <w:t>IRR(-P,C,C,C…,C+F)</w:t>
+        <w:t>IRR(</w:t>
+      </w:r>
+      <w:proofErr w:type="gramEnd"/>
+      <w:r>
+        <w:rPr>
+          <w:rFonts w:ascii="Times New Roman" w:eastAsia="KaiTi" w:hAnsi="Times New Roman" w:cs="Times New Roman"/>
+          <w:b/>
+          <w:bCs/>
+          <w:highlight w:val="yellow"/>
+          <w:lang w:val="en-US"/>
+        </w:rPr>
+        <w:t>-P,C,C,C…,C+F)</w:t>
       </w:r>
       <w:r>
         <w:rPr>
@@ -27927,7 +28337,23 @@
           <w:rFonts w:ascii="Times New Roman" w:eastAsia="KaiTi" w:hAnsi="Times New Roman" w:cs="Times New Roman"/>
           <w:lang w:val="en-US"/>
         </w:rPr>
-        <w:t>t issuance, YTM=CouponRate &amp; P= F</w:t>
+        <w:t>t issuance, YTM=</w:t>
+      </w:r>
+      <w:proofErr w:type="spellStart"/>
+      <w:r>
+        <w:rPr>
+          <w:rFonts w:ascii="Times New Roman" w:eastAsia="KaiTi" w:hAnsi="Times New Roman" w:cs="Times New Roman"/>
+          <w:lang w:val="en-US"/>
+        </w:rPr>
+        <w:t>CouponRate</w:t>
+      </w:r>
+      <w:proofErr w:type="spellEnd"/>
+      <w:r>
+        <w:rPr>
+          <w:rFonts w:ascii="Times New Roman" w:eastAsia="KaiTi" w:hAnsi="Times New Roman" w:cs="Times New Roman"/>
+          <w:lang w:val="en-US"/>
+        </w:rPr>
+        <w:t xml:space="preserve"> &amp; P= F</w:t>
       </w:r>
       <w:r>
         <w:rPr>
@@ -32267,10 +32693,12 @@
         <w:jc w:val="both"/>
         <w:rPr>
           <w:rFonts w:eastAsia="KaiTi"/>
+          <w:lang w:val="en-US"/>
         </w:rPr>
       </w:pPr>
       <w:r>
         <w:rPr>
+          <w:noProof/>
           <w:lang w:val="en-US"/>
         </w:rPr>
         <w:drawing>
@@ -32344,6 +32772,7 @@
       </w:r>
       <w:r>
         <w:rPr>
+          <w:noProof/>
           <w:lang w:val="en-US"/>
         </w:rPr>
         <w:drawing>
@@ -32464,10 +32893,7 @@
         <w:t xml:space="preserve"> </w:t>
       </w:r>
       <w:r>
-        <w:t>rate of retur</w:t>
-      </w:r>
-      <w:r>
-        <w:t>n</w:t>
+        <w:t>rate of return</w:t>
       </w:r>
       <w:r>
         <w:rPr>
@@ -32566,13 +32992,7 @@
         <w:rPr>
           <w:lang w:val="en-US"/>
         </w:rPr>
-        <w:t>Capital Asset Pricing Model</w:t>
-      </w:r>
-      <w:r>
-        <w:rPr>
-          <w:lang w:val="en-US"/>
-        </w:rPr>
-        <w:t xml:space="preserve"> (CAPM) </w:t>
+        <w:t xml:space="preserve">Capital Asset Pricing Model (CAPM) </w:t>
       </w:r>
       <w:r>
         <w:rPr>
@@ -32602,13 +33022,7 @@
         <w:rPr>
           <w:lang w:val="en-US"/>
         </w:rPr>
-        <w:t xml:space="preserve"> </w:t>
-      </w:r>
-      <w:r>
-        <w:rPr>
-          <w:lang w:val="en-US"/>
-        </w:rPr>
-        <w:t>premium</w:t>
+        <w:t xml:space="preserve"> premium</w:t>
       </w:r>
       <w:r>
         <w:rPr>
@@ -32626,13 +33040,7 @@
         <w:rPr>
           <w:lang w:val="en-US"/>
         </w:rPr>
-        <w:t xml:space="preserve"> </w:t>
-      </w:r>
-      <w:r>
-        <w:rPr>
-          <w:lang w:val="en-US"/>
-        </w:rPr>
-        <w:t xml:space="preserve">the level of risk </w:t>
+        <w:t xml:space="preserve"> the level of risk </w:t>
       </w:r>
       <w:r>
         <w:rPr>
@@ -32888,19 +33296,7 @@
         <w:rPr>
           <w:lang w:val="en-US"/>
         </w:rPr>
-        <w:t xml:space="preserve"> (</w:t>
-      </w:r>
-      <w:r>
-        <w:rPr>
-          <w:lang w:val="en-US"/>
-        </w:rPr>
-        <w:t>Capital Market Line</w:t>
-      </w:r>
-      <w:r>
-        <w:rPr>
-          <w:lang w:val="en-US"/>
-        </w:rPr>
-        <w:t>)</w:t>
+        <w:t xml:space="preserve"> (Capital Market Line)</w:t>
       </w:r>
       <w:r>
         <w:rPr>
@@ -33102,19 +33498,7 @@
         <w:rPr>
           <w:lang w:val="en-US"/>
         </w:rPr>
-        <w:t xml:space="preserve"> risk that cannot be</w:t>
-      </w:r>
-      <w:r>
-        <w:rPr>
-          <w:lang w:val="en-US"/>
-        </w:rPr>
-        <w:t xml:space="preserve"> </w:t>
-      </w:r>
-      <w:r>
-        <w:rPr>
-          <w:lang w:val="en-US"/>
-        </w:rPr>
-        <w:t>eliminated through diversification</w:t>
+        <w:t xml:space="preserve"> risk that cannot be eliminated through diversification</w:t>
       </w:r>
       <w:r>
         <w:rPr>
@@ -33169,21 +33553,7 @@
           <w:highlight w:val="yellow"/>
           <w:lang w:val="en-US"/>
         </w:rPr>
-        <w:t>(high market risk) have a</w:t>
-      </w:r>
-      <w:r>
-        <w:rPr>
-          <w:highlight w:val="yellow"/>
-          <w:lang w:val="en-US"/>
-        </w:rPr>
-        <w:t xml:space="preserve"> </w:t>
-      </w:r>
-      <w:r>
-        <w:rPr>
-          <w:highlight w:val="yellow"/>
-          <w:lang w:val="en-US"/>
-        </w:rPr>
-        <w:t>higher return</w:t>
+        <w:t>(high market risk) have a higher return</w:t>
       </w:r>
       <w:r>
         <w:rPr>
@@ -33221,8 +33591,17 @@
         <w:rPr>
           <w:lang w:val="en-US"/>
         </w:rPr>
-        <w:t>A measure of firm’s systematic risk: its sensitiv</w:t>
-      </w:r>
+        <w:t xml:space="preserve">A measure of firm’s systematic risk: its </w:t>
+      </w:r>
+      <w:proofErr w:type="spellStart"/>
+      <w:proofErr w:type="gramStart"/>
+      <w:r>
+        <w:rPr>
+          <w:lang w:val="en-US"/>
+        </w:rPr>
+        <w:t>sensitiv</w:t>
+      </w:r>
+      <w:proofErr w:type="spellEnd"/>
       <w:r>
         <w:rPr>
           <w:noProof/>
@@ -33235,11 +33614,20 @@
         </w:rPr>
         <w:t xml:space="preserve"> </w:t>
       </w:r>
-      <w:r>
-        <w:rPr>
-          <w:lang w:val="en-US"/>
-        </w:rPr>
-        <w:t>ity to</w:t>
+      <w:proofErr w:type="spellStart"/>
+      <w:r>
+        <w:rPr>
+          <w:lang w:val="en-US"/>
+        </w:rPr>
+        <w:t>ity</w:t>
+      </w:r>
+      <w:proofErr w:type="spellEnd"/>
+      <w:proofErr w:type="gramEnd"/>
+      <w:r>
+        <w:rPr>
+          <w:lang w:val="en-US"/>
+        </w:rPr>
+        <w:t xml:space="preserve"> to</w:t>
       </w:r>
       <w:r>
         <w:rPr>
@@ -34261,6 +34649,154 @@
           <w:lang w:val="en-US"/>
         </w:rPr>
         <w:t>.</w:t>
+      </w:r>
+    </w:p>
+    <w:p>
+      <w:pPr>
+        <w:pStyle w:val="p1"/>
+        <w:jc w:val="both"/>
+        <w:rPr>
+          <w:rFonts w:eastAsia="KaiTi"/>
+          <w:lang w:val="en-US"/>
+        </w:rPr>
+      </w:pPr>
+    </w:p>
+    <w:p>
+      <w:pPr>
+        <w:pStyle w:val="p1"/>
+        <w:jc w:val="both"/>
+        <w:rPr>
+          <w:rFonts w:eastAsia="KaiTi"/>
+        </w:rPr>
+      </w:pPr>
+      <w:r>
+        <w:rPr>
+          <w:rFonts w:eastAsia="KaiTi"/>
+          <w:b/>
+          <w:bCs/>
+          <w:highlight w:val="red"/>
+          <w:lang w:val="en-US"/>
+        </w:rPr>
+        <w:t>8</w:t>
+      </w:r>
+      <w:r>
+        <w:rPr>
+          <w:rFonts w:eastAsia="KaiTi"/>
+          <w:b/>
+          <w:bCs/>
+          <w:highlight w:val="red"/>
+          <w:lang w:val="en-US"/>
+        </w:rPr>
+        <w:t>.</w:t>
+      </w:r>
+      <w:r>
+        <w:rPr>
+          <w:rFonts w:eastAsia="KaiTi"/>
+          <w:b/>
+          <w:bCs/>
+          <w:highlight w:val="red"/>
+          <w:lang w:val="en-US"/>
+        </w:rPr>
+        <w:t>1</w:t>
+      </w:r>
+      <w:r>
+        <w:rPr>
+          <w:rFonts w:eastAsia="KaiTi"/>
+          <w:b/>
+          <w:bCs/>
+          <w:highlight w:val="red"/>
+          <w:lang w:val="en-US"/>
+        </w:rPr>
+        <w:t xml:space="preserve"> </w:t>
+      </w:r>
+      <w:r>
+        <w:rPr>
+          <w:rFonts w:eastAsia="KaiTi" w:hint="eastAsia"/>
+          <w:b/>
+          <w:bCs/>
+          <w:highlight w:val="red"/>
+          <w:lang w:val="en-US"/>
+        </w:rPr>
+        <w:t>MM(</w:t>
+      </w:r>
+      <w:r>
+        <w:rPr>
+          <w:rFonts w:eastAsia="KaiTi"/>
+          <w:b/>
+          <w:bCs/>
+          <w:highlight w:val="red"/>
+          <w:lang w:val="en-US"/>
+        </w:rPr>
+        <w:t>w</w:t>
+      </w:r>
+      <w:r>
+        <w:rPr>
+          <w:rFonts w:eastAsia="KaiTi"/>
+          <w:b/>
+          <w:bCs/>
+          <w:highlight w:val="red"/>
+          <w:lang w:val="en-US"/>
+        </w:rPr>
+        <w:t>i</w:t>
+      </w:r>
+      <w:r>
+        <w:rPr>
+          <w:rFonts w:eastAsia="KaiTi" w:hint="eastAsia"/>
+          <w:b/>
+          <w:bCs/>
+          <w:highlight w:val="red"/>
+          <w:lang w:val="en-US"/>
+        </w:rPr>
+        <w:t>thou</w:t>
+      </w:r>
+      <w:r>
+        <w:rPr>
+          <w:rFonts w:eastAsia="KaiTi"/>
+          <w:b/>
+          <w:bCs/>
+          <w:highlight w:val="red"/>
+          <w:lang w:val="en-US"/>
+        </w:rPr>
+        <w:t>t</w:t>
+      </w:r>
+      <w:r>
+        <w:rPr>
+          <w:rFonts w:eastAsia="KaiTi"/>
+          <w:b/>
+          <w:bCs/>
+          <w:highlight w:val="red"/>
+          <w:lang w:val="en-US"/>
+        </w:rPr>
+        <w:t xml:space="preserve"> tax</w:t>
+      </w:r>
+      <w:r>
+        <w:rPr>
+          <w:rFonts w:eastAsia="KaiTi"/>
+          <w:b/>
+          <w:bCs/>
+          <w:highlight w:val="red"/>
+          <w:lang w:val="en-US"/>
+        </w:rPr>
+        <w:t>)</w:t>
+      </w:r>
+      <w:r>
+        <w:rPr>
+          <w:rFonts w:eastAsia="KaiTi"/>
+          <w:b/>
+          <w:bCs/>
+          <w:highlight w:val="red"/>
+          <w:lang w:val="en-US"/>
+        </w:rPr>
+        <w:t>.</w:t>
+      </w:r>
+      <w:r>
+        <w:rPr>
+          <w:rFonts w:eastAsia="KaiTi"/>
+          <w:b/>
+          <w:bCs/>
+          <w:lang w:val="en-US"/>
+        </w:rPr>
+        <w:t xml:space="preserve"> </w:t>
       </w:r>
     </w:p>
     <w:sectPr>

</xml_diff>